<commit_message>
iniciando PIVOT e UNPIVOT
</commit_message>
<xml_diff>
--- a/THOUGHT EXPERIMENT - QUERYING 70-761.docx
+++ b/THOUGHT EXPERIMENT - QUERYING 70-761.docx
@@ -14208,8 +14208,2108 @@
         </w:rPr>
         <w:tab/>
       </w:r>
+    </w:p>
+    <w:p>
+      <w:pPr>
+        <w:rPr>
+          <w:rFonts w:cs="Tahoma"/>
+        </w:rPr>
+      </w:pPr>
+      <w:proofErr w:type="spellStart"/>
+      <w:r>
+        <w:rPr>
+          <w:rFonts w:cs="Tahoma"/>
+          <w:b/>
+        </w:rPr>
+        <w:t>Pivoteando</w:t>
+      </w:r>
+      <w:proofErr w:type="spellEnd"/>
+      <w:r>
+        <w:rPr>
+          <w:rFonts w:cs="Tahoma"/>
+          <w:b/>
+        </w:rPr>
+        <w:t xml:space="preserve"> dados utilizando PIVOT e UNPIVOT</w:t>
+      </w:r>
+      <w:r>
+        <w:rPr>
+          <w:rFonts w:cs="Tahoma"/>
+        </w:rPr>
+        <w:t xml:space="preserve">, </w:t>
+      </w:r>
+      <w:proofErr w:type="spellStart"/>
+      <w:r>
+        <w:rPr>
+          <w:rFonts w:cs="Tahoma"/>
+        </w:rPr>
+        <w:t>pivot</w:t>
+      </w:r>
+      <w:proofErr w:type="spellEnd"/>
+      <w:r>
+        <w:rPr>
+          <w:rFonts w:cs="Tahoma"/>
+        </w:rPr>
+        <w:t xml:space="preserve"> os dados é um método específico de agregar os dados. </w:t>
+      </w:r>
+      <w:proofErr w:type="spellStart"/>
+      <w:r>
+        <w:rPr>
+          <w:rFonts w:cs="Tahoma"/>
+        </w:rPr>
+        <w:t>Unpivot</w:t>
+      </w:r>
+      <w:proofErr w:type="spellEnd"/>
+      <w:r>
+        <w:rPr>
+          <w:rFonts w:cs="Tahoma"/>
+        </w:rPr>
+        <w:t xml:space="preserve">, de certo modo, é o inverso de </w:t>
+      </w:r>
+      <w:proofErr w:type="spellStart"/>
+      <w:r>
+        <w:rPr>
+          <w:rFonts w:cs="Tahoma"/>
+        </w:rPr>
+        <w:t>pivot</w:t>
+      </w:r>
+      <w:proofErr w:type="spellEnd"/>
+      <w:r>
+        <w:rPr>
+          <w:rFonts w:cs="Tahoma"/>
+        </w:rPr>
+        <w:t>. Primeiro vamos descrever o operador PIVOT e depois UNPIVOT.</w:t>
+      </w:r>
+    </w:p>
+    <w:p>
+      <w:pPr>
+        <w:rPr>
+          <w:rFonts w:cs="Tahoma"/>
+        </w:rPr>
+      </w:pPr>
+      <w:r>
+        <w:rPr>
+          <w:rFonts w:cs="Tahoma"/>
+          <w:b/>
+        </w:rPr>
+        <w:t>PIVOT de dados</w:t>
+      </w:r>
+      <w:r>
+        <w:rPr>
+          <w:rFonts w:cs="Tahoma"/>
+          <w:b/>
+        </w:rPr>
+        <w:t xml:space="preserve"> </w:t>
+      </w:r>
+      <w:r>
+        <w:rPr>
+          <w:rFonts w:cs="Tahoma"/>
+        </w:rPr>
+        <w:t xml:space="preserve">é a técnica que agrupa e agrega dados, transportando da forma de </w:t>
+      </w:r>
+      <w:r>
+        <w:rPr>
+          <w:rFonts w:cs="Tahoma"/>
+          <w:b/>
+        </w:rPr>
+        <w:t>linhas</w:t>
+      </w:r>
+      <w:r>
+        <w:rPr>
+          <w:rFonts w:cs="Tahoma"/>
+        </w:rPr>
+        <w:t xml:space="preserve"> para um estado de </w:t>
+      </w:r>
+      <w:r>
+        <w:rPr>
+          <w:rFonts w:cs="Tahoma"/>
+          <w:b/>
+        </w:rPr>
+        <w:t>colunas</w:t>
+      </w:r>
+      <w:r>
+        <w:rPr>
+          <w:rFonts w:cs="Tahoma"/>
+        </w:rPr>
+        <w:t>. Em todas queries que utilizam PIVOT os seguintes elementos são necessários:</w:t>
+      </w:r>
+    </w:p>
+    <w:p>
+      <w:pPr>
+        <w:pStyle w:val="ListParagraph"/>
+        <w:numPr>
+          <w:ilvl w:val="0"/>
+          <w:numId w:val="3"/>
+        </w:numPr>
+        <w:rPr>
+          <w:rFonts w:cs="Tahoma"/>
+        </w:rPr>
+      </w:pPr>
+      <w:r>
+        <w:rPr>
+          <w:rFonts w:cs="Tahoma"/>
+        </w:rPr>
+        <w:t xml:space="preserve">O que você quer ver em </w:t>
+      </w:r>
+      <w:r>
+        <w:rPr>
+          <w:rFonts w:cs="Tahoma"/>
+          <w:b/>
+        </w:rPr>
+        <w:t>linhas</w:t>
+      </w:r>
+      <w:r>
+        <w:rPr>
+          <w:rFonts w:cs="Tahoma"/>
+        </w:rPr>
+        <w:t xml:space="preserve">? Esse elemento é conhecido como </w:t>
+      </w:r>
+      <w:proofErr w:type="spellStart"/>
+      <w:r>
+        <w:rPr>
+          <w:rFonts w:cs="Tahoma"/>
+          <w:i/>
+        </w:rPr>
+        <w:t>on</w:t>
+      </w:r>
+      <w:proofErr w:type="spellEnd"/>
+      <w:r>
+        <w:rPr>
+          <w:rFonts w:cs="Tahoma"/>
+          <w:i/>
+        </w:rPr>
+        <w:t xml:space="preserve"> </w:t>
+      </w:r>
+      <w:proofErr w:type="spellStart"/>
+      <w:r>
+        <w:rPr>
+          <w:rFonts w:cs="Tahoma"/>
+          <w:i/>
+        </w:rPr>
+        <w:t>rows</w:t>
+      </w:r>
+      <w:proofErr w:type="spellEnd"/>
+      <w:r>
+        <w:rPr>
+          <w:rFonts w:cs="Tahoma"/>
+        </w:rPr>
+        <w:t xml:space="preserve">, ou </w:t>
+      </w:r>
+      <w:proofErr w:type="spellStart"/>
+      <w:r>
+        <w:rPr>
+          <w:rFonts w:cs="Tahoma"/>
+          <w:i/>
+        </w:rPr>
+        <w:t>grouping</w:t>
+      </w:r>
+      <w:proofErr w:type="spellEnd"/>
+      <w:r>
+        <w:rPr>
+          <w:rFonts w:cs="Tahoma"/>
+          <w:i/>
+        </w:rPr>
+        <w:t xml:space="preserve"> </w:t>
+      </w:r>
+      <w:proofErr w:type="spellStart"/>
+      <w:r>
+        <w:rPr>
+          <w:rFonts w:cs="Tahoma"/>
+          <w:i/>
+        </w:rPr>
+        <w:t>elements</w:t>
+      </w:r>
+      <w:proofErr w:type="spellEnd"/>
+    </w:p>
+    <w:p>
+      <w:pPr>
+        <w:pStyle w:val="ListParagraph"/>
+        <w:ind w:left="2490"/>
+        <w:rPr>
+          <w:rFonts w:cs="Tahoma"/>
+        </w:rPr>
+      </w:pPr>
+    </w:p>
+    <w:p>
+      <w:pPr>
+        <w:pStyle w:val="ListParagraph"/>
+        <w:numPr>
+          <w:ilvl w:val="0"/>
+          <w:numId w:val="3"/>
+        </w:numPr>
+        <w:rPr>
+          <w:rFonts w:cs="Tahoma"/>
+        </w:rPr>
+      </w:pPr>
+      <w:r>
+        <w:rPr>
+          <w:rFonts w:cs="Tahoma"/>
+        </w:rPr>
+        <w:t xml:space="preserve">O que você quer ver em </w:t>
+      </w:r>
+      <w:r>
+        <w:rPr>
+          <w:rFonts w:cs="Tahoma"/>
+          <w:b/>
+        </w:rPr>
+        <w:t>colunas</w:t>
+      </w:r>
+      <w:r>
+        <w:rPr>
+          <w:rFonts w:cs="Tahoma"/>
+        </w:rPr>
+        <w:t xml:space="preserve">? Esse elemento é conhecido como </w:t>
+      </w:r>
+      <w:proofErr w:type="spellStart"/>
+      <w:r>
+        <w:rPr>
+          <w:rFonts w:cs="Tahoma"/>
+          <w:i/>
+        </w:rPr>
+        <w:t>on</w:t>
+      </w:r>
+      <w:proofErr w:type="spellEnd"/>
+      <w:r>
+        <w:rPr>
+          <w:rFonts w:cs="Tahoma"/>
+          <w:i/>
+        </w:rPr>
+        <w:t xml:space="preserve"> </w:t>
+      </w:r>
+      <w:proofErr w:type="spellStart"/>
+      <w:r>
+        <w:rPr>
+          <w:rFonts w:cs="Tahoma"/>
+          <w:i/>
+        </w:rPr>
+        <w:t>cols</w:t>
+      </w:r>
+      <w:proofErr w:type="spellEnd"/>
+      <w:r>
+        <w:rPr>
+          <w:rFonts w:cs="Tahoma"/>
+        </w:rPr>
+        <w:t xml:space="preserve">, ou </w:t>
+      </w:r>
+      <w:proofErr w:type="spellStart"/>
+      <w:r>
+        <w:rPr>
+          <w:rFonts w:cs="Tahoma"/>
+          <w:i/>
+        </w:rPr>
+        <w:t>spreading</w:t>
+      </w:r>
+      <w:proofErr w:type="spellEnd"/>
+      <w:r>
+        <w:rPr>
+          <w:rFonts w:cs="Tahoma"/>
+          <w:i/>
+        </w:rPr>
+        <w:t xml:space="preserve"> </w:t>
+      </w:r>
+      <w:proofErr w:type="spellStart"/>
+      <w:r>
+        <w:rPr>
+          <w:rFonts w:cs="Tahoma"/>
+          <w:i/>
+        </w:rPr>
+        <w:t>element</w:t>
+      </w:r>
+      <w:proofErr w:type="spellEnd"/>
+    </w:p>
+    <w:p>
+      <w:pPr>
+        <w:pStyle w:val="ListParagraph"/>
+        <w:rPr>
+          <w:rFonts w:cs="Tahoma"/>
+        </w:rPr>
+      </w:pPr>
+    </w:p>
+    <w:p>
+      <w:pPr>
+        <w:pStyle w:val="ListParagraph"/>
+        <w:numPr>
+          <w:ilvl w:val="0"/>
+          <w:numId w:val="3"/>
+        </w:numPr>
+        <w:rPr>
+          <w:rFonts w:cs="Tahoma"/>
+        </w:rPr>
+      </w:pPr>
+      <w:r>
+        <w:rPr>
+          <w:rFonts w:cs="Tahoma"/>
+        </w:rPr>
+        <w:t xml:space="preserve">O que você quer ver na </w:t>
+      </w:r>
+      <w:r>
+        <w:rPr>
+          <w:rFonts w:cs="Tahoma"/>
+          <w:b/>
+        </w:rPr>
+        <w:t>intersecção</w:t>
+      </w:r>
+      <w:r>
+        <w:rPr>
+          <w:rFonts w:cs="Tahoma"/>
+        </w:rPr>
+        <w:t xml:space="preserve"> no valor distinto de cada linha e coluna? Esse elemento é conhecido como </w:t>
+      </w:r>
+      <w:r>
+        <w:rPr>
+          <w:rFonts w:cs="Tahoma"/>
+          <w:i/>
+        </w:rPr>
+        <w:t>data</w:t>
+      </w:r>
+      <w:r>
+        <w:rPr>
+          <w:rFonts w:cs="Tahoma"/>
+        </w:rPr>
+        <w:t xml:space="preserve">, ou </w:t>
+      </w:r>
+      <w:proofErr w:type="spellStart"/>
+      <w:r>
+        <w:rPr>
+          <w:rFonts w:cs="Tahoma"/>
+          <w:i/>
+        </w:rPr>
+        <w:t>aggregation</w:t>
+      </w:r>
+      <w:proofErr w:type="spellEnd"/>
+      <w:r>
+        <w:rPr>
+          <w:rFonts w:cs="Tahoma"/>
+          <w:i/>
+        </w:rPr>
+        <w:t xml:space="preserve"> </w:t>
+      </w:r>
+      <w:proofErr w:type="spellStart"/>
+      <w:r>
+        <w:rPr>
+          <w:rFonts w:cs="Tahoma"/>
+          <w:i/>
+        </w:rPr>
+        <w:t>element</w:t>
+      </w:r>
+      <w:proofErr w:type="spellEnd"/>
+      <w:r>
+        <w:rPr>
+          <w:rFonts w:cs="Tahoma"/>
+          <w:i/>
+        </w:rPr>
+        <w:t>.</w:t>
+      </w:r>
+    </w:p>
+    <w:p>
+      <w:pPr>
+        <w:pStyle w:val="ListParagraph"/>
+        <w:rPr>
+          <w:rFonts w:cs="Tahoma"/>
+        </w:rPr>
+      </w:pPr>
+    </w:p>
+    <w:p>
+      <w:pPr>
+        <w:rPr>
+          <w:rFonts w:cs="Tahoma"/>
+        </w:rPr>
+      </w:pPr>
+    </w:p>
+    <w:p>
+      <w:pPr>
+        <w:rPr>
+          <w:rFonts w:cs="Tahoma"/>
+        </w:rPr>
+      </w:pPr>
+    </w:p>
+    <w:p>
+      <w:pPr>
+        <w:rPr>
+          <w:rFonts w:cs="Tahoma"/>
+        </w:rPr>
+      </w:pPr>
+    </w:p>
+    <w:p>
+      <w:pPr>
+        <w:rPr>
+          <w:rFonts w:cs="Tahoma"/>
+        </w:rPr>
+      </w:pPr>
+    </w:p>
+    <w:p>
+      <w:pPr>
+        <w:rPr>
+          <w:rFonts w:cs="Tahoma"/>
+        </w:rPr>
+      </w:pPr>
+    </w:p>
+    <w:p>
+      <w:pPr>
+        <w:rPr>
+          <w:rFonts w:cs="Tahoma"/>
+        </w:rPr>
+      </w:pPr>
+    </w:p>
+    <w:p>
+      <w:pPr>
+        <w:rPr>
+          <w:rFonts w:cs="Tahoma"/>
+        </w:rPr>
+      </w:pPr>
+    </w:p>
+    <w:p>
+      <w:pPr>
+        <w:rPr>
+          <w:rFonts w:cs="Tahoma"/>
+        </w:rPr>
+      </w:pPr>
+    </w:p>
+    <w:p>
+      <w:pPr>
+        <w:rPr>
+          <w:rFonts w:cs="Tahoma"/>
+        </w:rPr>
+      </w:pPr>
+    </w:p>
+    <w:p>
+      <w:pPr>
+        <w:rPr>
+          <w:rFonts w:cs="Tahoma"/>
+        </w:rPr>
+      </w:pPr>
+      <w:r>
+        <w:rPr>
+          <w:rFonts w:cs="Tahoma"/>
+        </w:rPr>
+        <w:lastRenderedPageBreak/>
+        <w:t xml:space="preserve">Suponhamos que você deseje ver como resultado de uma query </w:t>
+      </w:r>
+      <w:r>
+        <w:rPr>
+          <w:rFonts w:cs="Tahoma"/>
+          <w:b/>
+        </w:rPr>
+        <w:t xml:space="preserve">nas linhas </w:t>
+      </w:r>
+      <w:r>
+        <w:rPr>
+          <w:rFonts w:cs="Tahoma"/>
+        </w:rPr>
+        <w:t>(</w:t>
+      </w:r>
+      <w:proofErr w:type="spellStart"/>
+      <w:r>
+        <w:rPr>
+          <w:rFonts w:cs="Tahoma"/>
+          <w:i/>
+        </w:rPr>
+        <w:t>on</w:t>
+      </w:r>
+      <w:proofErr w:type="spellEnd"/>
+      <w:r>
+        <w:rPr>
+          <w:rFonts w:cs="Tahoma"/>
+          <w:i/>
+        </w:rPr>
+        <w:t xml:space="preserve"> </w:t>
+      </w:r>
+      <w:proofErr w:type="spellStart"/>
+      <w:r>
+        <w:rPr>
+          <w:rFonts w:cs="Tahoma"/>
+          <w:i/>
+        </w:rPr>
+        <w:t>rows</w:t>
+      </w:r>
+      <w:proofErr w:type="spellEnd"/>
+      <w:r>
+        <w:rPr>
+          <w:rFonts w:cs="Tahoma"/>
+        </w:rPr>
+        <w:t xml:space="preserve">) todos </w:t>
+      </w:r>
+      <w:proofErr w:type="spellStart"/>
+      <w:r>
+        <w:rPr>
+          <w:rFonts w:cs="Tahoma"/>
+        </w:rPr>
+        <w:t>IDs</w:t>
+      </w:r>
+      <w:proofErr w:type="spellEnd"/>
+      <w:r>
+        <w:rPr>
+          <w:rFonts w:cs="Tahoma"/>
+        </w:rPr>
+        <w:t xml:space="preserve"> distintos para clientes; </w:t>
+      </w:r>
+      <w:r>
+        <w:rPr>
+          <w:rFonts w:cs="Tahoma"/>
+          <w:b/>
+        </w:rPr>
+        <w:t>nas colunas</w:t>
+      </w:r>
+      <w:r>
+        <w:rPr>
+          <w:rFonts w:cs="Tahoma"/>
+        </w:rPr>
+        <w:t xml:space="preserve"> (</w:t>
+      </w:r>
+      <w:proofErr w:type="spellStart"/>
+      <w:r>
+        <w:rPr>
+          <w:rFonts w:cs="Tahoma"/>
+          <w:i/>
+        </w:rPr>
+        <w:t>on</w:t>
+      </w:r>
+      <w:proofErr w:type="spellEnd"/>
+      <w:r>
+        <w:rPr>
+          <w:rFonts w:cs="Tahoma"/>
+          <w:i/>
+        </w:rPr>
+        <w:t xml:space="preserve"> </w:t>
+      </w:r>
+      <w:proofErr w:type="spellStart"/>
+      <w:r>
+        <w:rPr>
+          <w:rFonts w:cs="Tahoma"/>
+          <w:i/>
+        </w:rPr>
+        <w:t>cols</w:t>
+      </w:r>
+      <w:proofErr w:type="spellEnd"/>
+      <w:r>
+        <w:rPr>
+          <w:rFonts w:cs="Tahoma"/>
+        </w:rPr>
+        <w:t>)</w:t>
+      </w:r>
+      <w:r>
+        <w:rPr>
+          <w:rFonts w:cs="Tahoma"/>
+          <w:i/>
+        </w:rPr>
+        <w:t xml:space="preserve"> </w:t>
+      </w:r>
+      <w:r>
+        <w:rPr>
+          <w:rFonts w:cs="Tahoma"/>
+        </w:rPr>
+        <w:t xml:space="preserve">todos </w:t>
+      </w:r>
+      <w:proofErr w:type="spellStart"/>
+      <w:r>
+        <w:rPr>
+          <w:rFonts w:cs="Tahoma"/>
+        </w:rPr>
+        <w:t>IDs</w:t>
+      </w:r>
+      <w:proofErr w:type="spellEnd"/>
+      <w:r>
+        <w:rPr>
+          <w:rFonts w:cs="Tahoma"/>
+        </w:rPr>
+        <w:t xml:space="preserve"> distintos dos entregadores; e na intersecção dessas linhas e colunas a </w:t>
+      </w:r>
+      <w:r>
+        <w:rPr>
+          <w:rFonts w:cs="Tahoma"/>
+          <w:b/>
+        </w:rPr>
+        <w:t>soma</w:t>
+      </w:r>
+      <w:r>
+        <w:rPr>
+          <w:rFonts w:cs="Tahoma"/>
+        </w:rPr>
+        <w:t xml:space="preserve"> do valor de frete (</w:t>
+      </w:r>
+      <w:r>
+        <w:rPr>
+          <w:rFonts w:cs="Tahoma"/>
+          <w:i/>
+        </w:rPr>
+        <w:t xml:space="preserve">data, </w:t>
+      </w:r>
+      <w:proofErr w:type="spellStart"/>
+      <w:r>
+        <w:rPr>
+          <w:rFonts w:cs="Tahoma"/>
+          <w:i/>
+        </w:rPr>
+        <w:t>aggregation</w:t>
+      </w:r>
+      <w:proofErr w:type="spellEnd"/>
+      <w:r>
+        <w:rPr>
+          <w:rFonts w:cs="Tahoma"/>
+        </w:rPr>
+        <w:t>). Com T-SQL e o operador PIVOT é possível realizar essa tarefa. A forma recomendável para montar uma query de PIVOT é a seguinte:</w:t>
+      </w:r>
+    </w:p>
+    <w:p>
+      <w:pPr>
+        <w:autoSpaceDE w:val="0"/>
+        <w:autoSpaceDN w:val="0"/>
+        <w:adjustRightInd w:val="0"/>
+        <w:spacing w:after="0" w:line="240" w:lineRule="auto"/>
+        <w:rPr>
+          <w:rFonts w:ascii="Consolas" w:hAnsi="Consolas" w:cs="Consolas"/>
+          <w:color w:val="000000"/>
+          <w:sz w:val="19"/>
+          <w:szCs w:val="19"/>
+        </w:rPr>
+      </w:pPr>
+      <w:r>
+        <w:rPr>
+          <w:rFonts w:ascii="Consolas" w:hAnsi="Consolas" w:cs="Consolas"/>
+          <w:color w:val="0000FF"/>
+          <w:sz w:val="19"/>
+          <w:szCs w:val="19"/>
+        </w:rPr>
+        <w:t>WITH</w:t>
+      </w:r>
+      <w:r>
+        <w:rPr>
+          <w:rFonts w:ascii="Consolas" w:hAnsi="Consolas" w:cs="Consolas"/>
+          <w:color w:val="000000"/>
+          <w:sz w:val="19"/>
+          <w:szCs w:val="19"/>
+        </w:rPr>
+        <w:t xml:space="preserve"> </w:t>
+      </w:r>
+      <w:proofErr w:type="spellStart"/>
+      <w:r>
+        <w:rPr>
+          <w:rFonts w:ascii="Consolas" w:hAnsi="Consolas" w:cs="Consolas"/>
+          <w:color w:val="000000"/>
+          <w:sz w:val="19"/>
+          <w:szCs w:val="19"/>
+        </w:rPr>
+        <w:t>PivotData</w:t>
+      </w:r>
+      <w:proofErr w:type="spellEnd"/>
+      <w:r>
+        <w:rPr>
+          <w:rFonts w:ascii="Consolas" w:hAnsi="Consolas" w:cs="Consolas"/>
+          <w:color w:val="000000"/>
+          <w:sz w:val="19"/>
+          <w:szCs w:val="19"/>
+        </w:rPr>
+        <w:t xml:space="preserve"> </w:t>
+      </w:r>
+      <w:r>
+        <w:rPr>
+          <w:rFonts w:ascii="Consolas" w:hAnsi="Consolas" w:cs="Consolas"/>
+          <w:color w:val="0000FF"/>
+          <w:sz w:val="19"/>
+          <w:szCs w:val="19"/>
+        </w:rPr>
+        <w:t>AS</w:t>
+      </w:r>
+    </w:p>
+    <w:p>
+      <w:pPr>
+        <w:autoSpaceDE w:val="0"/>
+        <w:autoSpaceDN w:val="0"/>
+        <w:adjustRightInd w:val="0"/>
+        <w:spacing w:after="0" w:line="240" w:lineRule="auto"/>
+        <w:rPr>
+          <w:rFonts w:ascii="Consolas" w:hAnsi="Consolas" w:cs="Consolas"/>
+          <w:color w:val="000000"/>
+          <w:sz w:val="19"/>
+          <w:szCs w:val="19"/>
+        </w:rPr>
+      </w:pPr>
+      <w:r>
+        <w:rPr>
+          <w:rFonts w:ascii="Consolas" w:hAnsi="Consolas" w:cs="Consolas"/>
+          <w:color w:val="808080"/>
+          <w:sz w:val="19"/>
+          <w:szCs w:val="19"/>
+        </w:rPr>
+        <w:t>(</w:t>
+      </w:r>
+    </w:p>
+    <w:p>
+      <w:pPr>
+        <w:autoSpaceDE w:val="0"/>
+        <w:autoSpaceDN w:val="0"/>
+        <w:adjustRightInd w:val="0"/>
+        <w:spacing w:after="0" w:line="240" w:lineRule="auto"/>
+        <w:rPr>
+          <w:rFonts w:ascii="Consolas" w:hAnsi="Consolas" w:cs="Consolas"/>
+          <w:color w:val="000000"/>
+          <w:sz w:val="19"/>
+          <w:szCs w:val="19"/>
+        </w:rPr>
+      </w:pPr>
+      <w:r>
+        <w:rPr>
+          <w:rFonts w:ascii="Consolas" w:hAnsi="Consolas" w:cs="Consolas"/>
+          <w:color w:val="000000"/>
+          <w:sz w:val="19"/>
+          <w:szCs w:val="19"/>
+        </w:rPr>
+        <w:tab/>
+      </w:r>
+      <w:r>
+        <w:rPr>
+          <w:rFonts w:ascii="Consolas" w:hAnsi="Consolas" w:cs="Consolas"/>
+          <w:color w:val="000000"/>
+          <w:sz w:val="19"/>
+          <w:szCs w:val="19"/>
+        </w:rPr>
+        <w:tab/>
+      </w:r>
+      <w:r>
+        <w:rPr>
+          <w:rFonts w:ascii="Consolas" w:hAnsi="Consolas" w:cs="Consolas"/>
+          <w:color w:val="0000FF"/>
+          <w:sz w:val="19"/>
+          <w:szCs w:val="19"/>
+        </w:rPr>
+        <w:t>SELECT</w:t>
+      </w:r>
+    </w:p>
+    <w:p>
+      <w:pPr>
+        <w:autoSpaceDE w:val="0"/>
+        <w:autoSpaceDN w:val="0"/>
+        <w:adjustRightInd w:val="0"/>
+        <w:spacing w:after="0" w:line="240" w:lineRule="auto"/>
+        <w:rPr>
+          <w:rFonts w:ascii="Consolas" w:hAnsi="Consolas" w:cs="Consolas"/>
+          <w:color w:val="000000"/>
+          <w:sz w:val="19"/>
+          <w:szCs w:val="19"/>
+        </w:rPr>
+      </w:pPr>
+      <w:r>
+        <w:rPr>
+          <w:rFonts w:ascii="Consolas" w:hAnsi="Consolas" w:cs="Consolas"/>
+          <w:color w:val="000000"/>
+          <w:sz w:val="19"/>
+          <w:szCs w:val="19"/>
+        </w:rPr>
+        <w:tab/>
+      </w:r>
+      <w:r>
+        <w:rPr>
+          <w:rFonts w:ascii="Consolas" w:hAnsi="Consolas" w:cs="Consolas"/>
+          <w:color w:val="000000"/>
+          <w:sz w:val="19"/>
+          <w:szCs w:val="19"/>
+        </w:rPr>
+        <w:tab/>
+      </w:r>
+      <w:r>
+        <w:rPr>
+          <w:rFonts w:ascii="Consolas" w:hAnsi="Consolas" w:cs="Consolas"/>
+          <w:color w:val="000000"/>
+          <w:sz w:val="19"/>
+          <w:szCs w:val="19"/>
+        </w:rPr>
+        <w:tab/>
+        <w:t xml:space="preserve"> </w:t>
+      </w:r>
+      <w:proofErr w:type="spellStart"/>
+      <w:r>
+        <w:rPr>
+          <w:rFonts w:ascii="Consolas" w:hAnsi="Consolas" w:cs="Consolas"/>
+          <w:color w:val="0000FF"/>
+          <w:sz w:val="19"/>
+          <w:szCs w:val="19"/>
+        </w:rPr>
+        <w:t>custid</w:t>
+      </w:r>
+      <w:proofErr w:type="spellEnd"/>
+      <w:r>
+        <w:rPr>
+          <w:rFonts w:ascii="Consolas" w:hAnsi="Consolas" w:cs="Consolas"/>
+          <w:color w:val="808080"/>
+          <w:sz w:val="19"/>
+          <w:szCs w:val="19"/>
+        </w:rPr>
+        <w:t>,</w:t>
+      </w:r>
+      <w:r>
+        <w:rPr>
+          <w:rFonts w:ascii="Consolas" w:hAnsi="Consolas" w:cs="Consolas"/>
+          <w:color w:val="000000"/>
+          <w:sz w:val="19"/>
+          <w:szCs w:val="19"/>
+        </w:rPr>
+        <w:t xml:space="preserve"> </w:t>
+      </w:r>
+      <w:r>
+        <w:rPr>
+          <w:rFonts w:ascii="Consolas" w:hAnsi="Consolas" w:cs="Consolas"/>
+          <w:color w:val="000000"/>
+          <w:sz w:val="19"/>
+          <w:szCs w:val="19"/>
+        </w:rPr>
+        <w:tab/>
+      </w:r>
+      <w:r>
+        <w:rPr>
+          <w:rFonts w:ascii="Consolas" w:hAnsi="Consolas" w:cs="Consolas"/>
+          <w:color w:val="000000"/>
+          <w:sz w:val="19"/>
+          <w:szCs w:val="19"/>
+        </w:rPr>
+        <w:tab/>
+      </w:r>
+      <w:r>
+        <w:rPr>
+          <w:rFonts w:ascii="Consolas" w:hAnsi="Consolas" w:cs="Consolas"/>
+          <w:color w:val="008000"/>
+          <w:sz w:val="19"/>
+          <w:szCs w:val="19"/>
+        </w:rPr>
+        <w:t>--clientes</w:t>
+      </w:r>
+    </w:p>
+    <w:p>
+      <w:pPr>
+        <w:autoSpaceDE w:val="0"/>
+        <w:autoSpaceDN w:val="0"/>
+        <w:adjustRightInd w:val="0"/>
+        <w:spacing w:after="0" w:line="240" w:lineRule="auto"/>
+        <w:rPr>
+          <w:rFonts w:ascii="Consolas" w:hAnsi="Consolas" w:cs="Consolas"/>
+          <w:color w:val="000000"/>
+          <w:sz w:val="19"/>
+          <w:szCs w:val="19"/>
+        </w:rPr>
+      </w:pPr>
+      <w:r>
+        <w:rPr>
+          <w:rFonts w:ascii="Consolas" w:hAnsi="Consolas" w:cs="Consolas"/>
+          <w:color w:val="000000"/>
+          <w:sz w:val="19"/>
+          <w:szCs w:val="19"/>
+        </w:rPr>
+        <w:tab/>
+      </w:r>
+      <w:r>
+        <w:rPr>
+          <w:rFonts w:ascii="Consolas" w:hAnsi="Consolas" w:cs="Consolas"/>
+          <w:color w:val="000000"/>
+          <w:sz w:val="19"/>
+          <w:szCs w:val="19"/>
+        </w:rPr>
+        <w:tab/>
+      </w:r>
+      <w:r>
+        <w:rPr>
+          <w:rFonts w:ascii="Consolas" w:hAnsi="Consolas" w:cs="Consolas"/>
+          <w:color w:val="000000"/>
+          <w:sz w:val="19"/>
+          <w:szCs w:val="19"/>
+        </w:rPr>
+        <w:tab/>
+        <w:t xml:space="preserve"> </w:t>
+      </w:r>
+      <w:proofErr w:type="spellStart"/>
+      <w:r>
+        <w:rPr>
+          <w:rFonts w:ascii="Consolas" w:hAnsi="Consolas" w:cs="Consolas"/>
+          <w:color w:val="0000FF"/>
+          <w:sz w:val="19"/>
+          <w:szCs w:val="19"/>
+        </w:rPr>
+        <w:t>shipperid</w:t>
+      </w:r>
+      <w:proofErr w:type="spellEnd"/>
+      <w:r>
+        <w:rPr>
+          <w:rFonts w:ascii="Consolas" w:hAnsi="Consolas" w:cs="Consolas"/>
+          <w:color w:val="808080"/>
+          <w:sz w:val="19"/>
+          <w:szCs w:val="19"/>
+        </w:rPr>
+        <w:t>,</w:t>
+      </w:r>
+      <w:r>
+        <w:rPr>
+          <w:rFonts w:ascii="Consolas" w:hAnsi="Consolas" w:cs="Consolas"/>
+          <w:color w:val="000000"/>
+          <w:sz w:val="19"/>
+          <w:szCs w:val="19"/>
+        </w:rPr>
+        <w:t xml:space="preserve"> </w:t>
+      </w:r>
+      <w:r>
+        <w:rPr>
+          <w:rFonts w:ascii="Consolas" w:hAnsi="Consolas" w:cs="Consolas"/>
+          <w:color w:val="000000"/>
+          <w:sz w:val="19"/>
+          <w:szCs w:val="19"/>
+        </w:rPr>
+        <w:tab/>
+      </w:r>
+      <w:r>
+        <w:rPr>
+          <w:rFonts w:ascii="Consolas" w:hAnsi="Consolas" w:cs="Consolas"/>
+          <w:color w:val="000000"/>
+          <w:sz w:val="19"/>
+          <w:szCs w:val="19"/>
+        </w:rPr>
+        <w:tab/>
+      </w:r>
+      <w:r>
+        <w:rPr>
+          <w:rFonts w:ascii="Consolas" w:hAnsi="Consolas" w:cs="Consolas"/>
+          <w:color w:val="008000"/>
+          <w:sz w:val="19"/>
+          <w:szCs w:val="19"/>
+        </w:rPr>
+        <w:t>--entregadores</w:t>
+      </w:r>
+      <w:r>
+        <w:rPr>
+          <w:rFonts w:ascii="Consolas" w:hAnsi="Consolas" w:cs="Consolas"/>
+          <w:color w:val="008000"/>
+          <w:sz w:val="19"/>
+          <w:szCs w:val="19"/>
+        </w:rPr>
+        <w:t xml:space="preserve"> </w:t>
+      </w:r>
+    </w:p>
+    <w:p>
+      <w:pPr>
+        <w:autoSpaceDE w:val="0"/>
+        <w:autoSpaceDN w:val="0"/>
+        <w:adjustRightInd w:val="0"/>
+        <w:spacing w:after="0" w:line="240" w:lineRule="auto"/>
+        <w:rPr>
+          <w:rFonts w:ascii="Consolas" w:hAnsi="Consolas" w:cs="Consolas"/>
+          <w:color w:val="000000"/>
+          <w:sz w:val="19"/>
+          <w:szCs w:val="19"/>
+        </w:rPr>
+      </w:pPr>
+      <w:r>
+        <w:rPr>
+          <w:rFonts w:ascii="Consolas" w:hAnsi="Consolas" w:cs="Consolas"/>
+          <w:color w:val="000000"/>
+          <w:sz w:val="19"/>
+          <w:szCs w:val="19"/>
+        </w:rPr>
+        <w:tab/>
+      </w:r>
+      <w:r>
+        <w:rPr>
+          <w:rFonts w:ascii="Consolas" w:hAnsi="Consolas" w:cs="Consolas"/>
+          <w:color w:val="000000"/>
+          <w:sz w:val="19"/>
+          <w:szCs w:val="19"/>
+        </w:rPr>
+        <w:tab/>
+      </w:r>
+      <w:r>
+        <w:rPr>
+          <w:rFonts w:ascii="Consolas" w:hAnsi="Consolas" w:cs="Consolas"/>
+          <w:color w:val="000000"/>
+          <w:sz w:val="19"/>
+          <w:szCs w:val="19"/>
+        </w:rPr>
+        <w:tab/>
+        <w:t xml:space="preserve"> </w:t>
+      </w:r>
+      <w:proofErr w:type="spellStart"/>
+      <w:r>
+        <w:rPr>
+          <w:rFonts w:ascii="Consolas" w:hAnsi="Consolas" w:cs="Consolas"/>
+          <w:color w:val="000000"/>
+          <w:sz w:val="19"/>
+          <w:szCs w:val="19"/>
+        </w:rPr>
+        <w:t>freight</w:t>
+      </w:r>
+      <w:proofErr w:type="spellEnd"/>
+      <w:r>
+        <w:rPr>
+          <w:rFonts w:ascii="Consolas" w:hAnsi="Consolas" w:cs="Consolas"/>
+          <w:color w:val="000000"/>
+          <w:sz w:val="19"/>
+          <w:szCs w:val="19"/>
+        </w:rPr>
+        <w:t xml:space="preserve"> </w:t>
+      </w:r>
+      <w:r>
+        <w:rPr>
+          <w:rFonts w:ascii="Consolas" w:hAnsi="Consolas" w:cs="Consolas"/>
+          <w:color w:val="000000"/>
+          <w:sz w:val="19"/>
+          <w:szCs w:val="19"/>
+        </w:rPr>
+        <w:tab/>
+      </w:r>
+      <w:r>
+        <w:rPr>
+          <w:rFonts w:ascii="Consolas" w:hAnsi="Consolas" w:cs="Consolas"/>
+          <w:color w:val="000000"/>
+          <w:sz w:val="19"/>
+          <w:szCs w:val="19"/>
+        </w:rPr>
+        <w:tab/>
+      </w:r>
+      <w:r>
+        <w:rPr>
+          <w:rFonts w:ascii="Consolas" w:hAnsi="Consolas" w:cs="Consolas"/>
+          <w:color w:val="008000"/>
+          <w:sz w:val="19"/>
+          <w:szCs w:val="19"/>
+        </w:rPr>
+        <w:t>--frete</w:t>
+      </w:r>
+    </w:p>
+    <w:p>
+      <w:pPr>
+        <w:autoSpaceDE w:val="0"/>
+        <w:autoSpaceDN w:val="0"/>
+        <w:adjustRightInd w:val="0"/>
+        <w:spacing w:after="0" w:line="240" w:lineRule="auto"/>
+        <w:rPr>
+          <w:rFonts w:ascii="Consolas" w:hAnsi="Consolas" w:cs="Consolas"/>
+          <w:color w:val="000000"/>
+          <w:sz w:val="19"/>
+          <w:szCs w:val="19"/>
+        </w:rPr>
+      </w:pPr>
+      <w:r>
+        <w:rPr>
+          <w:rFonts w:ascii="Consolas" w:hAnsi="Consolas" w:cs="Consolas"/>
+          <w:color w:val="000000"/>
+          <w:sz w:val="19"/>
+          <w:szCs w:val="19"/>
+        </w:rPr>
+        <w:tab/>
+      </w:r>
+      <w:r>
+        <w:rPr>
+          <w:rFonts w:ascii="Consolas" w:hAnsi="Consolas" w:cs="Consolas"/>
+          <w:color w:val="000000"/>
+          <w:sz w:val="19"/>
+          <w:szCs w:val="19"/>
+        </w:rPr>
+        <w:tab/>
+      </w:r>
+      <w:proofErr w:type="gramStart"/>
+      <w:r>
+        <w:rPr>
+          <w:rFonts w:ascii="Consolas" w:hAnsi="Consolas" w:cs="Consolas"/>
+          <w:color w:val="0000FF"/>
+          <w:sz w:val="19"/>
+          <w:szCs w:val="19"/>
+        </w:rPr>
+        <w:t>FROM</w:t>
+      </w:r>
+      <w:r>
+        <w:rPr>
+          <w:rFonts w:ascii="Consolas" w:hAnsi="Consolas" w:cs="Consolas"/>
+          <w:color w:val="000000"/>
+          <w:sz w:val="19"/>
+          <w:szCs w:val="19"/>
+        </w:rPr>
+        <w:t xml:space="preserve">  </w:t>
+      </w:r>
+      <w:proofErr w:type="spellStart"/>
+      <w:r>
+        <w:rPr>
+          <w:rFonts w:ascii="Consolas" w:hAnsi="Consolas" w:cs="Consolas"/>
+          <w:color w:val="808080"/>
+          <w:sz w:val="19"/>
+          <w:szCs w:val="19"/>
+        </w:rPr>
+        <w:t>Sales.Order</w:t>
+      </w:r>
+      <w:proofErr w:type="spellEnd"/>
+      <w:proofErr w:type="gramEnd"/>
+      <w:r>
+        <w:rPr>
+          <w:rFonts w:ascii="Consolas" w:hAnsi="Consolas" w:cs="Consolas"/>
+          <w:color w:val="000000"/>
+          <w:sz w:val="19"/>
+          <w:szCs w:val="19"/>
+        </w:rPr>
+        <w:t xml:space="preserve"> </w:t>
+      </w:r>
+    </w:p>
+    <w:p>
+      <w:pPr>
+        <w:autoSpaceDE w:val="0"/>
+        <w:autoSpaceDN w:val="0"/>
+        <w:adjustRightInd w:val="0"/>
+        <w:spacing w:after="0" w:line="240" w:lineRule="auto"/>
+        <w:rPr>
+          <w:rFonts w:ascii="Consolas" w:hAnsi="Consolas" w:cs="Consolas"/>
+          <w:color w:val="000000"/>
+          <w:sz w:val="19"/>
+          <w:szCs w:val="19"/>
+        </w:rPr>
+      </w:pPr>
+      <w:r>
+        <w:rPr>
+          <w:rFonts w:ascii="Consolas" w:hAnsi="Consolas" w:cs="Consolas"/>
+          <w:color w:val="808080"/>
+          <w:sz w:val="19"/>
+          <w:szCs w:val="19"/>
+        </w:rPr>
+        <w:t>)</w:t>
+      </w:r>
+      <w:r>
+        <w:rPr>
+          <w:rFonts w:ascii="Consolas" w:hAnsi="Consolas" w:cs="Consolas"/>
+          <w:color w:val="000000"/>
+          <w:sz w:val="19"/>
+          <w:szCs w:val="19"/>
+        </w:rPr>
+        <w:t xml:space="preserve"> </w:t>
+      </w:r>
+      <w:r>
+        <w:rPr>
+          <w:rFonts w:ascii="Consolas" w:hAnsi="Consolas" w:cs="Consolas"/>
+          <w:color w:val="0000FF"/>
+          <w:sz w:val="19"/>
+          <w:szCs w:val="19"/>
+        </w:rPr>
+        <w:t>AS</w:t>
+      </w:r>
+      <w:r>
+        <w:rPr>
+          <w:rFonts w:ascii="Consolas" w:hAnsi="Consolas" w:cs="Consolas"/>
+          <w:color w:val="000000"/>
+          <w:sz w:val="19"/>
+          <w:szCs w:val="19"/>
+        </w:rPr>
+        <w:t xml:space="preserve"> </w:t>
+      </w:r>
+      <w:proofErr w:type="spellStart"/>
+      <w:r>
+        <w:rPr>
+          <w:rFonts w:ascii="Consolas" w:hAnsi="Consolas" w:cs="Consolas"/>
+          <w:color w:val="000000"/>
+          <w:sz w:val="19"/>
+          <w:szCs w:val="19"/>
+        </w:rPr>
+        <w:t>SourceTable</w:t>
+      </w:r>
+      <w:proofErr w:type="spellEnd"/>
+    </w:p>
+    <w:p>
+      <w:pPr>
+        <w:autoSpaceDE w:val="0"/>
+        <w:autoSpaceDN w:val="0"/>
+        <w:adjustRightInd w:val="0"/>
+        <w:spacing w:after="0" w:line="240" w:lineRule="auto"/>
+        <w:rPr>
+          <w:rFonts w:ascii="Consolas" w:hAnsi="Consolas" w:cs="Consolas"/>
+          <w:color w:val="000000"/>
+          <w:sz w:val="19"/>
+          <w:szCs w:val="19"/>
+        </w:rPr>
+      </w:pPr>
+    </w:p>
+    <w:p>
+      <w:pPr>
+        <w:autoSpaceDE w:val="0"/>
+        <w:autoSpaceDN w:val="0"/>
+        <w:adjustRightInd w:val="0"/>
+        <w:spacing w:after="0" w:line="240" w:lineRule="auto"/>
+        <w:rPr>
+          <w:rFonts w:ascii="Consolas" w:hAnsi="Consolas" w:cs="Consolas"/>
+          <w:color w:val="000000"/>
+          <w:sz w:val="19"/>
+          <w:szCs w:val="19"/>
+        </w:rPr>
+      </w:pPr>
+      <w:r>
+        <w:rPr>
+          <w:rFonts w:ascii="Consolas" w:hAnsi="Consolas" w:cs="Consolas"/>
+          <w:color w:val="000000"/>
+          <w:sz w:val="19"/>
+          <w:szCs w:val="19"/>
+        </w:rPr>
+        <w:tab/>
+      </w:r>
+      <w:r>
+        <w:rPr>
+          <w:rFonts w:ascii="Consolas" w:hAnsi="Consolas" w:cs="Consolas"/>
+          <w:color w:val="000000"/>
+          <w:sz w:val="19"/>
+          <w:szCs w:val="19"/>
+        </w:rPr>
+        <w:tab/>
+      </w:r>
+      <w:r>
+        <w:rPr>
+          <w:rFonts w:ascii="Consolas" w:hAnsi="Consolas" w:cs="Consolas"/>
+          <w:color w:val="0000FF"/>
+          <w:sz w:val="19"/>
+          <w:szCs w:val="19"/>
+        </w:rPr>
+        <w:t>SELECT</w:t>
+      </w:r>
+      <w:r>
+        <w:rPr>
+          <w:rFonts w:ascii="Consolas" w:hAnsi="Consolas" w:cs="Consolas"/>
+          <w:color w:val="000000"/>
+          <w:sz w:val="19"/>
+          <w:szCs w:val="19"/>
+        </w:rPr>
+        <w:t xml:space="preserve"> </w:t>
+      </w:r>
+    </w:p>
+    <w:p>
+      <w:pPr>
+        <w:autoSpaceDE w:val="0"/>
+        <w:autoSpaceDN w:val="0"/>
+        <w:adjustRightInd w:val="0"/>
+        <w:spacing w:after="0" w:line="240" w:lineRule="auto"/>
+        <w:rPr>
+          <w:rFonts w:ascii="Consolas" w:hAnsi="Consolas" w:cs="Consolas"/>
+          <w:color w:val="000000"/>
+          <w:sz w:val="19"/>
+          <w:szCs w:val="19"/>
+        </w:rPr>
+      </w:pPr>
+      <w:r>
+        <w:rPr>
+          <w:rFonts w:ascii="Consolas" w:hAnsi="Consolas" w:cs="Consolas"/>
+          <w:color w:val="000000"/>
+          <w:sz w:val="19"/>
+          <w:szCs w:val="19"/>
+        </w:rPr>
+        <w:tab/>
+      </w:r>
+      <w:r>
+        <w:rPr>
+          <w:rFonts w:ascii="Consolas" w:hAnsi="Consolas" w:cs="Consolas"/>
+          <w:color w:val="000000"/>
+          <w:sz w:val="19"/>
+          <w:szCs w:val="19"/>
+        </w:rPr>
+        <w:tab/>
+      </w:r>
+      <w:r>
+        <w:rPr>
+          <w:rFonts w:ascii="Consolas" w:hAnsi="Consolas" w:cs="Consolas"/>
+          <w:color w:val="000000"/>
+          <w:sz w:val="19"/>
+          <w:szCs w:val="19"/>
+        </w:rPr>
+        <w:tab/>
+        <w:t xml:space="preserve"> </w:t>
+      </w:r>
+      <w:proofErr w:type="spellStart"/>
+      <w:r>
+        <w:rPr>
+          <w:rFonts w:ascii="Consolas" w:hAnsi="Consolas" w:cs="Consolas"/>
+          <w:color w:val="0000FF"/>
+          <w:sz w:val="19"/>
+          <w:szCs w:val="19"/>
+        </w:rPr>
+        <w:t>select</w:t>
+      </w:r>
+      <w:proofErr w:type="spellEnd"/>
+      <w:r>
+        <w:rPr>
+          <w:rFonts w:ascii="Consolas" w:hAnsi="Consolas" w:cs="Consolas"/>
+          <w:color w:val="000000"/>
+          <w:sz w:val="19"/>
+          <w:szCs w:val="19"/>
+        </w:rPr>
+        <w:t xml:space="preserve"> </w:t>
+      </w:r>
+      <w:proofErr w:type="spellStart"/>
+      <w:r>
+        <w:rPr>
+          <w:rFonts w:ascii="Consolas" w:hAnsi="Consolas" w:cs="Consolas"/>
+          <w:color w:val="000000"/>
+          <w:sz w:val="19"/>
+          <w:szCs w:val="19"/>
+        </w:rPr>
+        <w:t>list</w:t>
+      </w:r>
+      <w:proofErr w:type="spellEnd"/>
+      <w:r>
+        <w:rPr>
+          <w:rFonts w:ascii="Consolas" w:hAnsi="Consolas" w:cs="Consolas"/>
+          <w:color w:val="000000"/>
+          <w:sz w:val="19"/>
+          <w:szCs w:val="19"/>
+        </w:rPr>
+        <w:t xml:space="preserve"> </w:t>
+      </w:r>
+    </w:p>
+    <w:p>
+      <w:pPr>
+        <w:autoSpaceDE w:val="0"/>
+        <w:autoSpaceDN w:val="0"/>
+        <w:adjustRightInd w:val="0"/>
+        <w:spacing w:after="0" w:line="240" w:lineRule="auto"/>
+        <w:rPr>
+          <w:rFonts w:ascii="Consolas" w:hAnsi="Consolas" w:cs="Consolas"/>
+          <w:color w:val="000000"/>
+          <w:sz w:val="19"/>
+          <w:szCs w:val="19"/>
+        </w:rPr>
+      </w:pPr>
+      <w:r>
+        <w:rPr>
+          <w:rFonts w:ascii="Consolas" w:hAnsi="Consolas" w:cs="Consolas"/>
+          <w:color w:val="000000"/>
+          <w:sz w:val="19"/>
+          <w:szCs w:val="19"/>
+        </w:rPr>
+        <w:tab/>
+      </w:r>
+      <w:r>
+        <w:rPr>
+          <w:rFonts w:ascii="Consolas" w:hAnsi="Consolas" w:cs="Consolas"/>
+          <w:color w:val="000000"/>
+          <w:sz w:val="19"/>
+          <w:szCs w:val="19"/>
+        </w:rPr>
+        <w:tab/>
+      </w:r>
+      <w:r>
+        <w:rPr>
+          <w:rFonts w:ascii="Consolas" w:hAnsi="Consolas" w:cs="Consolas"/>
+          <w:color w:val="0000FF"/>
+          <w:sz w:val="19"/>
+          <w:szCs w:val="19"/>
+        </w:rPr>
+        <w:t>FROM</w:t>
+      </w:r>
+      <w:r>
+        <w:rPr>
+          <w:rFonts w:ascii="Consolas" w:hAnsi="Consolas" w:cs="Consolas"/>
+          <w:color w:val="000000"/>
+          <w:sz w:val="19"/>
+          <w:szCs w:val="19"/>
+        </w:rPr>
+        <w:t xml:space="preserve"> </w:t>
+      </w:r>
+      <w:proofErr w:type="spellStart"/>
+      <w:r>
+        <w:rPr>
+          <w:rFonts w:ascii="Consolas" w:hAnsi="Consolas" w:cs="Consolas"/>
+          <w:color w:val="000000"/>
+          <w:sz w:val="19"/>
+          <w:szCs w:val="19"/>
+        </w:rPr>
+        <w:t>PivotData</w:t>
+      </w:r>
+      <w:proofErr w:type="spellEnd"/>
+    </w:p>
+    <w:p>
+      <w:pPr>
+        <w:autoSpaceDE w:val="0"/>
+        <w:autoSpaceDN w:val="0"/>
+        <w:adjustRightInd w:val="0"/>
+        <w:spacing w:after="0" w:line="240" w:lineRule="auto"/>
+        <w:rPr>
+          <w:rFonts w:ascii="Consolas" w:hAnsi="Consolas" w:cs="Consolas"/>
+          <w:color w:val="000000"/>
+          <w:sz w:val="19"/>
+          <w:szCs w:val="19"/>
+        </w:rPr>
+      </w:pPr>
+      <w:r>
+        <w:rPr>
+          <w:rFonts w:ascii="Consolas" w:hAnsi="Consolas" w:cs="Consolas"/>
+          <w:color w:val="000000"/>
+          <w:sz w:val="19"/>
+          <w:szCs w:val="19"/>
+        </w:rPr>
+        <w:tab/>
+      </w:r>
+      <w:r>
+        <w:rPr>
+          <w:rFonts w:ascii="Consolas" w:hAnsi="Consolas" w:cs="Consolas"/>
+          <w:color w:val="000000"/>
+          <w:sz w:val="19"/>
+          <w:szCs w:val="19"/>
+        </w:rPr>
+        <w:tab/>
+      </w:r>
+      <w:proofErr w:type="gramStart"/>
+      <w:r>
+        <w:rPr>
+          <w:rFonts w:ascii="Consolas" w:hAnsi="Consolas" w:cs="Consolas"/>
+          <w:color w:val="808080"/>
+          <w:sz w:val="19"/>
+          <w:szCs w:val="19"/>
+        </w:rPr>
+        <w:t>PIVOT(</w:t>
+      </w:r>
+      <w:r>
+        <w:rPr>
+          <w:rFonts w:ascii="Consolas" w:hAnsi="Consolas" w:cs="Consolas"/>
+          <w:color w:val="000000"/>
+          <w:sz w:val="19"/>
+          <w:szCs w:val="19"/>
+        </w:rPr>
+        <w:t xml:space="preserve">  </w:t>
+      </w:r>
+      <w:proofErr w:type="gramEnd"/>
+      <w:r>
+        <w:rPr>
+          <w:rFonts w:ascii="Consolas" w:hAnsi="Consolas" w:cs="Consolas"/>
+          <w:color w:val="000000"/>
+          <w:sz w:val="19"/>
+          <w:szCs w:val="19"/>
+        </w:rPr>
+        <w:t>SUM</w:t>
+      </w:r>
+      <w:r>
+        <w:rPr>
+          <w:rFonts w:ascii="Consolas" w:hAnsi="Consolas" w:cs="Consolas"/>
+          <w:color w:val="000000"/>
+          <w:sz w:val="19"/>
+          <w:szCs w:val="19"/>
+        </w:rPr>
+        <w:t xml:space="preserve"> </w:t>
+      </w:r>
+      <w:r>
+        <w:rPr>
+          <w:rFonts w:ascii="Consolas" w:hAnsi="Consolas" w:cs="Consolas"/>
+          <w:color w:val="808080"/>
+          <w:sz w:val="19"/>
+          <w:szCs w:val="19"/>
+        </w:rPr>
+        <w:t>(</w:t>
+      </w:r>
+      <w:proofErr w:type="spellStart"/>
+      <w:r>
+        <w:rPr>
+          <w:rFonts w:ascii="Consolas" w:hAnsi="Consolas" w:cs="Consolas"/>
+          <w:color w:val="000000"/>
+          <w:sz w:val="19"/>
+          <w:szCs w:val="19"/>
+        </w:rPr>
+        <w:t>freight</w:t>
+      </w:r>
+      <w:proofErr w:type="spellEnd"/>
+      <w:r>
+        <w:rPr>
+          <w:rFonts w:ascii="Consolas" w:hAnsi="Consolas" w:cs="Consolas"/>
+          <w:color w:val="808080"/>
+          <w:sz w:val="19"/>
+          <w:szCs w:val="19"/>
+        </w:rPr>
+        <w:t>)</w:t>
+      </w:r>
+      <w:r>
+        <w:rPr>
+          <w:rFonts w:ascii="Consolas" w:hAnsi="Consolas" w:cs="Consolas"/>
+          <w:color w:val="000000"/>
+          <w:sz w:val="19"/>
+          <w:szCs w:val="19"/>
+        </w:rPr>
+        <w:t xml:space="preserve"> </w:t>
+      </w:r>
+      <w:r>
+        <w:rPr>
+          <w:rFonts w:ascii="Consolas" w:hAnsi="Consolas" w:cs="Consolas"/>
+          <w:color w:val="008000"/>
+          <w:sz w:val="19"/>
+          <w:szCs w:val="19"/>
+        </w:rPr>
+        <w:t>--no caso frete</w:t>
+      </w:r>
+    </w:p>
+    <w:p>
+      <w:pPr>
+        <w:rPr>
+          <w:rFonts w:cs="Tahoma"/>
+        </w:rPr>
+      </w:pPr>
+      <w:r>
+        <w:rPr>
+          <w:rFonts w:ascii="Consolas" w:hAnsi="Consolas" w:cs="Consolas"/>
+          <w:color w:val="000000"/>
+          <w:sz w:val="19"/>
+          <w:szCs w:val="19"/>
+        </w:rPr>
+        <w:tab/>
+      </w:r>
+      <w:r>
+        <w:rPr>
+          <w:rFonts w:ascii="Consolas" w:hAnsi="Consolas" w:cs="Consolas"/>
+          <w:color w:val="000000"/>
+          <w:sz w:val="19"/>
+          <w:szCs w:val="19"/>
+        </w:rPr>
+        <w:tab/>
+      </w:r>
+      <w:r>
+        <w:rPr>
+          <w:rFonts w:ascii="Consolas" w:hAnsi="Consolas" w:cs="Consolas"/>
+          <w:color w:val="000000"/>
+          <w:sz w:val="19"/>
+          <w:szCs w:val="19"/>
+        </w:rPr>
+        <w:tab/>
+      </w:r>
+      <w:r>
+        <w:rPr>
+          <w:rFonts w:ascii="Consolas" w:hAnsi="Consolas" w:cs="Consolas"/>
+          <w:color w:val="0000FF"/>
+          <w:sz w:val="19"/>
+          <w:szCs w:val="19"/>
+        </w:rPr>
+        <w:t>FOR</w:t>
+      </w:r>
+      <w:r>
+        <w:rPr>
+          <w:rFonts w:ascii="Consolas" w:hAnsi="Consolas" w:cs="Consolas"/>
+          <w:color w:val="000000"/>
+          <w:sz w:val="19"/>
+          <w:szCs w:val="19"/>
+        </w:rPr>
+        <w:t xml:space="preserve"> </w:t>
+      </w:r>
+      <w:r>
+        <w:rPr>
+          <w:rFonts w:ascii="Consolas" w:hAnsi="Consolas" w:cs="Consolas"/>
+          <w:color w:val="808080"/>
+          <w:sz w:val="19"/>
+          <w:szCs w:val="19"/>
+        </w:rPr>
+        <w:t>&lt;</w:t>
+      </w:r>
+      <w:r>
+        <w:rPr>
+          <w:rFonts w:ascii="Consolas" w:hAnsi="Consolas" w:cs="Consolas"/>
+          <w:color w:val="000000"/>
+          <w:sz w:val="19"/>
+          <w:szCs w:val="19"/>
+        </w:rPr>
+        <w:t xml:space="preserve"> </w:t>
+      </w:r>
+      <w:proofErr w:type="spellStart"/>
+      <w:r>
+        <w:rPr>
+          <w:rFonts w:ascii="Consolas" w:hAnsi="Consolas" w:cs="Consolas"/>
+          <w:color w:val="000000"/>
+          <w:sz w:val="19"/>
+          <w:szCs w:val="19"/>
+        </w:rPr>
+        <w:t>spreading</w:t>
+      </w:r>
+      <w:proofErr w:type="spellEnd"/>
+      <w:r>
+        <w:rPr>
+          <w:rFonts w:ascii="Consolas" w:hAnsi="Consolas" w:cs="Consolas"/>
+          <w:color w:val="000000"/>
+          <w:sz w:val="19"/>
+          <w:szCs w:val="19"/>
+        </w:rPr>
+        <w:t xml:space="preserve"> </w:t>
+      </w:r>
+      <w:proofErr w:type="spellStart"/>
+      <w:r>
+        <w:rPr>
+          <w:rFonts w:ascii="Consolas" w:hAnsi="Consolas" w:cs="Consolas"/>
+          <w:color w:val="0000FF"/>
+          <w:sz w:val="19"/>
+          <w:szCs w:val="19"/>
+        </w:rPr>
+        <w:t>column</w:t>
+      </w:r>
+      <w:proofErr w:type="spellEnd"/>
+      <w:r>
+        <w:rPr>
+          <w:rFonts w:ascii="Consolas" w:hAnsi="Consolas" w:cs="Consolas"/>
+          <w:color w:val="000000"/>
+          <w:sz w:val="19"/>
+          <w:szCs w:val="19"/>
+        </w:rPr>
+        <w:t xml:space="preserve"> </w:t>
+      </w:r>
+      <w:r>
+        <w:rPr>
+          <w:rFonts w:ascii="Consolas" w:hAnsi="Consolas" w:cs="Consolas"/>
+          <w:color w:val="808080"/>
+          <w:sz w:val="19"/>
+          <w:szCs w:val="19"/>
+        </w:rPr>
+        <w:t>&gt;</w:t>
+      </w:r>
+      <w:r>
+        <w:rPr>
+          <w:rFonts w:ascii="Consolas" w:hAnsi="Consolas" w:cs="Consolas"/>
+          <w:color w:val="000000"/>
+          <w:sz w:val="19"/>
+          <w:szCs w:val="19"/>
+        </w:rPr>
+        <w:t xml:space="preserve"> </w:t>
+      </w:r>
+      <w:r>
+        <w:rPr>
+          <w:rFonts w:ascii="Consolas" w:hAnsi="Consolas" w:cs="Consolas"/>
+          <w:color w:val="808080"/>
+          <w:sz w:val="19"/>
+          <w:szCs w:val="19"/>
+        </w:rPr>
+        <w:t>IN</w:t>
+      </w:r>
+      <w:r>
+        <w:rPr>
+          <w:rFonts w:ascii="Consolas" w:hAnsi="Consolas" w:cs="Consolas"/>
+          <w:color w:val="0000FF"/>
+          <w:sz w:val="19"/>
+          <w:szCs w:val="19"/>
+        </w:rPr>
+        <w:t xml:space="preserve"> </w:t>
+      </w:r>
+      <w:r>
+        <w:rPr>
+          <w:rFonts w:ascii="Consolas" w:hAnsi="Consolas" w:cs="Consolas"/>
+          <w:color w:val="808080"/>
+          <w:sz w:val="19"/>
+          <w:szCs w:val="19"/>
+        </w:rPr>
+        <w:t>(&lt;</w:t>
+      </w:r>
+      <w:r>
+        <w:rPr>
+          <w:rFonts w:ascii="Consolas" w:hAnsi="Consolas" w:cs="Consolas"/>
+          <w:color w:val="000000"/>
+          <w:sz w:val="19"/>
+          <w:szCs w:val="19"/>
+        </w:rPr>
+        <w:t xml:space="preserve"> </w:t>
+      </w:r>
+      <w:proofErr w:type="spellStart"/>
+      <w:r>
+        <w:rPr>
+          <w:rFonts w:ascii="Consolas" w:hAnsi="Consolas" w:cs="Consolas"/>
+          <w:color w:val="0000FF"/>
+          <w:sz w:val="19"/>
+          <w:szCs w:val="19"/>
+        </w:rPr>
+        <w:t>distinct</w:t>
+      </w:r>
+      <w:proofErr w:type="spellEnd"/>
+      <w:r>
+        <w:rPr>
+          <w:rFonts w:ascii="Consolas" w:hAnsi="Consolas" w:cs="Consolas"/>
+          <w:color w:val="000000"/>
+          <w:sz w:val="19"/>
+          <w:szCs w:val="19"/>
+        </w:rPr>
+        <w:t xml:space="preserve"> </w:t>
+      </w:r>
+      <w:proofErr w:type="spellStart"/>
+      <w:r>
+        <w:rPr>
+          <w:rFonts w:ascii="Consolas" w:hAnsi="Consolas" w:cs="Consolas"/>
+          <w:color w:val="000000"/>
+          <w:sz w:val="19"/>
+          <w:szCs w:val="19"/>
+        </w:rPr>
+        <w:t>spreading</w:t>
+      </w:r>
+      <w:proofErr w:type="spellEnd"/>
+      <w:r>
+        <w:rPr>
+          <w:rFonts w:ascii="Consolas" w:hAnsi="Consolas" w:cs="Consolas"/>
+          <w:color w:val="000000"/>
+          <w:sz w:val="19"/>
+          <w:szCs w:val="19"/>
+        </w:rPr>
+        <w:t xml:space="preserve"> </w:t>
+      </w:r>
+      <w:proofErr w:type="spellStart"/>
+      <w:r>
+        <w:rPr>
+          <w:rFonts w:ascii="Consolas" w:hAnsi="Consolas" w:cs="Consolas"/>
+          <w:color w:val="0000FF"/>
+          <w:sz w:val="19"/>
+          <w:szCs w:val="19"/>
+        </w:rPr>
+        <w:t>values</w:t>
+      </w:r>
+      <w:proofErr w:type="spellEnd"/>
+      <w:r>
+        <w:rPr>
+          <w:rFonts w:ascii="Consolas" w:hAnsi="Consolas" w:cs="Consolas"/>
+          <w:color w:val="000000"/>
+          <w:sz w:val="19"/>
+          <w:szCs w:val="19"/>
+        </w:rPr>
+        <w:t xml:space="preserve"> </w:t>
+      </w:r>
+      <w:r>
+        <w:rPr>
+          <w:rFonts w:ascii="Consolas" w:hAnsi="Consolas" w:cs="Consolas"/>
+          <w:color w:val="808080"/>
+          <w:sz w:val="19"/>
+          <w:szCs w:val="19"/>
+        </w:rPr>
+        <w:t>&gt;</w:t>
+      </w:r>
+      <w:proofErr w:type="gramStart"/>
+      <w:r>
+        <w:rPr>
+          <w:rFonts w:ascii="Consolas" w:hAnsi="Consolas" w:cs="Consolas"/>
+          <w:color w:val="808080"/>
+          <w:sz w:val="19"/>
+          <w:szCs w:val="19"/>
+        </w:rPr>
+        <w:t>)</w:t>
+      </w:r>
+      <w:r>
+        <w:rPr>
+          <w:rFonts w:ascii="Consolas" w:hAnsi="Consolas" w:cs="Consolas"/>
+          <w:color w:val="000000"/>
+          <w:sz w:val="19"/>
+          <w:szCs w:val="19"/>
+        </w:rPr>
+        <w:t xml:space="preserve"> </w:t>
+      </w:r>
+      <w:r>
+        <w:rPr>
+          <w:rFonts w:ascii="Consolas" w:hAnsi="Consolas" w:cs="Consolas"/>
+          <w:color w:val="808080"/>
+          <w:sz w:val="19"/>
+          <w:szCs w:val="19"/>
+        </w:rPr>
+        <w:t>)</w:t>
+      </w:r>
+      <w:proofErr w:type="gramEnd"/>
+      <w:r>
+        <w:rPr>
+          <w:rFonts w:ascii="Consolas" w:hAnsi="Consolas" w:cs="Consolas"/>
+          <w:color w:val="000000"/>
+          <w:sz w:val="19"/>
+          <w:szCs w:val="19"/>
+        </w:rPr>
+        <w:t xml:space="preserve"> </w:t>
+      </w:r>
+      <w:r>
+        <w:rPr>
+          <w:rFonts w:ascii="Consolas" w:hAnsi="Consolas" w:cs="Consolas"/>
+          <w:color w:val="0000FF"/>
+          <w:sz w:val="19"/>
+          <w:szCs w:val="19"/>
+        </w:rPr>
+        <w:t>AS</w:t>
+      </w:r>
+      <w:r>
+        <w:rPr>
+          <w:rFonts w:ascii="Consolas" w:hAnsi="Consolas" w:cs="Consolas"/>
+          <w:color w:val="000000"/>
+          <w:sz w:val="19"/>
+          <w:szCs w:val="19"/>
+        </w:rPr>
+        <w:t xml:space="preserve"> P</w:t>
+      </w:r>
+      <w:r>
+        <w:rPr>
+          <w:rFonts w:ascii="Consolas" w:hAnsi="Consolas" w:cs="Consolas"/>
+          <w:color w:val="808080"/>
+          <w:sz w:val="19"/>
+          <w:szCs w:val="19"/>
+        </w:rPr>
+        <w:t>;</w:t>
+      </w:r>
+      <w:r>
+        <w:rPr>
+          <w:rFonts w:cs="Tahoma"/>
+        </w:rPr>
+        <w:t xml:space="preserve"> </w:t>
+      </w:r>
+    </w:p>
+    <w:p>
+      <w:pPr>
+        <w:rPr>
+          <w:rFonts w:cs="Tahoma"/>
+        </w:rPr>
+      </w:pPr>
+      <w:r>
+        <w:rPr>
+          <w:rFonts w:cs="Tahoma"/>
+        </w:rPr>
+        <w:t>A forma geral recomendada é devido aos seguintes pontos:</w:t>
+      </w:r>
+    </w:p>
+    <w:p>
+      <w:pPr>
+        <w:pStyle w:val="ListParagraph"/>
+        <w:numPr>
+          <w:ilvl w:val="0"/>
+          <w:numId w:val="3"/>
+        </w:numPr>
+        <w:rPr>
+          <w:rFonts w:cs="Tahoma"/>
+        </w:rPr>
+      </w:pPr>
+      <w:r>
+        <w:rPr>
+          <w:rFonts w:cs="Tahoma"/>
+        </w:rPr>
+        <w:t xml:space="preserve">Você define uma CTE (no caso acima chamada </w:t>
+      </w:r>
+      <w:proofErr w:type="spellStart"/>
+      <w:r>
+        <w:rPr>
+          <w:rFonts w:cs="Tahoma"/>
+        </w:rPr>
+        <w:t>PivotData</w:t>
+      </w:r>
+      <w:proofErr w:type="spellEnd"/>
+      <w:r>
+        <w:rPr>
+          <w:rFonts w:cs="Tahoma"/>
+        </w:rPr>
+        <w:t>) que retorna 3 elementos que estão envolvidos na operação de PIVOT</w:t>
+      </w:r>
+      <w:r>
+        <w:rPr>
+          <w:rFonts w:cs="Tahoma"/>
+        </w:rPr>
+        <w:t xml:space="preserve">, no caso são </w:t>
+      </w:r>
+      <w:r>
+        <w:rPr>
+          <w:rFonts w:cs="Tahoma"/>
+          <w:b/>
+        </w:rPr>
+        <w:t>clientes</w:t>
+      </w:r>
+      <w:r>
+        <w:rPr>
+          <w:rFonts w:cs="Tahoma"/>
+        </w:rPr>
+        <w:t xml:space="preserve">, </w:t>
+      </w:r>
+      <w:r>
+        <w:rPr>
+          <w:rFonts w:cs="Tahoma"/>
+          <w:b/>
+        </w:rPr>
+        <w:t>entregadores</w:t>
+      </w:r>
+      <w:r>
+        <w:rPr>
+          <w:rFonts w:cs="Tahoma"/>
+        </w:rPr>
+        <w:t xml:space="preserve">, </w:t>
+      </w:r>
+      <w:r>
+        <w:rPr>
+          <w:rFonts w:cs="Tahoma"/>
+          <w:b/>
+        </w:rPr>
+        <w:t>frete</w:t>
+      </w:r>
+      <w:r>
+        <w:rPr>
+          <w:rFonts w:cs="Tahoma"/>
+        </w:rPr>
+        <w:t xml:space="preserve">, todos da tabela </w:t>
+      </w:r>
+      <w:proofErr w:type="spellStart"/>
+      <w:r>
+        <w:rPr>
+          <w:rFonts w:cs="Tahoma"/>
+          <w:b/>
+        </w:rPr>
+        <w:t>Sales.Order</w:t>
+      </w:r>
+      <w:proofErr w:type="spellEnd"/>
+    </w:p>
+    <w:p>
+      <w:pPr>
+        <w:pStyle w:val="ListParagraph"/>
+        <w:ind w:left="2490"/>
+        <w:rPr>
+          <w:rFonts w:cs="Tahoma"/>
+        </w:rPr>
+      </w:pPr>
+    </w:p>
+    <w:p>
+      <w:pPr>
+        <w:pStyle w:val="ListParagraph"/>
+        <w:numPr>
+          <w:ilvl w:val="0"/>
+          <w:numId w:val="3"/>
+        </w:numPr>
+        <w:rPr>
+          <w:rFonts w:cs="Tahoma"/>
+        </w:rPr>
+      </w:pPr>
+      <w:r>
+        <w:rPr>
+          <w:rFonts w:cs="Tahoma"/>
+        </w:rPr>
+        <w:t xml:space="preserve">Você executa a query externa contra a CTE e aplica o operador </w:t>
+      </w:r>
+      <w:r>
+        <w:rPr>
+          <w:rFonts w:cs="Tahoma"/>
+          <w:b/>
+        </w:rPr>
+        <w:t>PIVOT</w:t>
+      </w:r>
+      <w:r>
+        <w:rPr>
+          <w:rFonts w:cs="Tahoma"/>
+        </w:rPr>
+        <w:t xml:space="preserve"> a essa CTE. O operador PIVOT retorna uma tabela como resultado. Você precisa atribuir um alias a essa tabela, no caso P.</w:t>
+      </w:r>
+    </w:p>
+    <w:p>
+      <w:pPr>
+        <w:pStyle w:val="ListParagraph"/>
+        <w:rPr>
+          <w:rFonts w:cs="Tahoma"/>
+        </w:rPr>
+      </w:pPr>
+    </w:p>
+    <w:p>
+      <w:pPr>
+        <w:pStyle w:val="ListParagraph"/>
+        <w:numPr>
+          <w:ilvl w:val="0"/>
+          <w:numId w:val="3"/>
+        </w:numPr>
+        <w:rPr>
+          <w:rFonts w:cs="Tahoma"/>
+        </w:rPr>
+      </w:pPr>
+      <w:r>
+        <w:rPr>
+          <w:rFonts w:cs="Tahoma"/>
+        </w:rPr>
+        <w:t xml:space="preserve">A especificação para o operador PIVOT começa por indicar a função de agregação aplicada ao elemento agregador (qual o dado, valor, numero a ser </w:t>
+      </w:r>
+      <w:proofErr w:type="spellStart"/>
+      <w:r>
+        <w:rPr>
+          <w:rFonts w:cs="Tahoma"/>
+        </w:rPr>
+        <w:t>pivoteado</w:t>
+      </w:r>
+      <w:proofErr w:type="spellEnd"/>
+      <w:r>
+        <w:rPr>
+          <w:rFonts w:cs="Tahoma"/>
+        </w:rPr>
+        <w:t xml:space="preserve">), nesse caso seria </w:t>
+      </w:r>
+      <w:proofErr w:type="gramStart"/>
+      <w:r>
+        <w:rPr>
+          <w:rFonts w:cs="Tahoma"/>
+          <w:b/>
+        </w:rPr>
+        <w:t>SUM(</w:t>
+      </w:r>
+      <w:proofErr w:type="spellStart"/>
+      <w:proofErr w:type="gramEnd"/>
+      <w:r>
+        <w:rPr>
+          <w:rFonts w:cs="Tahoma"/>
+          <w:b/>
+        </w:rPr>
+        <w:t>freight</w:t>
+      </w:r>
+      <w:proofErr w:type="spellEnd"/>
+      <w:r>
+        <w:rPr>
+          <w:rFonts w:cs="Tahoma"/>
+          <w:b/>
+        </w:rPr>
+        <w:t>)</w:t>
+      </w:r>
+    </w:p>
+    <w:p>
+      <w:pPr>
+        <w:pStyle w:val="ListParagraph"/>
+        <w:rPr>
+          <w:rFonts w:cs="Tahoma"/>
+        </w:rPr>
+      </w:pPr>
+    </w:p>
+    <w:p>
+      <w:pPr>
+        <w:pStyle w:val="ListParagraph"/>
+        <w:numPr>
+          <w:ilvl w:val="0"/>
+          <w:numId w:val="3"/>
+        </w:numPr>
+        <w:rPr>
+          <w:rFonts w:cs="Tahoma"/>
+        </w:rPr>
+      </w:pPr>
+      <w:r>
+        <w:rPr>
+          <w:rFonts w:cs="Tahoma"/>
+        </w:rPr>
+        <w:t xml:space="preserve">Então você especifica o parâmetro da cláusula </w:t>
+      </w:r>
+      <w:r>
+        <w:rPr>
+          <w:rFonts w:cs="Tahoma"/>
+          <w:b/>
+        </w:rPr>
+        <w:t>FOR</w:t>
+      </w:r>
+      <w:r>
+        <w:rPr>
+          <w:rFonts w:cs="Tahoma"/>
+        </w:rPr>
+        <w:t xml:space="preserve">, seguido por aquilo que você quer ver em </w:t>
+      </w:r>
+      <w:r>
+        <w:rPr>
+          <w:rFonts w:cs="Tahoma"/>
+          <w:b/>
+        </w:rPr>
+        <w:t>colunas</w:t>
+      </w:r>
       <w:bookmarkStart w:id="0" w:name="_GoBack"/>
       <w:bookmarkEnd w:id="0"/>
+    </w:p>
+    <w:p>
+      <w:pPr>
+        <w:rPr>
+          <w:rFonts w:cs="Tahoma"/>
+        </w:rPr>
+      </w:pPr>
+    </w:p>
+    <w:p>
+      <w:pPr>
+        <w:rPr>
+          <w:rFonts w:cs="Tahoma"/>
+        </w:rPr>
+      </w:pPr>
+    </w:p>
+    <w:p>
+      <w:pPr>
+        <w:rPr>
+          <w:rFonts w:cs="Tahoma"/>
+        </w:rPr>
+      </w:pPr>
+    </w:p>
+    <w:p>
+      <w:pPr>
+        <w:pStyle w:val="ListParagraph"/>
+        <w:ind w:left="2490"/>
+        <w:rPr>
+          <w:rFonts w:cs="Tahoma"/>
+        </w:rPr>
+      </w:pPr>
     </w:p>
     <w:p/>
     <w:p>
@@ -14462,11 +16562,7 @@
       </w:r>
       <w:proofErr w:type="spellEnd"/>
       <w:r>
-        <w:t xml:space="preserve"> e vice-versa. Em uma consulta em que são feitas agregações e acessando os mesmos dados, o JOIN tem </w:t>
-      </w:r>
-      <w:r>
-        <w:lastRenderedPageBreak/>
-        <w:t xml:space="preserve">melhor performance que a </w:t>
+        <w:t xml:space="preserve"> e vice-versa. Em uma consulta em que são feitas agregações e acessando os mesmos dados, o JOIN tem melhor performance que a </w:t>
       </w:r>
       <w:proofErr w:type="spellStart"/>
       <w:r>

</xml_diff>

<commit_message>
finalizando pivot e unpivot
</commit_message>
<xml_diff>
--- a/THOUGHT EXPERIMENT - QUERYING 70-761.docx
+++ b/THOUGHT EXPERIMENT - QUERYING 70-761.docx
@@ -465,15 +465,7 @@
       </w:r>
       <w:proofErr w:type="spellEnd"/>
       <w:r>
-        <w:t xml:space="preserve"> </w:t>
-      </w:r>
-      <w:proofErr w:type="spellStart"/>
-      <w:r>
-        <w:t>support</w:t>
-      </w:r>
-      <w:proofErr w:type="spellEnd"/>
-      <w:r>
-        <w:t xml:space="preserve"> </w:t>
+        <w:t xml:space="preserve"> support </w:t>
       </w:r>
       <w:proofErr w:type="spellStart"/>
       <w:r>
@@ -10338,6 +10330,9 @@
         <w:ind w:left="2130"/>
       </w:pPr>
       <w:r>
+        <w:rPr>
+          <w:noProof/>
+        </w:rPr>
         <w:drawing>
           <wp:inline distT="0" distB="0" distL="0" distR="0" wp14:anchorId="2B344961" wp14:editId="0FEFE4DC">
             <wp:extent cx="2514951" cy="2648320"/>
@@ -10406,14 +10401,9 @@
       <w:r>
         <w:t xml:space="preserve"> é NULL. De forma análoga, as linhas associadas com </w:t>
       </w:r>
-      <w:proofErr w:type="spellStart"/>
       <w:proofErr w:type="gramStart"/>
       <w:r>
-        <w:t>Year</w:t>
-      </w:r>
-      <w:proofErr w:type="spellEnd"/>
-      <w:r>
-        <w:t>(</w:t>
+        <w:t>Year(</w:t>
       </w:r>
       <w:proofErr w:type="spellStart"/>
       <w:proofErr w:type="gramEnd"/>
@@ -11105,16 +11095,7 @@
           <w:sz w:val="19"/>
           <w:szCs w:val="19"/>
         </w:rPr>
-        <w:t xml:space="preserve"> </w:t>
-      </w:r>
-      <w:r>
-        <w:rPr>
-          <w:rFonts w:ascii="Consolas" w:hAnsi="Consolas" w:cs="Consolas"/>
-          <w:color w:val="008000"/>
-          <w:sz w:val="19"/>
-          <w:szCs w:val="19"/>
-        </w:rPr>
-        <w:t>NULL</w:t>
+        <w:t xml:space="preserve"> NULL</w:t>
       </w:r>
     </w:p>
     <w:p>
@@ -11926,14 +11907,6 @@
           <w:szCs w:val="19"/>
         </w:rPr>
         <w:tab/>
-      </w:r>
-      <w:r>
-        <w:rPr>
-          <w:rFonts w:ascii="Consolas" w:hAnsi="Consolas" w:cs="Consolas"/>
-          <w:color w:val="0000FF"/>
-          <w:sz w:val="19"/>
-          <w:szCs w:val="19"/>
-        </w:rPr>
         <w:t>USE</w:t>
       </w:r>
       <w:r>
@@ -11996,14 +11969,6 @@
           <w:szCs w:val="19"/>
         </w:rPr>
         <w:tab/>
-      </w:r>
-      <w:r>
-        <w:rPr>
-          <w:rFonts w:ascii="Consolas" w:hAnsi="Consolas" w:cs="Consolas"/>
-          <w:color w:val="0000FF"/>
-          <w:sz w:val="19"/>
-          <w:szCs w:val="19"/>
-        </w:rPr>
         <w:t>SELECT</w:t>
       </w:r>
       <w:r>
@@ -12055,14 +12020,6 @@
           <w:szCs w:val="19"/>
         </w:rPr>
         <w:tab/>
-      </w:r>
-      <w:r>
-        <w:rPr>
-          <w:rFonts w:ascii="Consolas" w:hAnsi="Consolas" w:cs="Consolas"/>
-          <w:color w:val="000000"/>
-          <w:sz w:val="19"/>
-          <w:szCs w:val="19"/>
-        </w:rPr>
         <w:t xml:space="preserve">    </w:t>
       </w:r>
       <w:r>
@@ -12683,6 +12640,7 @@
       <w:r>
         <w:rPr>
           <w:rFonts w:cs="Tahoma"/>
+          <w:noProof/>
         </w:rPr>
         <w:drawing>
           <wp:inline distT="0" distB="0" distL="0" distR="0" wp14:anchorId="25C28D0F" wp14:editId="19A87AE3">
@@ -12841,14 +12799,6 @@
           <w:szCs w:val="19"/>
         </w:rPr>
         <w:tab/>
-      </w:r>
-      <w:r>
-        <w:rPr>
-          <w:rFonts w:ascii="Consolas" w:hAnsi="Consolas" w:cs="Consolas"/>
-          <w:color w:val="0000FF"/>
-          <w:sz w:val="19"/>
-          <w:szCs w:val="19"/>
-        </w:rPr>
         <w:t>USE</w:t>
       </w:r>
       <w:r>
@@ -12911,14 +12861,6 @@
           <w:szCs w:val="19"/>
         </w:rPr>
         <w:tab/>
-      </w:r>
-      <w:r>
-        <w:rPr>
-          <w:rFonts w:ascii="Consolas" w:hAnsi="Consolas" w:cs="Consolas"/>
-          <w:color w:val="0000FF"/>
-          <w:sz w:val="19"/>
-          <w:szCs w:val="19"/>
-        </w:rPr>
         <w:t>SELECT</w:t>
       </w:r>
     </w:p>
@@ -14118,6 +14060,7 @@
       <w:r>
         <w:rPr>
           <w:rFonts w:cs="Tahoma"/>
+          <w:noProof/>
         </w:rPr>
         <w:drawing>
           <wp:inline distT="0" distB="0" distL="0" distR="0" wp14:anchorId="462F3CE3" wp14:editId="1D3FABE1">
@@ -14878,27 +14821,7 @@
           <w:sz w:val="19"/>
           <w:szCs w:val="19"/>
         </w:rPr>
-        <w:t xml:space="preserve"> </w:t>
-      </w:r>
-      <w:proofErr w:type="spellStart"/>
-      <w:r>
-        <w:rPr>
-          <w:rFonts w:ascii="Consolas" w:hAnsi="Consolas" w:cs="Consolas"/>
-          <w:color w:val="000000"/>
-          <w:sz w:val="19"/>
-          <w:szCs w:val="19"/>
-        </w:rPr>
-        <w:t>PivotData</w:t>
-      </w:r>
-      <w:proofErr w:type="spellEnd"/>
-      <w:r>
-        <w:rPr>
-          <w:rFonts w:ascii="Consolas" w:hAnsi="Consolas" w:cs="Consolas"/>
-          <w:color w:val="000000"/>
-          <w:sz w:val="19"/>
-          <w:szCs w:val="19"/>
-        </w:rPr>
-        <w:t xml:space="preserve"> </w:t>
+        <w:t xml:space="preserve"> PivotData </w:t>
       </w:r>
       <w:r>
         <w:rPr>
@@ -15594,19 +15517,8 @@
           <w:sz w:val="19"/>
           <w:szCs w:val="19"/>
         </w:rPr>
-        <w:t xml:space="preserve"> </w:t>
-      </w:r>
-      <w:proofErr w:type="spellStart"/>
-      <w:r>
-        <w:rPr>
-          <w:rFonts w:ascii="Consolas" w:hAnsi="Consolas" w:cs="Consolas"/>
-          <w:color w:val="000000"/>
-          <w:sz w:val="19"/>
-          <w:szCs w:val="19"/>
-        </w:rPr>
-        <w:t>PivotData</w:t>
-      </w:r>
-      <w:proofErr w:type="spellEnd"/>
+        <w:t xml:space="preserve"> PivotData</w:t>
+      </w:r>
     </w:p>
     <w:p>
       <w:pPr>
@@ -16057,21 +15969,7 @@
         <w:rPr>
           <w:rFonts w:cs="Tahoma"/>
         </w:rPr>
-        <w:t xml:space="preserve">Você define uma CTE (no caso acima chamada </w:t>
-      </w:r>
-      <w:proofErr w:type="spellStart"/>
-      <w:r>
-        <w:rPr>
-          <w:rFonts w:cs="Tahoma"/>
-        </w:rPr>
-        <w:t>PivotData</w:t>
-      </w:r>
-      <w:proofErr w:type="spellEnd"/>
-      <w:r>
-        <w:rPr>
-          <w:rFonts w:cs="Tahoma"/>
-        </w:rPr>
-        <w:t>) que retorna 3 elementos que estão envolvidos na operação de PIVOT</w:t>
+        <w:t>Você define uma CTE (no caso acima chamada PivotData) que retorna 3 elementos que estão envolvidos na operação de PIVOT</w:t>
       </w:r>
       <w:r>
         <w:rPr>
@@ -16258,6 +16156,7 @@
         </w:rPr>
         <w:t xml:space="preserve">Então você especifica o parâmetro da cláusula </w:t>
       </w:r>
+      <w:proofErr w:type="gramStart"/>
       <w:r>
         <w:rPr>
           <w:rFonts w:cs="Tahoma"/>
@@ -16269,7 +16168,14 @@
         <w:rPr>
           <w:rFonts w:cs="Tahoma"/>
         </w:rPr>
-        <w:t xml:space="preserve">, seguido por aquilo que você quer ver em </w:t>
+        <w:t>, seguido</w:t>
+      </w:r>
+      <w:proofErr w:type="gramEnd"/>
+      <w:r>
+        <w:rPr>
+          <w:rFonts w:cs="Tahoma"/>
+        </w:rPr>
+        <w:t xml:space="preserve"> por aquilo que você quer ver em </w:t>
       </w:r>
       <w:r>
         <w:rPr>
@@ -16278,29 +16184,1194 @@
         </w:rPr>
         <w:t>colunas</w:t>
       </w:r>
+    </w:p>
+    <w:p>
+      <w:pPr>
+        <w:pStyle w:val="ListParagraph"/>
+        <w:rPr>
+          <w:rFonts w:cs="Tahoma"/>
+        </w:rPr>
+      </w:pPr>
+    </w:p>
+    <w:p>
+      <w:pPr>
+        <w:pStyle w:val="ListParagraph"/>
+        <w:numPr>
+          <w:ilvl w:val="0"/>
+          <w:numId w:val="3"/>
+        </w:numPr>
+        <w:rPr>
+          <w:rFonts w:cs="Tahoma"/>
+        </w:rPr>
+      </w:pPr>
+      <w:r>
+        <w:rPr>
+          <w:rFonts w:cs="Tahoma"/>
+        </w:rPr>
+        <w:t xml:space="preserve">Então você especifica na cláusula </w:t>
+      </w:r>
+      <w:r>
+        <w:rPr>
+          <w:rFonts w:cs="Tahoma"/>
+          <w:b/>
+        </w:rPr>
+        <w:t>IN</w:t>
+      </w:r>
+      <w:r>
+        <w:rPr>
+          <w:rFonts w:cs="Tahoma"/>
+        </w:rPr>
+        <w:t xml:space="preserve"> seguido da lista de valores distintos que aparecem no elemento de colunas, separados por vírgulas. O que eram valores no elemento de colunas (</w:t>
+      </w:r>
+      <w:proofErr w:type="spellStart"/>
+      <w:r>
+        <w:rPr>
+          <w:rFonts w:cs="Tahoma"/>
+        </w:rPr>
+        <w:t>shipperID</w:t>
+      </w:r>
+      <w:proofErr w:type="spellEnd"/>
+      <w:r>
+        <w:rPr>
+          <w:rFonts w:cs="Tahoma"/>
+        </w:rPr>
+        <w:t xml:space="preserve">), se tornam nomes de colunas. Portanto, os itens na lista devem ser expressos como identificadores de colunas. Importante lembrar que, se um identificador de coluna é irregular, ele tem de ser delimitado. Como os </w:t>
+      </w:r>
+      <w:proofErr w:type="spellStart"/>
+      <w:r>
+        <w:rPr>
+          <w:rFonts w:cs="Tahoma"/>
+        </w:rPr>
+        <w:t>shipperID</w:t>
+      </w:r>
+      <w:proofErr w:type="spellEnd"/>
+      <w:r>
+        <w:rPr>
+          <w:rFonts w:cs="Tahoma"/>
+        </w:rPr>
+        <w:t xml:space="preserve"> são inteiros, devem ser expressos entre colchetes: [1], [2], [3] etc.</w:t>
+      </w:r>
+    </w:p>
+    <w:p>
+      <w:pPr>
+        <w:pStyle w:val="ListParagraph"/>
+        <w:rPr>
+          <w:rFonts w:cs="Tahoma"/>
+        </w:rPr>
+      </w:pPr>
+    </w:p>
+    <w:p>
+      <w:pPr>
+        <w:pStyle w:val="ListParagraph"/>
+        <w:rPr>
+          <w:rFonts w:cs="Tahoma"/>
+        </w:rPr>
+      </w:pPr>
+    </w:p>
+    <w:p>
+      <w:pPr>
+        <w:pStyle w:val="ListParagraph"/>
+        <w:rPr>
+          <w:rFonts w:cs="Tahoma"/>
+        </w:rPr>
+      </w:pPr>
+    </w:p>
+    <w:p>
+      <w:pPr>
+        <w:pStyle w:val="ListParagraph"/>
+        <w:rPr>
+          <w:rFonts w:cs="Tahoma"/>
+        </w:rPr>
+      </w:pPr>
+    </w:p>
+    <w:p>
+      <w:pPr>
+        <w:pStyle w:val="ListParagraph"/>
+        <w:rPr>
+          <w:rFonts w:cs="Tahoma"/>
+        </w:rPr>
+      </w:pPr>
+    </w:p>
+    <w:p>
+      <w:pPr>
+        <w:pStyle w:val="ListParagraph"/>
+        <w:rPr>
+          <w:rFonts w:cs="Tahoma"/>
+        </w:rPr>
+      </w:pPr>
+    </w:p>
+    <w:p>
+      <w:pPr>
+        <w:pStyle w:val="ListParagraph"/>
+        <w:rPr>
+          <w:rFonts w:cs="Tahoma"/>
+        </w:rPr>
+      </w:pPr>
+    </w:p>
+    <w:p>
+      <w:pPr>
+        <w:pStyle w:val="ListParagraph"/>
+        <w:rPr>
+          <w:rFonts w:cs="Tahoma"/>
+        </w:rPr>
+      </w:pPr>
+    </w:p>
+    <w:p>
+      <w:pPr>
+        <w:pStyle w:val="ListParagraph"/>
+        <w:rPr>
+          <w:rFonts w:cs="Tahoma"/>
+        </w:rPr>
+      </w:pPr>
+    </w:p>
+    <w:p>
+      <w:pPr>
+        <w:pStyle w:val="ListParagraph"/>
+        <w:rPr>
+          <w:rFonts w:cs="Tahoma"/>
+        </w:rPr>
+      </w:pPr>
+    </w:p>
+    <w:p>
+      <w:pPr>
+        <w:pStyle w:val="ListParagraph"/>
+        <w:rPr>
+          <w:rFonts w:cs="Tahoma"/>
+        </w:rPr>
+      </w:pPr>
+    </w:p>
+    <w:p>
+      <w:pPr>
+        <w:pStyle w:val="ListParagraph"/>
+        <w:rPr>
+          <w:rFonts w:cs="Tahoma"/>
+        </w:rPr>
+      </w:pPr>
+    </w:p>
+    <w:p>
+      <w:pPr>
+        <w:pStyle w:val="ListParagraph"/>
+        <w:rPr>
+          <w:rFonts w:cs="Tahoma"/>
+        </w:rPr>
+      </w:pPr>
+    </w:p>
+    <w:p>
+      <w:pPr>
+        <w:rPr>
+          <w:rFonts w:cs="Tahoma"/>
+        </w:rPr>
+      </w:pPr>
+      <w:r>
+        <w:rPr>
+          <w:rFonts w:cs="Tahoma"/>
+        </w:rPr>
+        <w:lastRenderedPageBreak/>
+        <w:t>Seguindo a recomendação de sintaxe indicada acima, a query que pivoteamos ficaria da seguinte forma:</w:t>
+      </w:r>
+    </w:p>
+    <w:p>
+      <w:pPr>
+        <w:rPr>
+          <w:rFonts w:cs="Tahoma"/>
+        </w:rPr>
+      </w:pPr>
+      <w:r>
+        <w:rPr>
+          <w:rFonts w:cs="Tahoma"/>
+        </w:rPr>
+        <w:drawing>
+          <wp:inline distT="0" distB="0" distL="0" distR="0" wp14:anchorId="19CC31EC" wp14:editId="49A3F8A9">
+            <wp:extent cx="5001323" cy="2972215"/>
+            <wp:effectExtent l="0" t="0" r="8890" b="0"/>
+            <wp:docPr id="14" name="Picture 14"/>
+            <wp:cNvGraphicFramePr>
+              <a:graphicFrameLocks xmlns:a="http://schemas.openxmlformats.org/drawingml/2006/main" noChangeAspect="1"/>
+            </wp:cNvGraphicFramePr>
+            <a:graphic xmlns:a="http://schemas.openxmlformats.org/drawingml/2006/main">
+              <a:graphicData uri="http://schemas.openxmlformats.org/drawingml/2006/picture">
+                <pic:pic xmlns:pic="http://schemas.openxmlformats.org/drawingml/2006/picture">
+                  <pic:nvPicPr>
+                    <pic:cNvPr id="1" name=""/>
+                    <pic:cNvPicPr/>
+                  </pic:nvPicPr>
+                  <pic:blipFill>
+                    <a:blip r:embed="rId14"/>
+                    <a:stretch>
+                      <a:fillRect/>
+                    </a:stretch>
+                  </pic:blipFill>
+                  <pic:spPr>
+                    <a:xfrm>
+                      <a:off x="0" y="0"/>
+                      <a:ext cx="5001323" cy="2972215"/>
+                    </a:xfrm>
+                    <a:prstGeom prst="rect">
+                      <a:avLst/>
+                    </a:prstGeom>
+                  </pic:spPr>
+                </pic:pic>
+              </a:graphicData>
+            </a:graphic>
+          </wp:inline>
+        </w:drawing>
+      </w:r>
+    </w:p>
+    <w:p>
+      <w:pPr>
+        <w:rPr>
+          <w:rFonts w:cs="Tahoma"/>
+        </w:rPr>
+      </w:pPr>
+      <w:r>
+        <w:rPr>
+          <w:rFonts w:cs="Tahoma"/>
+        </w:rPr>
+        <w:t>A query produz o seguinte resultado:</w:t>
+      </w:r>
+    </w:p>
+    <w:p>
+      <w:pPr>
+        <w:rPr>
+          <w:rFonts w:cs="Tahoma"/>
+          <w:color w:val="808080"/>
+        </w:rPr>
+      </w:pPr>
+      <w:r>
+        <w:rPr>
+          <w:rFonts w:cs="Tahoma"/>
+          <w:color w:val="808080"/>
+        </w:rPr>
+        <w:drawing>
+          <wp:inline distT="0" distB="0" distL="0" distR="0" wp14:anchorId="7F0A95C7" wp14:editId="5420E2C9">
+            <wp:extent cx="3400900" cy="2772162"/>
+            <wp:effectExtent l="0" t="0" r="9525" b="9525"/>
+            <wp:docPr id="11" name="Picture 11"/>
+            <wp:cNvGraphicFramePr>
+              <a:graphicFrameLocks xmlns:a="http://schemas.openxmlformats.org/drawingml/2006/main" noChangeAspect="1"/>
+            </wp:cNvGraphicFramePr>
+            <a:graphic xmlns:a="http://schemas.openxmlformats.org/drawingml/2006/main">
+              <a:graphicData uri="http://schemas.openxmlformats.org/drawingml/2006/picture">
+                <pic:pic xmlns:pic="http://schemas.openxmlformats.org/drawingml/2006/picture">
+                  <pic:nvPicPr>
+                    <pic:cNvPr id="1" name=""/>
+                    <pic:cNvPicPr/>
+                  </pic:nvPicPr>
+                  <pic:blipFill>
+                    <a:blip r:embed="rId15"/>
+                    <a:stretch>
+                      <a:fillRect/>
+                    </a:stretch>
+                  </pic:blipFill>
+                  <pic:spPr>
+                    <a:xfrm>
+                      <a:off x="0" y="0"/>
+                      <a:ext cx="3400900" cy="2772162"/>
+                    </a:xfrm>
+                    <a:prstGeom prst="rect">
+                      <a:avLst/>
+                    </a:prstGeom>
+                  </pic:spPr>
+                </pic:pic>
+              </a:graphicData>
+            </a:graphic>
+          </wp:inline>
+        </w:drawing>
+      </w:r>
+    </w:p>
+    <w:p>
+      <w:pPr>
+        <w:rPr>
+          <w:rFonts w:cs="Tahoma"/>
+        </w:rPr>
+      </w:pPr>
+      <w:r>
+        <w:rPr>
+          <w:rFonts w:cs="Tahoma"/>
+        </w:rPr>
+        <w:t>O operador PIVOT encontra por eliminação o elemento de agrupamento; na query acima indicamos o elemento de colunas (</w:t>
+      </w:r>
+      <w:proofErr w:type="spellStart"/>
+      <w:r>
+        <w:rPr>
+          <w:rFonts w:cs="Tahoma"/>
+        </w:rPr>
+        <w:t>SalespersonKey</w:t>
+      </w:r>
+      <w:proofErr w:type="spellEnd"/>
+      <w:r>
+        <w:rPr>
+          <w:rFonts w:cs="Tahoma"/>
+        </w:rPr>
+        <w:t xml:space="preserve">) e o elemento de dados (o que recebe a agregação, no caso Unit Price), desta forma, o PIVOT entende que o elemento de agrupamento é aquele que sobrou da query. Por isso, indicamos sempre montar uma CTE para PIVOT com os três elementos apenas. </w:t>
+      </w:r>
+    </w:p>
+    <w:p>
+      <w:pPr>
+        <w:rPr>
+          <w:rFonts w:cs="Tahoma"/>
+          <w:b/>
+        </w:rPr>
+      </w:pPr>
+      <w:r>
+        <w:rPr>
+          <w:rFonts w:cs="Tahoma"/>
+          <w:b/>
+        </w:rPr>
+        <w:t>Algumas limitações do operador PIVOT:</w:t>
+      </w:r>
+    </w:p>
+    <w:p>
+      <w:pPr>
+        <w:pStyle w:val="ListParagraph"/>
+        <w:numPr>
+          <w:ilvl w:val="0"/>
+          <w:numId w:val="3"/>
+        </w:numPr>
+        <w:rPr>
+          <w:rFonts w:cs="Tahoma"/>
+          <w:b/>
+        </w:rPr>
+      </w:pPr>
+      <w:r>
+        <w:rPr>
+          <w:rFonts w:cs="Tahoma"/>
+        </w:rPr>
+        <w:t xml:space="preserve">A agregação e o elemento de colunas não podem ser resultados diretos das expressões; ao invés disso, esses elementos devem ser nomes de colunas da tabela fonte. Podemos, entretanto, utilizar expressões na tabela fonte, atribuir </w:t>
+      </w:r>
+      <w:proofErr w:type="spellStart"/>
+      <w:r>
+        <w:rPr>
+          <w:rFonts w:cs="Tahoma"/>
+        </w:rPr>
+        <w:t>aliases</w:t>
+      </w:r>
+      <w:proofErr w:type="spellEnd"/>
+      <w:r>
+        <w:rPr>
+          <w:rFonts w:cs="Tahoma"/>
+        </w:rPr>
+        <w:t xml:space="preserve"> para a expressões e usar esses alias no operador PIVOT</w:t>
+      </w:r>
+    </w:p>
+    <w:p>
+      <w:pPr>
+        <w:pStyle w:val="ListParagraph"/>
+        <w:ind w:left="2490"/>
+        <w:rPr>
+          <w:rFonts w:cs="Tahoma"/>
+          <w:b/>
+        </w:rPr>
+      </w:pPr>
+    </w:p>
+    <w:p>
+      <w:pPr>
+        <w:pStyle w:val="ListParagraph"/>
+        <w:numPr>
+          <w:ilvl w:val="0"/>
+          <w:numId w:val="3"/>
+        </w:numPr>
+        <w:rPr>
+          <w:rFonts w:cs="Tahoma"/>
+          <w:b/>
+        </w:rPr>
+      </w:pPr>
+      <w:r>
+        <w:rPr>
+          <w:rFonts w:cs="Tahoma"/>
+        </w:rPr>
+        <w:t xml:space="preserve">O operador </w:t>
+      </w:r>
+      <w:proofErr w:type="gramStart"/>
+      <w:r>
+        <w:rPr>
+          <w:rFonts w:cs="Tahoma"/>
+        </w:rPr>
+        <w:t>COUNT(</w:t>
+      </w:r>
+      <w:proofErr w:type="gramEnd"/>
+      <w:r>
+        <w:rPr>
+          <w:rFonts w:cs="Tahoma"/>
+        </w:rPr>
+        <w:t xml:space="preserve">*) não pode ser utilizado como a função agregadora do PIVOT. Se precisar de uma contagem, precisamos de uma alternativa; a mais simples é criar uma coluna com valor 1 e na função agregadora do PIVOT, realizar o </w:t>
+      </w:r>
+      <w:proofErr w:type="gramStart"/>
+      <w:r>
+        <w:rPr>
+          <w:rFonts w:cs="Tahoma"/>
+        </w:rPr>
+        <w:t>SUM(</w:t>
+      </w:r>
+      <w:proofErr w:type="gramEnd"/>
+      <w:r>
+        <w:rPr>
+          <w:rFonts w:cs="Tahoma"/>
+        </w:rPr>
+        <w:t>) dessa coluna que criamos</w:t>
+      </w:r>
+    </w:p>
+    <w:p>
+      <w:pPr>
+        <w:pStyle w:val="ListParagraph"/>
+        <w:rPr>
+          <w:rFonts w:cs="Tahoma"/>
+          <w:b/>
+        </w:rPr>
+      </w:pPr>
+    </w:p>
+    <w:p>
+      <w:pPr>
+        <w:pStyle w:val="ListParagraph"/>
+        <w:numPr>
+          <w:ilvl w:val="0"/>
+          <w:numId w:val="3"/>
+        </w:numPr>
+        <w:rPr>
+          <w:rFonts w:cs="Tahoma"/>
+          <w:b/>
+        </w:rPr>
+      </w:pPr>
+      <w:r>
+        <w:rPr>
+          <w:rFonts w:cs="Tahoma"/>
+        </w:rPr>
+        <w:t>É possível utilizar somente UMA função agregadora no PIVOT</w:t>
+      </w:r>
+    </w:p>
+    <w:p>
+      <w:pPr>
+        <w:pStyle w:val="ListParagraph"/>
+        <w:rPr>
+          <w:rFonts w:cs="Tahoma"/>
+          <w:b/>
+        </w:rPr>
+      </w:pPr>
+    </w:p>
+    <w:p>
+      <w:pPr>
+        <w:pStyle w:val="ListParagraph"/>
+        <w:numPr>
+          <w:ilvl w:val="0"/>
+          <w:numId w:val="3"/>
+        </w:numPr>
+        <w:rPr>
+          <w:rFonts w:cs="Tahoma"/>
+          <w:b/>
+        </w:rPr>
+      </w:pPr>
+      <w:r>
+        <w:rPr>
+          <w:rFonts w:cs="Tahoma"/>
+        </w:rPr>
+        <w:t xml:space="preserve">A cláusula IN aceita uma lista de valores como </w:t>
+      </w:r>
+      <w:proofErr w:type="spellStart"/>
+      <w:r>
+        <w:rPr>
+          <w:rFonts w:cs="Tahoma"/>
+          <w:i/>
+        </w:rPr>
+        <w:t>spreading</w:t>
+      </w:r>
+      <w:proofErr w:type="spellEnd"/>
+      <w:r>
+        <w:rPr>
+          <w:rFonts w:cs="Tahoma"/>
+          <w:i/>
+        </w:rPr>
+        <w:t xml:space="preserve"> </w:t>
+      </w:r>
+      <w:proofErr w:type="spellStart"/>
+      <w:r>
+        <w:rPr>
+          <w:rFonts w:cs="Tahoma"/>
+          <w:i/>
+        </w:rPr>
+        <w:t>values</w:t>
+      </w:r>
+      <w:proofErr w:type="spellEnd"/>
+      <w:r>
+        <w:rPr>
+          <w:rFonts w:cs="Tahoma"/>
+        </w:rPr>
+        <w:t>, ou seja, aquilo que você quer transformar em colunas; é preciso saber quais os valores únicos que serão passados como parâmetro para essa cláusula, podemos utilizar T-SQL dinâmico para construir e executar uma query dinâmica nesta cláusula</w:t>
+      </w:r>
+    </w:p>
+    <w:p>
+      <w:pPr>
+        <w:pStyle w:val="ListParagraph"/>
+        <w:rPr>
+          <w:rFonts w:cs="Tahoma"/>
+          <w:b/>
+        </w:rPr>
+      </w:pPr>
+    </w:p>
+    <w:p>
+      <w:pPr>
+        <w:rPr>
+          <w:rFonts w:cs="Tahoma"/>
+          <w:b/>
+        </w:rPr>
+      </w:pPr>
+    </w:p>
+    <w:p>
+      <w:pPr>
+        <w:rPr>
+          <w:rFonts w:cs="Tahoma"/>
+        </w:rPr>
+      </w:pPr>
+      <w:r>
+        <w:rPr>
+          <w:rFonts w:cs="Tahoma"/>
+          <w:b/>
+        </w:rPr>
+        <w:t xml:space="preserve">DESPIVOTEANDO (UNPIVOTING) DADOS </w:t>
+      </w:r>
+      <w:r>
+        <w:rPr>
+          <w:rFonts w:cs="Tahoma"/>
+          <w:b/>
+        </w:rPr>
+        <w:t>–</w:t>
+      </w:r>
+      <w:r>
+        <w:rPr>
+          <w:rFonts w:cs="Tahoma"/>
+          <w:b/>
+        </w:rPr>
+        <w:t xml:space="preserve"> </w:t>
+      </w:r>
+      <w:r>
+        <w:rPr>
+          <w:rFonts w:cs="Tahoma"/>
+        </w:rPr>
+        <w:t>UNPIVOT pode ser considerado o contrário de PIVOT</w:t>
+      </w:r>
+      <w:r>
+        <w:rPr>
+          <w:rFonts w:cs="Tahoma"/>
+        </w:rPr>
+        <w:t xml:space="preserve">; UNPIVOT é rotacionar o dado de um estado de colunas para um estado de linhas. Assim como PIVOT, UNPIVOT é utilizado como um operador junto da cláusula FROM. O operador atua na tabela de input, à esquerda do operador. O resultado é uma tabela que pode ser utilizada como input para outros operadores de tabela. </w:t>
+      </w:r>
+    </w:p>
+    <w:p>
+      <w:pPr>
+        <w:rPr>
+          <w:rFonts w:cs="Tahoma"/>
+        </w:rPr>
+      </w:pPr>
+      <w:r>
+        <w:rPr>
+          <w:rFonts w:cs="Tahoma"/>
+        </w:rPr>
+        <w:t>Exemplos abaixo:</w:t>
+      </w:r>
+    </w:p>
+    <w:p>
+      <w:pPr>
+        <w:rPr>
+          <w:rFonts w:cs="Tahoma"/>
+        </w:rPr>
+      </w:pPr>
+      <w:r>
+        <w:rPr>
+          <w:rFonts w:cs="Tahoma"/>
+        </w:rPr>
+        <w:drawing>
+          <wp:inline distT="0" distB="0" distL="0" distR="0" wp14:anchorId="70E80823" wp14:editId="07ADD7DC">
+            <wp:extent cx="2803205" cy="1866900"/>
+            <wp:effectExtent l="0" t="0" r="0" b="0"/>
+            <wp:docPr id="15" name="Picture 15"/>
+            <wp:cNvGraphicFramePr>
+              <a:graphicFrameLocks xmlns:a="http://schemas.openxmlformats.org/drawingml/2006/main" noChangeAspect="1"/>
+            </wp:cNvGraphicFramePr>
+            <a:graphic xmlns:a="http://schemas.openxmlformats.org/drawingml/2006/main">
+              <a:graphicData uri="http://schemas.openxmlformats.org/drawingml/2006/picture">
+                <pic:pic xmlns:pic="http://schemas.openxmlformats.org/drawingml/2006/picture">
+                  <pic:nvPicPr>
+                    <pic:cNvPr id="1" name=""/>
+                    <pic:cNvPicPr/>
+                  </pic:nvPicPr>
+                  <pic:blipFill>
+                    <a:blip r:embed="rId16"/>
+                    <a:stretch>
+                      <a:fillRect/>
+                    </a:stretch>
+                  </pic:blipFill>
+                  <pic:spPr>
+                    <a:xfrm>
+                      <a:off x="0" y="0"/>
+                      <a:ext cx="2813509" cy="1873762"/>
+                    </a:xfrm>
+                    <a:prstGeom prst="rect">
+                      <a:avLst/>
+                    </a:prstGeom>
+                  </pic:spPr>
+                </pic:pic>
+              </a:graphicData>
+            </a:graphic>
+          </wp:inline>
+        </w:drawing>
+      </w:r>
+    </w:p>
+    <w:p>
+      <w:pPr>
+        <w:rPr>
+          <w:rFonts w:cs="Tahoma"/>
+        </w:rPr>
+      </w:pPr>
+      <w:r>
+        <w:rPr>
+          <w:rFonts w:cs="Tahoma"/>
+        </w:rPr>
+        <w:drawing>
+          <wp:inline distT="0" distB="0" distL="0" distR="0" wp14:anchorId="4319C653" wp14:editId="4EDA4793">
+            <wp:extent cx="3836036" cy="737487"/>
+            <wp:effectExtent l="0" t="0" r="0" b="5715"/>
+            <wp:docPr id="16" name="Picture 16"/>
+            <wp:cNvGraphicFramePr>
+              <a:graphicFrameLocks xmlns:a="http://schemas.openxmlformats.org/drawingml/2006/main" noChangeAspect="1"/>
+            </wp:cNvGraphicFramePr>
+            <a:graphic xmlns:a="http://schemas.openxmlformats.org/drawingml/2006/main">
+              <a:graphicData uri="http://schemas.openxmlformats.org/drawingml/2006/picture">
+                <pic:pic xmlns:pic="http://schemas.openxmlformats.org/drawingml/2006/picture">
+                  <pic:nvPicPr>
+                    <pic:cNvPr id="1" name=""/>
+                    <pic:cNvPicPr/>
+                  </pic:nvPicPr>
+                  <pic:blipFill>
+                    <a:blip r:embed="rId17"/>
+                    <a:stretch>
+                      <a:fillRect/>
+                    </a:stretch>
+                  </pic:blipFill>
+                  <pic:spPr>
+                    <a:xfrm>
+                      <a:off x="0" y="0"/>
+                      <a:ext cx="3836036" cy="737487"/>
+                    </a:xfrm>
+                    <a:prstGeom prst="rect">
+                      <a:avLst/>
+                    </a:prstGeom>
+                  </pic:spPr>
+                </pic:pic>
+              </a:graphicData>
+            </a:graphic>
+          </wp:inline>
+        </w:drawing>
+      </w:r>
+    </w:p>
+    <w:p>
+      <w:pPr>
+        <w:rPr>
+          <w:rFonts w:cs="Tahoma"/>
+        </w:rPr>
+      </w:pPr>
+      <w:r>
+        <w:rPr>
+          <w:rFonts w:cs="Tahoma"/>
+        </w:rPr>
+        <w:t>A query acima resulta nisto aqui:</w:t>
+      </w:r>
+    </w:p>
+    <w:p>
+      <w:pPr>
+        <w:rPr>
+          <w:rFonts w:cs="Tahoma"/>
+        </w:rPr>
+      </w:pPr>
+      <w:r>
+        <w:rPr>
+          <w:rFonts w:cs="Tahoma"/>
+        </w:rPr>
+        <w:drawing>
+          <wp:inline distT="0" distB="0" distL="0" distR="0" wp14:anchorId="6F91689F" wp14:editId="10BD49BC">
+            <wp:extent cx="2438400" cy="2133600"/>
+            <wp:effectExtent l="0" t="0" r="0" b="0"/>
+            <wp:docPr id="17" name="Picture 17"/>
+            <wp:cNvGraphicFramePr>
+              <a:graphicFrameLocks xmlns:a="http://schemas.openxmlformats.org/drawingml/2006/main" noChangeAspect="1"/>
+            </wp:cNvGraphicFramePr>
+            <a:graphic xmlns:a="http://schemas.openxmlformats.org/drawingml/2006/main">
+              <a:graphicData uri="http://schemas.openxmlformats.org/drawingml/2006/picture">
+                <pic:pic xmlns:pic="http://schemas.openxmlformats.org/drawingml/2006/picture">
+                  <pic:nvPicPr>
+                    <pic:cNvPr id="1" name=""/>
+                    <pic:cNvPicPr/>
+                  </pic:nvPicPr>
+                  <pic:blipFill>
+                    <a:blip r:embed="rId18"/>
+                    <a:stretch>
+                      <a:fillRect/>
+                    </a:stretch>
+                  </pic:blipFill>
+                  <pic:spPr>
+                    <a:xfrm>
+                      <a:off x="0" y="0"/>
+                      <a:ext cx="2444773" cy="2139176"/>
+                    </a:xfrm>
+                    <a:prstGeom prst="rect">
+                      <a:avLst/>
+                    </a:prstGeom>
+                  </pic:spPr>
+                </pic:pic>
+              </a:graphicData>
+            </a:graphic>
+          </wp:inline>
+        </w:drawing>
+      </w:r>
+    </w:p>
+    <w:p>
+      <w:pPr>
+        <w:rPr>
+          <w:rFonts w:cs="Tahoma"/>
+        </w:rPr>
+      </w:pPr>
+      <w:r>
+        <w:rPr>
+          <w:rFonts w:cs="Tahoma"/>
+        </w:rPr>
+        <w:t>O resultado apresenta uma linha para cada cliente, uma coluna para cada fornecedor e o valor de intersecção de linha e coluna representa a soma de frete. A tarefa de unpivotear o resultado é retornar uma linha para cada cliente e entregador, colocando cliente em uma coluna e entregador em outra e o valor de frete um uma terceira coluna.</w:t>
+      </w:r>
+    </w:p>
+    <w:p>
+      <w:pPr>
+        <w:rPr>
+          <w:rFonts w:cs="Tahoma"/>
+        </w:rPr>
+      </w:pPr>
+      <w:r>
+        <w:rPr>
+          <w:rFonts w:cs="Tahoma"/>
+        </w:rPr>
+        <w:t xml:space="preserve">Unpivotear sempre pega um conjunto de colunas fonte e rotaciona para várias linhas, gerando duas colunas como objetivo: uma que guarda os </w:t>
+      </w:r>
+      <w:r>
+        <w:rPr>
+          <w:rFonts w:cs="Tahoma"/>
+          <w:b/>
+        </w:rPr>
+        <w:t>valores</w:t>
+      </w:r>
+      <w:r>
+        <w:rPr>
+          <w:rFonts w:cs="Tahoma"/>
+        </w:rPr>
+        <w:t xml:space="preserve"> fonte e outra que segura os </w:t>
+      </w:r>
+      <w:r>
+        <w:rPr>
+          <w:rFonts w:cs="Tahoma"/>
+          <w:b/>
+        </w:rPr>
+        <w:t>nome</w:t>
+      </w:r>
+      <w:r>
+        <w:rPr>
+          <w:rFonts w:cs="Tahoma"/>
+          <w:b/>
+        </w:rPr>
+        <w:t>s</w:t>
+      </w:r>
+      <w:r>
+        <w:rPr>
+          <w:rFonts w:cs="Tahoma"/>
+        </w:rPr>
+        <w:t xml:space="preserve"> das colunas. No nosso primeiro exemplo o nome da primeira coluna nós já sabemos, os nomes das outras colunas [6], [7], [8] ainda precisa ser decidido. </w:t>
+      </w:r>
+    </w:p>
+    <w:p>
+      <w:pPr>
+        <w:rPr>
+          <w:rFonts w:cs="Tahoma"/>
+        </w:rPr>
+      </w:pPr>
+      <w:r>
+        <w:rPr>
+          <w:rFonts w:cs="Tahoma"/>
+        </w:rPr>
+        <w:lastRenderedPageBreak/>
+        <w:t xml:space="preserve">Em </w:t>
+      </w:r>
+      <w:r>
+        <w:rPr>
+          <w:rFonts w:cs="Tahoma"/>
+          <w:b/>
+        </w:rPr>
+        <w:t>TODA OPERAÇÃO DE UNPIVOTING</w:t>
+      </w:r>
+      <w:r>
+        <w:rPr>
+          <w:rFonts w:cs="Tahoma"/>
+        </w:rPr>
+        <w:t xml:space="preserve"> nós temos sempre 3 elementos envolvidos:</w:t>
+      </w:r>
+    </w:p>
+    <w:p>
+      <w:pPr>
+        <w:pStyle w:val="ListParagraph"/>
+        <w:numPr>
+          <w:ilvl w:val="0"/>
+          <w:numId w:val="3"/>
+        </w:numPr>
+        <w:rPr>
+          <w:rFonts w:cs="Tahoma"/>
+        </w:rPr>
+      </w:pPr>
+      <w:r>
+        <w:rPr>
+          <w:rFonts w:cs="Tahoma"/>
+        </w:rPr>
+        <w:t>O nome que você quer atribuir para as colunas de valor (no nosso caso Unit Price)</w:t>
+      </w:r>
+    </w:p>
+    <w:p>
+      <w:pPr>
+        <w:pStyle w:val="ListParagraph"/>
+        <w:ind w:left="2490"/>
+        <w:rPr>
+          <w:rFonts w:cs="Tahoma"/>
+        </w:rPr>
+      </w:pPr>
+    </w:p>
+    <w:p>
+      <w:pPr>
+        <w:pStyle w:val="ListParagraph"/>
+        <w:numPr>
+          <w:ilvl w:val="0"/>
+          <w:numId w:val="3"/>
+        </w:numPr>
+        <w:rPr>
+          <w:rFonts w:cs="Tahoma"/>
+        </w:rPr>
+      </w:pPr>
+      <w:r>
+        <w:rPr>
+          <w:rFonts w:cs="Tahoma"/>
+        </w:rPr>
+        <w:t xml:space="preserve">O nome que você quer atribuir para as colunas de nomes (no nosso caso </w:t>
+      </w:r>
+      <w:proofErr w:type="spellStart"/>
+      <w:r>
+        <w:rPr>
+          <w:rFonts w:cs="Tahoma"/>
+        </w:rPr>
+        <w:t>SalesPersonKey</w:t>
+      </w:r>
+      <w:proofErr w:type="spellEnd"/>
+      <w:r>
+        <w:rPr>
+          <w:rFonts w:cs="Tahoma"/>
+        </w:rPr>
+        <w:t>)</w:t>
+      </w:r>
+    </w:p>
+    <w:p>
+      <w:pPr>
+        <w:pStyle w:val="ListParagraph"/>
+        <w:rPr>
+          <w:rFonts w:cs="Tahoma"/>
+        </w:rPr>
+      </w:pPr>
+    </w:p>
+    <w:p>
+      <w:pPr>
+        <w:pStyle w:val="ListParagraph"/>
+        <w:numPr>
+          <w:ilvl w:val="0"/>
+          <w:numId w:val="3"/>
+        </w:numPr>
+        <w:rPr>
+          <w:rFonts w:cs="Tahoma"/>
+        </w:rPr>
+      </w:pPr>
+      <w:r>
+        <w:rPr>
+          <w:rFonts w:cs="Tahoma"/>
+        </w:rPr>
+        <w:t>O conjunto de colas fonte que você tá unpivoteando (no nosso caso [6</w:t>
+      </w:r>
+      <w:proofErr w:type="gramStart"/>
+      <w:r>
+        <w:rPr>
+          <w:rFonts w:cs="Tahoma"/>
+        </w:rPr>
+        <w:t>],[</w:t>
+      </w:r>
+      <w:proofErr w:type="gramEnd"/>
+      <w:r>
+        <w:rPr>
+          <w:rFonts w:cs="Tahoma"/>
+        </w:rPr>
+        <w:t>7],[8])</w:t>
+      </w:r>
+    </w:p>
+    <w:p>
+      <w:pPr>
+        <w:pStyle w:val="ListParagraph"/>
+        <w:rPr>
+          <w:rFonts w:cs="Tahoma"/>
+        </w:rPr>
+      </w:pPr>
+    </w:p>
+    <w:p>
+      <w:pPr>
+        <w:rPr>
+          <w:rFonts w:cs="Tahoma"/>
+        </w:rPr>
+      </w:pPr>
+      <w:r>
+        <w:rPr>
+          <w:rFonts w:cs="Tahoma"/>
+        </w:rPr>
+        <w:t>Após identificar esses três elementos, usamos a seguinte sintaxe para executarmos a tarefa de unpivotear:</w:t>
+      </w:r>
+    </w:p>
+    <w:p>
+      <w:pPr>
+        <w:rPr>
+          <w:rFonts w:cs="Tahoma"/>
+        </w:rPr>
+      </w:pPr>
+      <w:r>
+        <w:rPr>
+          <w:rFonts w:cs="Tahoma"/>
+        </w:rPr>
+        <w:drawing>
+          <wp:inline distT="0" distB="0" distL="0" distR="0" wp14:anchorId="6B623541" wp14:editId="31A1E50B">
+            <wp:extent cx="4887007" cy="1038370"/>
+            <wp:effectExtent l="0" t="0" r="8890" b="9525"/>
+            <wp:docPr id="18" name="Picture 18"/>
+            <wp:cNvGraphicFramePr>
+              <a:graphicFrameLocks xmlns:a="http://schemas.openxmlformats.org/drawingml/2006/main" noChangeAspect="1"/>
+            </wp:cNvGraphicFramePr>
+            <a:graphic xmlns:a="http://schemas.openxmlformats.org/drawingml/2006/main">
+              <a:graphicData uri="http://schemas.openxmlformats.org/drawingml/2006/picture">
+                <pic:pic xmlns:pic="http://schemas.openxmlformats.org/drawingml/2006/picture">
+                  <pic:nvPicPr>
+                    <pic:cNvPr id="1" name=""/>
+                    <pic:cNvPicPr/>
+                  </pic:nvPicPr>
+                  <pic:blipFill>
+                    <a:blip r:embed="rId19"/>
+                    <a:stretch>
+                      <a:fillRect/>
+                    </a:stretch>
+                  </pic:blipFill>
+                  <pic:spPr>
+                    <a:xfrm>
+                      <a:off x="0" y="0"/>
+                      <a:ext cx="4887007" cy="1038370"/>
+                    </a:xfrm>
+                    <a:prstGeom prst="rect">
+                      <a:avLst/>
+                    </a:prstGeom>
+                  </pic:spPr>
+                </pic:pic>
+              </a:graphicData>
+            </a:graphic>
+          </wp:inline>
+        </w:drawing>
+      </w:r>
+    </w:p>
+    <w:p>
+      <w:pPr>
+        <w:rPr>
+          <w:rFonts w:cs="Tahoma"/>
+        </w:rPr>
+      </w:pPr>
+    </w:p>
+    <w:p>
+      <w:pPr>
+        <w:rPr>
+          <w:rFonts w:cs="Tahoma"/>
+        </w:rPr>
+      </w:pPr>
+      <w:r>
+        <w:rPr>
+          <w:rFonts w:cs="Tahoma"/>
+        </w:rPr>
+        <w:t>A query acima retorna o seguinte resultado:</w:t>
+      </w:r>
+    </w:p>
+    <w:p>
+      <w:pPr>
+        <w:rPr>
+          <w:rFonts w:cs="Tahoma"/>
+        </w:rPr>
+      </w:pPr>
+      <w:r>
+        <w:rPr>
+          <w:rFonts w:cs="Tahoma"/>
+        </w:rPr>
+        <w:drawing>
+          <wp:inline distT="0" distB="0" distL="0" distR="0" wp14:anchorId="31FD862D" wp14:editId="661136F9">
+            <wp:extent cx="2762636" cy="2686425"/>
+            <wp:effectExtent l="0" t="0" r="0" b="0"/>
+            <wp:docPr id="19" name="Picture 19"/>
+            <wp:cNvGraphicFramePr>
+              <a:graphicFrameLocks xmlns:a="http://schemas.openxmlformats.org/drawingml/2006/main" noChangeAspect="1"/>
+            </wp:cNvGraphicFramePr>
+            <a:graphic xmlns:a="http://schemas.openxmlformats.org/drawingml/2006/main">
+              <a:graphicData uri="http://schemas.openxmlformats.org/drawingml/2006/picture">
+                <pic:pic xmlns:pic="http://schemas.openxmlformats.org/drawingml/2006/picture">
+                  <pic:nvPicPr>
+                    <pic:cNvPr id="1" name=""/>
+                    <pic:cNvPicPr/>
+                  </pic:nvPicPr>
+                  <pic:blipFill>
+                    <a:blip r:embed="rId20"/>
+                    <a:stretch>
+                      <a:fillRect/>
+                    </a:stretch>
+                  </pic:blipFill>
+                  <pic:spPr>
+                    <a:xfrm>
+                      <a:off x="0" y="0"/>
+                      <a:ext cx="2762636" cy="2686425"/>
+                    </a:xfrm>
+                    <a:prstGeom prst="rect">
+                      <a:avLst/>
+                    </a:prstGeom>
+                  </pic:spPr>
+                </pic:pic>
+              </a:graphicData>
+            </a:graphic>
+          </wp:inline>
+        </w:drawing>
+      </w:r>
+    </w:p>
+    <w:p>
+      <w:pPr>
+        <w:rPr>
+          <w:rFonts w:cs="Tahoma"/>
+        </w:rPr>
+      </w:pPr>
+      <w:r>
+        <w:rPr>
+          <w:rFonts w:cs="Tahoma"/>
+        </w:rPr>
+        <w:t>Além de rotacionar os dados, o operador UNPIVOT filtra as linhas com valor NULL na coluna de valores, no nosso caso [Unit Price]. Se você quiser retornar linhas com valor NULL, precisamos alterar a query e utilizar as funções ISNULL/COALESCE para trazer os valores NULL. A query ficaria assim:</w:t>
+      </w:r>
+    </w:p>
+    <w:p>
+      <w:pPr>
+        <w:rPr>
+          <w:rFonts w:cs="Tahoma"/>
+        </w:rPr>
+      </w:pPr>
+      <w:r>
+        <w:rPr>
+          <w:rFonts w:cs="Tahoma"/>
+        </w:rPr>
+        <w:drawing>
+          <wp:inline distT="0" distB="0" distL="0" distR="0" wp14:anchorId="1C415877" wp14:editId="11EBA054">
+            <wp:extent cx="5115639" cy="2305372"/>
+            <wp:effectExtent l="0" t="0" r="0" b="0"/>
+            <wp:docPr id="20" name="Picture 20"/>
+            <wp:cNvGraphicFramePr>
+              <a:graphicFrameLocks xmlns:a="http://schemas.openxmlformats.org/drawingml/2006/main" noChangeAspect="1"/>
+            </wp:cNvGraphicFramePr>
+            <a:graphic xmlns:a="http://schemas.openxmlformats.org/drawingml/2006/main">
+              <a:graphicData uri="http://schemas.openxmlformats.org/drawingml/2006/picture">
+                <pic:pic xmlns:pic="http://schemas.openxmlformats.org/drawingml/2006/picture">
+                  <pic:nvPicPr>
+                    <pic:cNvPr id="1" name=""/>
+                    <pic:cNvPicPr/>
+                  </pic:nvPicPr>
+                  <pic:blipFill>
+                    <a:blip r:embed="rId21"/>
+                    <a:stretch>
+                      <a:fillRect/>
+                    </a:stretch>
+                  </pic:blipFill>
+                  <pic:spPr>
+                    <a:xfrm>
+                      <a:off x="0" y="0"/>
+                      <a:ext cx="5115639" cy="2305372"/>
+                    </a:xfrm>
+                    <a:prstGeom prst="rect">
+                      <a:avLst/>
+                    </a:prstGeom>
+                  </pic:spPr>
+                </pic:pic>
+              </a:graphicData>
+            </a:graphic>
+          </wp:inline>
+        </w:drawing>
+      </w:r>
+    </w:p>
+    <w:p>
+      <w:pPr>
+        <w:rPr>
+          <w:rFonts w:cs="Tahoma"/>
+        </w:rPr>
+      </w:pPr>
+      <w:r>
+        <w:rPr>
+          <w:rFonts w:cs="Tahoma"/>
+        </w:rPr>
+        <w:lastRenderedPageBreak/>
+        <w:t>Trazendo como resultados linhas NULL na origem:</w:t>
+      </w:r>
+    </w:p>
+    <w:p>
+      <w:pPr>
+        <w:rPr>
+          <w:rFonts w:cs="Tahoma"/>
+        </w:rPr>
+      </w:pPr>
+      <w:r>
+        <w:rPr>
+          <w:rFonts w:cs="Tahoma"/>
+        </w:rPr>
+        <w:drawing>
+          <wp:inline distT="0" distB="0" distL="0" distR="0" wp14:anchorId="604C2CCA" wp14:editId="655F1C58">
+            <wp:extent cx="2829320" cy="2667372"/>
+            <wp:effectExtent l="0" t="0" r="9525" b="0"/>
+            <wp:docPr id="21" name="Picture 21"/>
+            <wp:cNvGraphicFramePr>
+              <a:graphicFrameLocks xmlns:a="http://schemas.openxmlformats.org/drawingml/2006/main" noChangeAspect="1"/>
+            </wp:cNvGraphicFramePr>
+            <a:graphic xmlns:a="http://schemas.openxmlformats.org/drawingml/2006/main">
+              <a:graphicData uri="http://schemas.openxmlformats.org/drawingml/2006/picture">
+                <pic:pic xmlns:pic="http://schemas.openxmlformats.org/drawingml/2006/picture">
+                  <pic:nvPicPr>
+                    <pic:cNvPr id="1" name=""/>
+                    <pic:cNvPicPr/>
+                  </pic:nvPicPr>
+                  <pic:blipFill>
+                    <a:blip r:embed="rId22"/>
+                    <a:stretch>
+                      <a:fillRect/>
+                    </a:stretch>
+                  </pic:blipFill>
+                  <pic:spPr>
+                    <a:xfrm>
+                      <a:off x="0" y="0"/>
+                      <a:ext cx="2829320" cy="2667372"/>
+                    </a:xfrm>
+                    <a:prstGeom prst="rect">
+                      <a:avLst/>
+                    </a:prstGeom>
+                  </pic:spPr>
+                </pic:pic>
+              </a:graphicData>
+            </a:graphic>
+          </wp:inline>
+        </w:drawing>
+      </w:r>
+    </w:p>
+    <w:p>
+      <w:pPr>
+        <w:rPr>
+          <w:rFonts w:cs="Tahoma"/>
+          <w:b/>
+        </w:rPr>
+      </w:pPr>
       <w:bookmarkStart w:id="0" w:name="_GoBack"/>
       <w:bookmarkEnd w:id="0"/>
-    </w:p>
-    <w:p>
-      <w:pPr>
-        <w:rPr>
-          <w:rFonts w:cs="Tahoma"/>
-        </w:rPr>
-      </w:pPr>
-    </w:p>
-    <w:p>
-      <w:pPr>
-        <w:rPr>
-          <w:rFonts w:cs="Tahoma"/>
-        </w:rPr>
-      </w:pPr>
-    </w:p>
-    <w:p>
-      <w:pPr>
-        <w:rPr>
-          <w:rFonts w:cs="Tahoma"/>
-        </w:rPr>
-      </w:pPr>
     </w:p>
     <w:p>
       <w:pPr>
@@ -16596,6 +17667,7 @@
       </w:pPr>
       <w:proofErr w:type="spellStart"/>
       <w:r>
+        <w:lastRenderedPageBreak/>
         <w:t>What</w:t>
       </w:r>
       <w:proofErr w:type="spellEnd"/>

</xml_diff>

<commit_message>
finalizando funcoes de janela
</commit_message>
<xml_diff>
--- a/THOUGHT EXPERIMENT - QUERYING 70-761.docx
+++ b/THOUGHT EXPERIMENT - QUERYING 70-761.docx
@@ -10401,9 +10401,14 @@
       <w:r>
         <w:t xml:space="preserve"> é NULL. De forma análoga, as linhas associadas com </w:t>
       </w:r>
+      <w:proofErr w:type="spellStart"/>
       <w:proofErr w:type="gramStart"/>
       <w:r>
-        <w:t>Year(</w:t>
+        <w:t>Year</w:t>
+      </w:r>
+      <w:proofErr w:type="spellEnd"/>
+      <w:r>
+        <w:t>(</w:t>
       </w:r>
       <w:proofErr w:type="spellStart"/>
       <w:proofErr w:type="gramEnd"/>
@@ -16379,6 +16384,7 @@
       <w:r>
         <w:rPr>
           <w:rFonts w:cs="Tahoma"/>
+          <w:noProof/>
         </w:rPr>
         <w:drawing>
           <wp:inline distT="0" distB="0" distL="0" distR="0" wp14:anchorId="19CC31EC" wp14:editId="49A3F8A9">
@@ -16440,6 +16446,7 @@
       <w:r>
         <w:rPr>
           <w:rFonts w:cs="Tahoma"/>
+          <w:noProof/>
           <w:color w:val="808080"/>
         </w:rPr>
         <w:drawing>
@@ -16777,6 +16784,7 @@
       <w:r>
         <w:rPr>
           <w:rFonts w:cs="Tahoma"/>
+          <w:noProof/>
         </w:rPr>
         <w:drawing>
           <wp:inline distT="0" distB="0" distL="0" distR="0" wp14:anchorId="70E80823" wp14:editId="07ADD7DC">
@@ -16824,6 +16832,7 @@
       <w:r>
         <w:rPr>
           <w:rFonts w:cs="Tahoma"/>
+          <w:noProof/>
         </w:rPr>
         <w:drawing>
           <wp:inline distT="0" distB="0" distL="0" distR="0" wp14:anchorId="4319C653" wp14:editId="4EDA4793">
@@ -16884,6 +16893,7 @@
       <w:r>
         <w:rPr>
           <w:rFonts w:cs="Tahoma"/>
+          <w:noProof/>
         </w:rPr>
         <w:drawing>
           <wp:inline distT="0" distB="0" distL="0" distR="0" wp14:anchorId="6F91689F" wp14:editId="10BD49BC">
@@ -17137,6 +17147,7 @@
       <w:r>
         <w:rPr>
           <w:rFonts w:cs="Tahoma"/>
+          <w:noProof/>
         </w:rPr>
         <w:drawing>
           <wp:inline distT="0" distB="0" distL="0" distR="0" wp14:anchorId="6B623541" wp14:editId="31A1E50B">
@@ -17204,6 +17215,7 @@
       <w:r>
         <w:rPr>
           <w:rFonts w:cs="Tahoma"/>
+          <w:noProof/>
         </w:rPr>
         <w:drawing>
           <wp:inline distT="0" distB="0" distL="0" distR="0" wp14:anchorId="31FD862D" wp14:editId="661136F9">
@@ -17264,6 +17276,7 @@
       <w:r>
         <w:rPr>
           <w:rFonts w:cs="Tahoma"/>
+          <w:noProof/>
         </w:rPr>
         <w:drawing>
           <wp:inline distT="0" distB="0" distL="0" distR="0" wp14:anchorId="1C415877" wp14:editId="11EBA054">
@@ -17325,6 +17338,7 @@
       <w:r>
         <w:rPr>
           <w:rFonts w:cs="Tahoma"/>
+          <w:noProof/>
         </w:rPr>
         <w:drawing>
           <wp:inline distT="0" distB="0" distL="0" distR="0" wp14:anchorId="604C2CCA" wp14:editId="655F1C58">
@@ -17587,6 +17601,7 @@
       <w:r>
         <w:rPr>
           <w:rFonts w:cs="Tahoma"/>
+          <w:noProof/>
         </w:rPr>
         <w:drawing>
           <wp:inline distT="0" distB="0" distL="0" distR="0" wp14:anchorId="5C4879AA" wp14:editId="6028067D">
@@ -17647,6 +17662,7 @@
       <w:r>
         <w:rPr>
           <w:rFonts w:cs="Tahoma"/>
+          <w:noProof/>
         </w:rPr>
         <w:drawing>
           <wp:inline distT="0" distB="0" distL="0" distR="0" wp14:anchorId="0F0E1524" wp14:editId="5531B97C">
@@ -17770,6 +17786,7 @@
       <w:r>
         <w:rPr>
           <w:rFonts w:cs="Tahoma"/>
+          <w:noProof/>
         </w:rPr>
         <w:drawing>
           <wp:inline distT="0" distB="0" distL="0" distR="0" wp14:anchorId="1179F932" wp14:editId="1A684E49">
@@ -17832,6 +17849,7 @@
       <w:r>
         <w:rPr>
           <w:rFonts w:cs="Tahoma"/>
+          <w:noProof/>
         </w:rPr>
         <w:drawing>
           <wp:inline distT="0" distB="0" distL="0" distR="0" wp14:anchorId="2200F681" wp14:editId="19FD8A4F">
@@ -18197,6 +18215,7 @@
       <w:r>
         <w:rPr>
           <w:rFonts w:cs="Tahoma"/>
+          <w:noProof/>
         </w:rPr>
         <w:drawing>
           <wp:inline distT="0" distB="0" distL="0" distR="0" wp14:anchorId="08E39E58" wp14:editId="1F3E5CDA">
@@ -18259,6 +18278,7 @@
       <w:r>
         <w:rPr>
           <w:rFonts w:cs="Tahoma"/>
+          <w:noProof/>
         </w:rPr>
         <w:drawing>
           <wp:inline distT="0" distB="0" distL="0" distR="0" wp14:anchorId="317AC360" wp14:editId="4DA6185D">
@@ -18342,6 +18362,192 @@
       </w:r>
       <w:r>
         <w:t xml:space="preserve"> se diferenciam de ROW_NUMBER ao passo que elas atribuem o mesmo valor de ranking para todas as linhas que partilham do mesmo valor de ordenação. A função RANK retorna o número de linhas na partição que possuem valor menor que o atual, mais 1. </w:t>
+      </w:r>
+      <w:r>
+        <w:t>Por exemplo, considere as linhas que trazem resultado que tem um valor de ordenação igual a 45.00. Nove linhas tem o valor de ordenação menor do que 45; portanto, essas linhas possuem rank 10 (9 + 1)</w:t>
+      </w:r>
+    </w:p>
+    <w:p>
+      <w:pPr>
+        <w:jc w:val="both"/>
+      </w:pPr>
+      <w:r>
+        <w:t xml:space="preserve">A função </w:t>
+      </w:r>
+      <w:r>
+        <w:rPr>
+          <w:b/>
+        </w:rPr>
+        <w:t>DENSE_RANK</w:t>
+      </w:r>
+      <w:r>
+        <w:t xml:space="preserve"> retorna o numero de valores de ordenação distintos que são menores do que o atual mais 1. Por exemplo, as mesmas linhas que possuem rank 10, possuem o </w:t>
+      </w:r>
+      <w:proofErr w:type="spellStart"/>
+      <w:r>
+        <w:t>rank_dense</w:t>
+      </w:r>
+      <w:proofErr w:type="spellEnd"/>
+      <w:r>
+        <w:t xml:space="preserve"> de 9. Isso por que essas linhas tem um valor de ordenação de 45.00, e existem 8 valores de ordenação distintos menor que 45.00. Rank considera as linhas e </w:t>
+      </w:r>
+      <w:proofErr w:type="spellStart"/>
+      <w:r>
+        <w:t>dense_rank</w:t>
+      </w:r>
+      <w:proofErr w:type="spellEnd"/>
+      <w:r>
+        <w:t xml:space="preserve"> considera as linhas distintas.</w:t>
+      </w:r>
+    </w:p>
+    <w:p>
+      <w:pPr>
+        <w:jc w:val="both"/>
+      </w:pPr>
+      <w:r>
+        <w:t xml:space="preserve">Com a função </w:t>
+      </w:r>
+      <w:r>
+        <w:rPr>
+          <w:b/>
+        </w:rPr>
+        <w:t xml:space="preserve">NTILE </w:t>
+      </w:r>
+      <w:r>
+        <w:t xml:space="preserve">você consegue organizar as linhas dentro de uma partição em um numero de compartimentos de igual tamanho. Na query de exemplo, fizemos N / 100, onde N é o numero total de linhas da query. Dividimos o </w:t>
+      </w:r>
+      <w:proofErr w:type="spellStart"/>
+      <w:r>
+        <w:t>result</w:t>
+      </w:r>
+      <w:proofErr w:type="spellEnd"/>
+      <w:r>
+        <w:t xml:space="preserve"> set em 100 partes iguais; caso a divisão não possua resto 0, as linhas excedentes são distribuídas entre os compartimentos.</w:t>
+      </w:r>
+    </w:p>
+    <w:p>
+      <w:pPr>
+        <w:jc w:val="both"/>
+      </w:pPr>
+    </w:p>
+    <w:p>
+      <w:pPr>
+        <w:jc w:val="both"/>
+      </w:pPr>
+    </w:p>
+    <w:p>
+      <w:pPr>
+        <w:jc w:val="both"/>
+      </w:pPr>
+    </w:p>
+    <w:p>
+      <w:pPr>
+        <w:jc w:val="both"/>
+      </w:pPr>
+    </w:p>
+    <w:p>
+      <w:pPr>
+        <w:jc w:val="both"/>
+        <w:rPr>
+          <w:b/>
+        </w:rPr>
+      </w:pPr>
+      <w:r>
+        <w:rPr>
+          <w:b/>
+        </w:rPr>
+        <w:lastRenderedPageBreak/>
+        <w:t xml:space="preserve">Função de janela – OFFSET – </w:t>
+      </w:r>
+      <w:r>
+        <w:t xml:space="preserve">Funções do tipo OFFSET retornam um único elemento de uma linha </w:t>
+      </w:r>
+      <w:r>
+        <w:t xml:space="preserve">dado um deslocamento da linha atual dentro da partição, ou na forma de primeira/última linha no </w:t>
+      </w:r>
+      <w:proofErr w:type="spellStart"/>
+      <w:r>
+        <w:t>window</w:t>
+      </w:r>
+      <w:proofErr w:type="spellEnd"/>
+      <w:r>
+        <w:t xml:space="preserve"> frame. Um exemplo de query utilizando a função </w:t>
+      </w:r>
+      <w:r>
+        <w:rPr>
+          <w:b/>
+        </w:rPr>
+        <w:t>LAG e LEAD</w:t>
+      </w:r>
+      <w:r>
+        <w:rPr>
+          <w:b/>
+        </w:rPr>
+        <w:t>:</w:t>
+      </w:r>
+    </w:p>
+    <w:p>
+      <w:pPr>
+        <w:jc w:val="both"/>
+      </w:pPr>
+      <w:r>
+        <w:drawing>
+          <wp:inline distT="0" distB="0" distL="0" distR="0" wp14:anchorId="069DE038" wp14:editId="6850B554">
+            <wp:extent cx="4520622" cy="4972685"/>
+            <wp:effectExtent l="0" t="0" r="0" b="0"/>
+            <wp:docPr id="10" name="Picture 10"/>
+            <wp:cNvGraphicFramePr>
+              <a:graphicFrameLocks xmlns:a="http://schemas.openxmlformats.org/drawingml/2006/main" noChangeAspect="1"/>
+            </wp:cNvGraphicFramePr>
+            <a:graphic xmlns:a="http://schemas.openxmlformats.org/drawingml/2006/main">
+              <a:graphicData uri="http://schemas.openxmlformats.org/drawingml/2006/picture">
+                <pic:pic xmlns:pic="http://schemas.openxmlformats.org/drawingml/2006/picture">
+                  <pic:nvPicPr>
+                    <pic:cNvPr id="1" name=""/>
+                    <pic:cNvPicPr/>
+                  </pic:nvPicPr>
+                  <pic:blipFill>
+                    <a:blip r:embed="rId29"/>
+                    <a:stretch>
+                      <a:fillRect/>
+                    </a:stretch>
+                  </pic:blipFill>
+                  <pic:spPr>
+                    <a:xfrm>
+                      <a:off x="0" y="0"/>
+                      <a:ext cx="4524827" cy="4977311"/>
+                    </a:xfrm>
+                    <a:prstGeom prst="rect">
+                      <a:avLst/>
+                    </a:prstGeom>
+                  </pic:spPr>
+                </pic:pic>
+              </a:graphicData>
+            </a:graphic>
+          </wp:inline>
+        </w:drawing>
+      </w:r>
+    </w:p>
+    <w:p>
+      <w:pPr>
+        <w:jc w:val="both"/>
+      </w:pPr>
+      <w:r>
+        <w:t xml:space="preserve">O resultado tem a ver com a linha imediatamente anterior ou posterior da linha atual. </w:t>
+      </w:r>
+    </w:p>
+    <w:p>
+      <w:pPr>
+        <w:jc w:val="both"/>
+      </w:pPr>
+      <w:r>
+        <w:t xml:space="preserve">Além de LAG e LEAD, as funções de janela offset oferecem mais dois tipos principais: </w:t>
+      </w:r>
+      <w:r>
+        <w:rPr>
+          <w:b/>
+        </w:rPr>
+        <w:t>FIRST_VALUE e LAST_VALUE</w:t>
       </w:r>
       <w:bookmarkStart w:id="0" w:name="_GoBack"/>
       <w:bookmarkEnd w:id="0"/>
@@ -19792,6 +19998,7 @@
   <w:style w:type="character" w:default="1" w:styleId="DefaultParagraphFont">
     <w:name w:val="Default Paragraph Font"/>
     <w:uiPriority w:val="1"/>
+    <w:semiHidden/>
     <w:unhideWhenUsed/>
   </w:style>
   <w:style w:type="table" w:default="1" w:styleId="TableNormal">

</xml_diff>

<commit_message>
acabando capitulo 2 - thought experiment
</commit_message>
<xml_diff>
--- a/THOUGHT EXPERIMENT - QUERYING 70-761.docx
+++ b/THOUGHT EXPERIMENT - QUERYING 70-761.docx
@@ -14164,10 +14164,110 @@
           <w:rFonts w:cs="Tahoma"/>
         </w:rPr>
       </w:pPr>
-      <w:r>
-        <w:rPr>
-          <w:rFonts w:cs="Tahoma"/>
-        </w:rPr>
+    </w:p>
+    <w:p>
+      <w:pPr>
+        <w:spacing w:before="60" w:after="60" w:line="240" w:lineRule="auto"/>
+        <w:ind w:left="2130"/>
+        <w:rPr>
+          <w:rFonts w:cs="Tahoma"/>
+        </w:rPr>
+      </w:pPr>
+    </w:p>
+    <w:p>
+      <w:pPr>
+        <w:spacing w:before="60" w:after="60" w:line="240" w:lineRule="auto"/>
+        <w:ind w:left="2130"/>
+        <w:rPr>
+          <w:rFonts w:cs="Tahoma"/>
+        </w:rPr>
+      </w:pPr>
+    </w:p>
+    <w:p>
+      <w:pPr>
+        <w:spacing w:before="60" w:after="60" w:line="240" w:lineRule="auto"/>
+        <w:ind w:left="2130"/>
+        <w:rPr>
+          <w:rFonts w:cs="Tahoma"/>
+        </w:rPr>
+      </w:pPr>
+    </w:p>
+    <w:p>
+      <w:pPr>
+        <w:spacing w:before="60" w:after="60" w:line="240" w:lineRule="auto"/>
+        <w:ind w:left="2130"/>
+        <w:rPr>
+          <w:rFonts w:cs="Tahoma"/>
+        </w:rPr>
+      </w:pPr>
+    </w:p>
+    <w:p>
+      <w:pPr>
+        <w:spacing w:before="60" w:after="60" w:line="240" w:lineRule="auto"/>
+        <w:ind w:left="2130"/>
+        <w:rPr>
+          <w:rFonts w:cs="Tahoma"/>
+        </w:rPr>
+      </w:pPr>
+    </w:p>
+    <w:p>
+      <w:pPr>
+        <w:spacing w:before="60" w:after="60" w:line="240" w:lineRule="auto"/>
+        <w:ind w:left="2130"/>
+        <w:rPr>
+          <w:rFonts w:cs="Tahoma"/>
+        </w:rPr>
+      </w:pPr>
+    </w:p>
+    <w:p>
+      <w:pPr>
+        <w:spacing w:before="60" w:after="60" w:line="240" w:lineRule="auto"/>
+        <w:ind w:left="2130"/>
+        <w:rPr>
+          <w:rFonts w:cs="Tahoma"/>
+        </w:rPr>
+      </w:pPr>
+    </w:p>
+    <w:p>
+      <w:pPr>
+        <w:spacing w:before="60" w:after="60" w:line="240" w:lineRule="auto"/>
+        <w:ind w:left="2130"/>
+        <w:rPr>
+          <w:rFonts w:cs="Tahoma"/>
+        </w:rPr>
+      </w:pPr>
+    </w:p>
+    <w:p>
+      <w:pPr>
+        <w:spacing w:before="60" w:after="60" w:line="240" w:lineRule="auto"/>
+        <w:ind w:left="2130"/>
+        <w:rPr>
+          <w:rFonts w:cs="Tahoma"/>
+        </w:rPr>
+      </w:pPr>
+    </w:p>
+    <w:p>
+      <w:pPr>
+        <w:spacing w:before="60" w:after="60" w:line="240" w:lineRule="auto"/>
+        <w:ind w:left="2130"/>
+        <w:rPr>
+          <w:rFonts w:cs="Tahoma"/>
+        </w:rPr>
+      </w:pPr>
+    </w:p>
+    <w:p>
+      <w:pPr>
+        <w:spacing w:before="60" w:after="60" w:line="240" w:lineRule="auto"/>
+        <w:ind w:left="2130"/>
+        <w:rPr>
+          <w:rFonts w:cs="Tahoma"/>
+        </w:rPr>
+      </w:pPr>
+      <w:r>
+        <w:rPr>
+          <w:rFonts w:cs="Tahoma"/>
+        </w:rPr>
+        <w:lastRenderedPageBreak/>
         <w:t>A query produz o seguinte resultado:</w:t>
       </w:r>
     </w:p>
@@ -14184,7 +14284,6 @@
           <w:rFonts w:cs="Tahoma"/>
           <w:noProof/>
         </w:rPr>
-        <w:lastRenderedPageBreak/>
         <w:drawing>
           <wp:inline distT="0" distB="0" distL="0" distR="0" wp14:anchorId="462F3CE3" wp14:editId="1D3FABE1">
             <wp:extent cx="3867690" cy="2676899"/>
@@ -15160,6 +15259,7 @@
           <w:sz w:val="19"/>
           <w:szCs w:val="19"/>
         </w:rPr>
+        <w:lastRenderedPageBreak/>
         <w:tab/>
       </w:r>
       <w:r>
@@ -15267,7 +15367,6 @@
           <w:sz w:val="19"/>
           <w:szCs w:val="19"/>
         </w:rPr>
-        <w:lastRenderedPageBreak/>
         <w:tab/>
       </w:r>
       <w:r>
@@ -16101,6 +16200,14 @@
         </w:rPr>
         <w:t>A forma geral recomendada é devido aos seguintes pontos:</w:t>
       </w:r>
+    </w:p>
+    <w:p>
+      <w:pPr>
+        <w:spacing w:before="60" w:after="60" w:line="240" w:lineRule="auto"/>
+        <w:rPr>
+          <w:rFonts w:cs="Tahoma"/>
+        </w:rPr>
+      </w:pPr>
     </w:p>
     <w:p>
       <w:pPr>
@@ -16636,7 +16743,6 @@
         <w:rPr>
           <w:rFonts w:cs="Tahoma"/>
         </w:rPr>
-        <w:lastRenderedPageBreak/>
         <w:t>Seguindo a recomendação de sintaxe indicada acima, a query que pivoteamos ficaria da seguinte forma:</w:t>
       </w:r>
     </w:p>
@@ -16948,6 +17054,7 @@
         <w:rPr>
           <w:rFonts w:cs="Tahoma"/>
         </w:rPr>
+        <w:lastRenderedPageBreak/>
         <w:t xml:space="preserve">A cláusula IN aceita uma lista de valores como </w:t>
       </w:r>
       <w:proofErr w:type="spellStart"/>
@@ -16979,14 +17086,7 @@
         <w:rPr>
           <w:rFonts w:cs="Tahoma"/>
         </w:rPr>
-        <w:t xml:space="preserve">, ou seja, aquilo que você quer transformar em colunas; é preciso saber quais os valores únicos </w:t>
-      </w:r>
-      <w:r>
-        <w:rPr>
-          <w:rFonts w:cs="Tahoma"/>
-        </w:rPr>
-        <w:lastRenderedPageBreak/>
-        <w:t>que serão passados como parâmetro para essa cláusula, podemos utilizar T-SQL dinâmico para construir e executar uma query dinâmica nesta cláusula</w:t>
+        <w:t>, ou seja, aquilo que você quer transformar em colunas; é preciso saber quais os valores únicos que serão passados como parâmetro para essa cláusula, podemos utilizar T-SQL dinâmico para construir e executar uma query dinâmica nesta cláusula</w:t>
       </w:r>
     </w:p>
     <w:p>
@@ -17422,6 +17522,7 @@
         <w:rPr>
           <w:rFonts w:cs="Tahoma"/>
         </w:rPr>
+        <w:lastRenderedPageBreak/>
         <w:t>O conjunto de colas fonte que você tá unpivoteando (no nosso caso [6</w:t>
       </w:r>
       <w:proofErr w:type="gramStart"/>
@@ -17459,7 +17560,6 @@
         <w:rPr>
           <w:rFonts w:cs="Tahoma"/>
         </w:rPr>
-        <w:lastRenderedPageBreak/>
         <w:t>Após identificar esses três elementos, usamos a seguinte sintaxe para executarmos a tarefa de unpivotear:</w:t>
       </w:r>
     </w:p>
@@ -18278,7 +18378,6 @@
         <w:rPr>
           <w:rFonts w:cs="Tahoma"/>
         </w:rPr>
-        <w:lastRenderedPageBreak/>
         <w:t>A query traz o seguinte resultado:</w:t>
       </w:r>
     </w:p>
@@ -18786,7 +18885,6 @@
         <w:rPr>
           <w:rFonts w:cs="Tahoma"/>
         </w:rPr>
-        <w:lastRenderedPageBreak/>
         <w:t>A query acima produz o seguinte resultado:</w:t>
       </w:r>
     </w:p>
@@ -19008,6 +19106,7 @@
         <w:rPr>
           <w:noProof/>
         </w:rPr>
+        <w:lastRenderedPageBreak/>
         <w:drawing>
           <wp:inline distT="0" distB="0" distL="0" distR="0" wp14:anchorId="069DE038" wp14:editId="36444577">
             <wp:extent cx="2779568" cy="3057525"/>
@@ -19051,7 +19150,6 @@
         <w:jc w:val="both"/>
       </w:pPr>
       <w:r>
-        <w:lastRenderedPageBreak/>
         <w:t xml:space="preserve">O resultado tem a ver com a linha imediatamente anterior ou posterior da linha atual. </w:t>
       </w:r>
     </w:p>
@@ -20580,7 +20678,14 @@
         <w:rPr>
           <w:rFonts w:cs="Tahoma"/>
         </w:rPr>
-        <w:t xml:space="preserve"> (passado como parâmetro dentro de OVER() ) e os classifica analisando apenas os valores distintos. No exemplo acima, existem 4 linhas com </w:t>
+        <w:t xml:space="preserve"> (passado como parâmetro dentro de OVER() ) e os classifica analisando apenas os valores distintos. No exemplo acima, </w:t>
+      </w:r>
+      <w:r>
+        <w:rPr>
+          <w:rFonts w:cs="Tahoma"/>
+        </w:rPr>
+        <w:lastRenderedPageBreak/>
+        <w:t xml:space="preserve">existem 4 linhas com </w:t>
       </w:r>
       <w:proofErr w:type="spellStart"/>
       <w:r>
@@ -20815,7 +20920,6 @@
         <w:rPr>
           <w:rFonts w:cs="Tahoma"/>
         </w:rPr>
-        <w:lastRenderedPageBreak/>
         <w:t xml:space="preserve">Agora utilizaremos a cláusula </w:t>
       </w:r>
       <w:r>
@@ -22705,6 +22809,7 @@
         <w:rPr>
           <w:rFonts w:cs="Tahoma"/>
         </w:rPr>
+        <w:lastRenderedPageBreak/>
         <w:drawing>
           <wp:inline distT="0" distB="0" distL="0" distR="0" wp14:anchorId="0DCED56D" wp14:editId="03C9363B">
             <wp:extent cx="5874385" cy="4187169"/>
@@ -22830,7 +22935,6 @@
           <w:b/>
           <w:u w:val="single"/>
         </w:rPr>
-        <w:lastRenderedPageBreak/>
         <w:t>AGREGAÇÃO</w:t>
       </w:r>
       <w:r>
@@ -24089,6 +24193,7 @@
         <w:rPr>
           <w:rFonts w:cs="Tahoma"/>
         </w:rPr>
+        <w:lastRenderedPageBreak/>
         <w:drawing>
           <wp:inline distT="0" distB="0" distL="0" distR="0" wp14:anchorId="52309979" wp14:editId="2D7CA088">
             <wp:extent cx="4953691" cy="2362530"/>
@@ -25458,22 +25563,22 @@
         <w:rPr>
           <w:rFonts w:cs="Tahoma"/>
         </w:rPr>
+        <w:t>Resultado:</w:t>
+      </w:r>
+    </w:p>
+    <w:p>
+      <w:pPr>
+        <w:spacing w:before="60" w:after="60" w:line="240" w:lineRule="auto"/>
+        <w:jc w:val="both"/>
+        <w:rPr>
+          <w:rFonts w:cs="Tahoma"/>
+        </w:rPr>
+      </w:pPr>
+      <w:r>
+        <w:rPr>
+          <w:rFonts w:cs="Tahoma"/>
+        </w:rPr>
         <w:lastRenderedPageBreak/>
-        <w:t>Resultado:</w:t>
-      </w:r>
-    </w:p>
-    <w:p>
-      <w:pPr>
-        <w:spacing w:before="60" w:after="60" w:line="240" w:lineRule="auto"/>
-        <w:jc w:val="both"/>
-        <w:rPr>
-          <w:rFonts w:cs="Tahoma"/>
-        </w:rPr>
-      </w:pPr>
-      <w:r>
-        <w:rPr>
-          <w:rFonts w:cs="Tahoma"/>
-        </w:rPr>
         <w:drawing>
           <wp:inline distT="0" distB="0" distL="0" distR="0" wp14:anchorId="29E64991" wp14:editId="2AF7D488">
             <wp:extent cx="3253839" cy="3914775"/>
@@ -27152,16 +27257,16 @@
         <w:jc w:val="both"/>
       </w:pPr>
       <w:r>
+        <w:t>Resultado:</w:t>
+      </w:r>
+    </w:p>
+    <w:p>
+      <w:pPr>
+        <w:spacing w:before="60" w:after="60" w:line="240" w:lineRule="auto"/>
+        <w:jc w:val="both"/>
+      </w:pPr>
+      <w:r>
         <w:lastRenderedPageBreak/>
-        <w:t>Resultado:</w:t>
-      </w:r>
-    </w:p>
-    <w:p>
-      <w:pPr>
-        <w:spacing w:before="60" w:after="60" w:line="240" w:lineRule="auto"/>
-        <w:jc w:val="both"/>
-      </w:pPr>
-      <w:r>
         <w:drawing>
           <wp:inline distT="0" distB="0" distL="0" distR="0" wp14:anchorId="285AD6C3" wp14:editId="799BB9DF">
             <wp:extent cx="3629624" cy="3851992"/>
@@ -28458,16 +28563,16 @@
         <w:jc w:val="both"/>
       </w:pPr>
       <w:r>
+        <w:t>Resultado:</w:t>
+      </w:r>
+    </w:p>
+    <w:p>
+      <w:pPr>
+        <w:spacing w:before="60" w:after="60" w:line="240" w:lineRule="auto"/>
+        <w:jc w:val="both"/>
+      </w:pPr>
+      <w:r>
         <w:lastRenderedPageBreak/>
-        <w:t>Resultado:</w:t>
-      </w:r>
-    </w:p>
-    <w:p>
-      <w:pPr>
-        <w:spacing w:before="60" w:after="60" w:line="240" w:lineRule="auto"/>
-        <w:jc w:val="both"/>
-      </w:pPr>
-      <w:r>
         <w:drawing>
           <wp:inline distT="0" distB="0" distL="0" distR="0" wp14:anchorId="699D537A" wp14:editId="2B12373D">
             <wp:extent cx="3694163" cy="3743325"/>
@@ -28731,7 +28836,6 @@
         <w:rPr>
           <w:b/>
         </w:rPr>
-        <w:lastRenderedPageBreak/>
         <w:t>Certos elementos que definem uma tabela temporal</w:t>
       </w:r>
       <w:r>
@@ -28760,6 +28864,7 @@
         <w:rPr>
           <w:b/>
         </w:rPr>
+        <w:lastRenderedPageBreak/>
         <w:t>Primary</w:t>
       </w:r>
       <w:proofErr w:type="spellEnd"/>
@@ -31095,6 +31200,7 @@
         <w:jc w:val="both"/>
       </w:pPr>
       <w:r>
+        <w:lastRenderedPageBreak/>
         <w:t xml:space="preserve">Conseguimos identificar uma tabela temporal no SSMS quando a tabela possui, dentro do </w:t>
       </w:r>
       <w:proofErr w:type="spellStart"/>
@@ -32990,7 +33096,6 @@
         <w:jc w:val="both"/>
       </w:pPr>
       <w:r>
-        <w:lastRenderedPageBreak/>
         <w:t xml:space="preserve">Quando você insere linhas na tabela atual, o SQL seta a </w:t>
       </w:r>
       <w:proofErr w:type="spellStart"/>
@@ -33429,7 +33534,6 @@
         <w:jc w:val="both"/>
       </w:pPr>
       <w:r>
-        <w:lastRenderedPageBreak/>
         <w:t xml:space="preserve">Além de documentos XML, podemos ter fragmentos XML. A única diferença entre um fragmento e um documento é que o documento tem um único </w:t>
       </w:r>
       <w:r>
@@ -33470,33 +33574,26 @@
           <w:sz w:val="19"/>
           <w:szCs w:val="19"/>
         </w:rPr>
-        <w:tab/>
-      </w:r>
-      <w:r>
-        <w:rPr>
-          <w:rFonts w:ascii="Consolas" w:hAnsi="Consolas" w:cs="Consolas"/>
-          <w:color w:val="0000FF"/>
-          <w:sz w:val="19"/>
-          <w:szCs w:val="19"/>
-        </w:rPr>
-        <w:tab/>
-      </w:r>
-      <w:r>
-        <w:rPr>
-          <w:rFonts w:ascii="Consolas" w:hAnsi="Consolas" w:cs="Consolas"/>
-          <w:color w:val="0000FF"/>
-          <w:sz w:val="19"/>
-          <w:szCs w:val="19"/>
-        </w:rPr>
-        <w:tab/>
-      </w:r>
-      <w:r>
-        <w:rPr>
-          <w:rFonts w:ascii="Consolas" w:hAnsi="Consolas" w:cs="Consolas"/>
-          <w:color w:val="0000FF"/>
-          <w:sz w:val="19"/>
-          <w:szCs w:val="19"/>
-        </w:rPr>
+        <w:lastRenderedPageBreak/>
+        <w:tab/>
+      </w:r>
+      <w:r>
+        <w:rPr>
+          <w:rFonts w:ascii="Consolas" w:hAnsi="Consolas" w:cs="Consolas"/>
+          <w:color w:val="0000FF"/>
+          <w:sz w:val="19"/>
+          <w:szCs w:val="19"/>
+        </w:rPr>
+        <w:tab/>
+      </w:r>
+      <w:r>
+        <w:rPr>
+          <w:rFonts w:ascii="Consolas" w:hAnsi="Consolas" w:cs="Consolas"/>
+          <w:color w:val="0000FF"/>
+          <w:sz w:val="19"/>
+          <w:szCs w:val="19"/>
+        </w:rPr>
+        <w:tab/>
         <w:t>&lt;</w:t>
       </w:r>
       <w:proofErr w:type="spellStart"/>
@@ -33568,14 +33665,6 @@
           <w:szCs w:val="19"/>
         </w:rPr>
         <w:tab/>
-      </w:r>
-      <w:r>
-        <w:rPr>
-          <w:rFonts w:ascii="Consolas" w:hAnsi="Consolas" w:cs="Consolas"/>
-          <w:color w:val="0000FF"/>
-          <w:sz w:val="19"/>
-          <w:szCs w:val="19"/>
-        </w:rPr>
         <w:t>&lt;</w:t>
       </w:r>
       <w:proofErr w:type="spellStart"/>
@@ -33770,14 +33859,6 @@
           <w:szCs w:val="19"/>
         </w:rPr>
         <w:tab/>
-      </w:r>
-      <w:r>
-        <w:rPr>
-          <w:rFonts w:ascii="Consolas" w:hAnsi="Consolas" w:cs="Consolas"/>
-          <w:color w:val="0000FF"/>
-          <w:sz w:val="19"/>
-          <w:szCs w:val="19"/>
-        </w:rPr>
         <w:t>&lt;</w:t>
       </w:r>
       <w:proofErr w:type="spellStart"/>
@@ -33961,14 +34042,6 @@
           <w:szCs w:val="19"/>
         </w:rPr>
         <w:tab/>
-      </w:r>
-      <w:r>
-        <w:rPr>
-          <w:rFonts w:ascii="Consolas" w:hAnsi="Consolas" w:cs="Consolas"/>
-          <w:color w:val="0000FF"/>
-          <w:sz w:val="19"/>
-          <w:szCs w:val="19"/>
-        </w:rPr>
         <w:t>&lt;</w:t>
       </w:r>
       <w:proofErr w:type="spellStart"/>
@@ -34152,14 +34225,6 @@
           <w:szCs w:val="19"/>
         </w:rPr>
         <w:tab/>
-      </w:r>
-      <w:r>
-        <w:rPr>
-          <w:rFonts w:ascii="Consolas" w:hAnsi="Consolas" w:cs="Consolas"/>
-          <w:color w:val="0000FF"/>
-          <w:sz w:val="19"/>
-          <w:szCs w:val="19"/>
-        </w:rPr>
         <w:t>&lt;</w:t>
       </w:r>
       <w:proofErr w:type="spellStart"/>
@@ -34334,14 +34399,6 @@
           <w:szCs w:val="19"/>
         </w:rPr>
         <w:tab/>
-      </w:r>
-      <w:r>
-        <w:rPr>
-          <w:rFonts w:ascii="Consolas" w:hAnsi="Consolas" w:cs="Consolas"/>
-          <w:color w:val="0000FF"/>
-          <w:sz w:val="19"/>
-          <w:szCs w:val="19"/>
-        </w:rPr>
         <w:t>&lt;/</w:t>
       </w:r>
       <w:proofErr w:type="spellStart"/>
@@ -34404,14 +34461,6 @@
           <w:szCs w:val="19"/>
         </w:rPr>
         <w:tab/>
-      </w:r>
-      <w:r>
-        <w:rPr>
-          <w:rFonts w:ascii="Consolas" w:hAnsi="Consolas" w:cs="Consolas"/>
-          <w:color w:val="0000FF"/>
-          <w:sz w:val="19"/>
-          <w:szCs w:val="19"/>
-        </w:rPr>
         <w:t>&lt;</w:t>
       </w:r>
       <w:proofErr w:type="spellStart"/>
@@ -34606,14 +34655,6 @@
           <w:szCs w:val="19"/>
         </w:rPr>
         <w:tab/>
-      </w:r>
-      <w:r>
-        <w:rPr>
-          <w:rFonts w:ascii="Consolas" w:hAnsi="Consolas" w:cs="Consolas"/>
-          <w:color w:val="0000FF"/>
-          <w:sz w:val="19"/>
-          <w:szCs w:val="19"/>
-        </w:rPr>
         <w:t>&lt;</w:t>
       </w:r>
       <w:proofErr w:type="spellStart"/>
@@ -34797,14 +34838,6 @@
           <w:szCs w:val="19"/>
         </w:rPr>
         <w:tab/>
-      </w:r>
-      <w:r>
-        <w:rPr>
-          <w:rFonts w:ascii="Consolas" w:hAnsi="Consolas" w:cs="Consolas"/>
-          <w:color w:val="0000FF"/>
-          <w:sz w:val="19"/>
-          <w:szCs w:val="19"/>
-        </w:rPr>
         <w:t>&lt;</w:t>
       </w:r>
       <w:proofErr w:type="spellStart"/>
@@ -34988,14 +35021,6 @@
           <w:szCs w:val="19"/>
         </w:rPr>
         <w:tab/>
-      </w:r>
-      <w:r>
-        <w:rPr>
-          <w:rFonts w:ascii="Consolas" w:hAnsi="Consolas" w:cs="Consolas"/>
-          <w:color w:val="0000FF"/>
-          <w:sz w:val="19"/>
-          <w:szCs w:val="19"/>
-        </w:rPr>
         <w:t>&lt;/</w:t>
       </w:r>
       <w:proofErr w:type="spellStart"/>
@@ -35056,14 +35081,6 @@
           <w:szCs w:val="19"/>
         </w:rPr>
         <w:tab/>
-      </w:r>
-      <w:r>
-        <w:rPr>
-          <w:rFonts w:ascii="Consolas" w:hAnsi="Consolas" w:cs="Consolas"/>
-          <w:color w:val="0000FF"/>
-          <w:sz w:val="19"/>
-          <w:szCs w:val="19"/>
-        </w:rPr>
         <w:t>&lt;/</w:t>
       </w:r>
       <w:proofErr w:type="spellStart"/>
@@ -41814,7 +41831,6 @@
         <w:jc w:val="both"/>
       </w:pPr>
       <w:r>
-        <w:lastRenderedPageBreak/>
         <w:t xml:space="preserve">A outra opção é a cláusula </w:t>
       </w:r>
       <w:r>
@@ -42377,6 +42393,7 @@
           <w:sz w:val="19"/>
           <w:szCs w:val="19"/>
         </w:rPr>
+        <w:lastRenderedPageBreak/>
         <w:t>&lt;</w:t>
       </w:r>
       <w:proofErr w:type="spellStart"/>
@@ -48802,7 +48819,6 @@
         <w:rPr>
           <w:b/>
         </w:rPr>
-        <w:lastRenderedPageBreak/>
         <w:t xml:space="preserve">Consultando dados XML com </w:t>
       </w:r>
       <w:proofErr w:type="spellStart"/>
@@ -52672,7 +52688,6 @@
         <w:rPr>
           <w:b/>
         </w:rPr>
-        <w:lastRenderedPageBreak/>
         <w:t>Consultando e exibindo dados JSON</w:t>
       </w:r>
     </w:p>
@@ -53154,7 +53169,6 @@
         <w:jc w:val="both"/>
       </w:pPr>
       <w:r>
-        <w:lastRenderedPageBreak/>
         <w:t xml:space="preserve">Usar o operador APPLY permite que você aplique uma expressão de tabela </w:t>
       </w:r>
       <w:r>
@@ -53177,6 +53191,7 @@
         <w:jc w:val="both"/>
       </w:pPr>
       <w:r>
+        <w:lastRenderedPageBreak/>
         <w:t xml:space="preserve">Expressões de tabela são queries nomeadas que ajudam a simplificar e a reutilizar código. T-SQL oferece 4 tipos de expressões de tabela: CTE, tabelas derivadas, variáveis que retornam tabelas e </w:t>
       </w:r>
       <w:proofErr w:type="spellStart"/>
@@ -53465,8 +53480,6 @@
           <w:rFonts w:cs="Tahoma"/>
         </w:rPr>
       </w:pPr>
-      <w:bookmarkStart w:id="0" w:name="_GoBack"/>
-      <w:bookmarkEnd w:id="0"/>
     </w:p>
     <w:p>
       <w:pPr>
@@ -53937,20 +53950,1556 @@
     <w:p>
       <w:pPr>
         <w:pStyle w:val="ListParagraph"/>
-        <w:spacing w:before="60" w:after="60" w:line="240" w:lineRule="auto"/>
-      </w:pPr>
-    </w:p>
-    <w:p>
-      <w:pPr>
-        <w:pBdr>
-          <w:bottom w:val="single" w:sz="12" w:space="9" w:color="auto"/>
-        </w:pBdr>
-        <w:spacing w:before="60" w:after="60" w:line="240" w:lineRule="auto"/>
-        <w:ind w:left="2410"/>
-        <w:rPr>
-          <w:rFonts w:cs="Tahoma"/>
-        </w:rPr>
-      </w:pPr>
+        <w:numPr>
+          <w:ilvl w:val="0"/>
+          <w:numId w:val="2"/>
+        </w:numPr>
+        <w:spacing w:before="60" w:after="60" w:line="240" w:lineRule="auto"/>
+      </w:pPr>
+      <w:proofErr w:type="spellStart"/>
+      <w:r>
+        <w:t>From</w:t>
+      </w:r>
+      <w:proofErr w:type="spellEnd"/>
+      <w:r>
+        <w:t xml:space="preserve"> a performance perspective, </w:t>
+      </w:r>
+      <w:proofErr w:type="spellStart"/>
+      <w:r>
+        <w:t>is</w:t>
+      </w:r>
+      <w:proofErr w:type="spellEnd"/>
+      <w:r>
+        <w:t xml:space="preserve"> it </w:t>
+      </w:r>
+      <w:proofErr w:type="spellStart"/>
+      <w:r>
+        <w:t>better</w:t>
+      </w:r>
+      <w:proofErr w:type="spellEnd"/>
+      <w:r>
+        <w:t xml:space="preserve"> </w:t>
+      </w:r>
+      <w:proofErr w:type="spellStart"/>
+      <w:r>
+        <w:t>to</w:t>
+      </w:r>
+      <w:proofErr w:type="spellEnd"/>
+      <w:r>
+        <w:t xml:space="preserve"> use </w:t>
+      </w:r>
+      <w:proofErr w:type="spellStart"/>
+      <w:r>
+        <w:t>table</w:t>
+      </w:r>
+      <w:proofErr w:type="spellEnd"/>
+      <w:r>
+        <w:t xml:space="preserve"> </w:t>
+      </w:r>
+      <w:proofErr w:type="spellStart"/>
+      <w:r>
+        <w:t>expressions</w:t>
+      </w:r>
+      <w:proofErr w:type="spellEnd"/>
+      <w:r>
+        <w:t xml:space="preserve"> </w:t>
+      </w:r>
+      <w:proofErr w:type="spellStart"/>
+      <w:r>
+        <w:t>or</w:t>
+      </w:r>
+      <w:proofErr w:type="spellEnd"/>
+      <w:r>
+        <w:t xml:space="preserve"> </w:t>
+      </w:r>
+      <w:proofErr w:type="spellStart"/>
+      <w:r>
+        <w:t>temporary</w:t>
+      </w:r>
+      <w:proofErr w:type="spellEnd"/>
+      <w:r>
+        <w:t xml:space="preserve"> </w:t>
+      </w:r>
+      <w:proofErr w:type="spellStart"/>
+      <w:r>
+        <w:t>tables</w:t>
+      </w:r>
+      <w:proofErr w:type="spellEnd"/>
+      <w:r>
+        <w:t>?</w:t>
+      </w:r>
+    </w:p>
+    <w:p>
+      <w:pPr>
+        <w:pStyle w:val="ListParagraph"/>
+        <w:spacing w:before="60" w:after="60" w:line="240" w:lineRule="auto"/>
+      </w:pPr>
+    </w:p>
+    <w:p>
+      <w:pPr>
+        <w:pStyle w:val="ListParagraph"/>
+        <w:spacing w:before="60" w:after="60" w:line="240" w:lineRule="auto"/>
+      </w:pPr>
+      <w:r>
+        <w:t xml:space="preserve">Em termos de performance, expressões de tabela funcionam melhor, pois a leitura e processamento é feita em memória, sem necessidade de criação de uma tabela física. </w:t>
+      </w:r>
+      <w:proofErr w:type="spellStart"/>
+      <w:r>
+        <w:t>Entao</w:t>
+      </w:r>
+      <w:proofErr w:type="spellEnd"/>
+      <w:r>
+        <w:t>, se você for interagir com um conjunto de dados produto de uma query UMA ÚNICA VEZ, é muito melhor fazer isso usando expressões de tabela; caso exista a necessidade de interagir várias vezes com esse conjunto de resultados, é recomendado criar uma tabela temporária e acessar os dados a partir dessa tabela temporária.</w:t>
+      </w:r>
+    </w:p>
+    <w:p>
+      <w:pPr>
+        <w:pStyle w:val="ListParagraph"/>
+        <w:spacing w:before="60" w:after="60" w:line="240" w:lineRule="auto"/>
+      </w:pPr>
+    </w:p>
+    <w:p>
+      <w:pPr>
+        <w:pStyle w:val="ListParagraph"/>
+        <w:numPr>
+          <w:ilvl w:val="0"/>
+          <w:numId w:val="2"/>
+        </w:numPr>
+        <w:spacing w:before="60" w:after="60" w:line="240" w:lineRule="auto"/>
+        <w:rPr>
+          <w:rFonts w:cs="Tahoma"/>
+        </w:rPr>
+      </w:pPr>
+      <w:proofErr w:type="spellStart"/>
+      <w:r>
+        <w:rPr>
+          <w:rFonts w:cs="Tahoma"/>
+        </w:rPr>
+        <w:t>What</w:t>
+      </w:r>
+      <w:proofErr w:type="spellEnd"/>
+      <w:r>
+        <w:rPr>
+          <w:rFonts w:cs="Tahoma"/>
+        </w:rPr>
+        <w:t xml:space="preserve"> are </w:t>
+      </w:r>
+      <w:proofErr w:type="spellStart"/>
+      <w:r>
+        <w:rPr>
+          <w:rFonts w:cs="Tahoma"/>
+        </w:rPr>
+        <w:t>the</w:t>
+      </w:r>
+      <w:proofErr w:type="spellEnd"/>
+      <w:r>
+        <w:rPr>
+          <w:rFonts w:cs="Tahoma"/>
+        </w:rPr>
+        <w:t xml:space="preserve"> </w:t>
+      </w:r>
+      <w:proofErr w:type="spellStart"/>
+      <w:r>
+        <w:rPr>
+          <w:rFonts w:cs="Tahoma"/>
+        </w:rPr>
+        <w:t>limitations</w:t>
+      </w:r>
+      <w:proofErr w:type="spellEnd"/>
+      <w:r>
+        <w:rPr>
+          <w:rFonts w:cs="Tahoma"/>
+        </w:rPr>
+        <w:t xml:space="preserve"> </w:t>
+      </w:r>
+      <w:proofErr w:type="spellStart"/>
+      <w:r>
+        <w:rPr>
+          <w:rFonts w:cs="Tahoma"/>
+        </w:rPr>
+        <w:t>of</w:t>
+      </w:r>
+      <w:proofErr w:type="spellEnd"/>
+      <w:r>
+        <w:rPr>
+          <w:rFonts w:cs="Tahoma"/>
+        </w:rPr>
+        <w:t xml:space="preserve"> </w:t>
+      </w:r>
+      <w:proofErr w:type="spellStart"/>
+      <w:r>
+        <w:rPr>
+          <w:rFonts w:cs="Tahoma"/>
+        </w:rPr>
+        <w:t>the</w:t>
+      </w:r>
+      <w:proofErr w:type="spellEnd"/>
+      <w:r>
+        <w:rPr>
+          <w:rFonts w:cs="Tahoma"/>
+        </w:rPr>
+        <w:t xml:space="preserve"> PIVOT </w:t>
+      </w:r>
+      <w:proofErr w:type="spellStart"/>
+      <w:r>
+        <w:rPr>
+          <w:rFonts w:cs="Tahoma"/>
+        </w:rPr>
+        <w:t>operator</w:t>
+      </w:r>
+      <w:proofErr w:type="spellEnd"/>
+      <w:r>
+        <w:rPr>
+          <w:rFonts w:cs="Tahoma"/>
+        </w:rPr>
+        <w:t xml:space="preserve"> in T-SQL?</w:t>
+      </w:r>
+    </w:p>
+    <w:p>
+      <w:pPr>
+        <w:pStyle w:val="ListParagraph"/>
+        <w:spacing w:before="60" w:after="60" w:line="240" w:lineRule="auto"/>
+        <w:rPr>
+          <w:rFonts w:cs="Tahoma"/>
+        </w:rPr>
+      </w:pPr>
+    </w:p>
+    <w:p>
+      <w:pPr>
+        <w:pStyle w:val="ListParagraph"/>
+        <w:spacing w:before="60" w:after="60" w:line="240" w:lineRule="auto"/>
+        <w:rPr>
+          <w:rFonts w:cs="Tahoma"/>
+        </w:rPr>
+      </w:pPr>
+      <w:r>
+        <w:rPr>
+          <w:rFonts w:cs="Tahoma"/>
+        </w:rPr>
+        <w:t xml:space="preserve">- </w:t>
+      </w:r>
+      <w:r>
+        <w:rPr>
+          <w:rFonts w:cs="Tahoma"/>
+        </w:rPr>
+        <w:t xml:space="preserve">Não podemos usar a função </w:t>
+      </w:r>
+      <w:proofErr w:type="gramStart"/>
+      <w:r>
+        <w:rPr>
+          <w:rFonts w:cs="Tahoma"/>
+        </w:rPr>
+        <w:t>COUNT(</w:t>
+      </w:r>
+      <w:proofErr w:type="gramEnd"/>
+      <w:r>
+        <w:rPr>
+          <w:rFonts w:cs="Tahoma"/>
+        </w:rPr>
+        <w:t xml:space="preserve">) como função agregadora no PIVOT; </w:t>
+      </w:r>
+    </w:p>
+    <w:p>
+      <w:pPr>
+        <w:pStyle w:val="ListParagraph"/>
+        <w:spacing w:before="60" w:after="60" w:line="240" w:lineRule="auto"/>
+        <w:rPr>
+          <w:rFonts w:cs="Tahoma"/>
+        </w:rPr>
+      </w:pPr>
+      <w:r>
+        <w:rPr>
+          <w:rFonts w:cs="Tahoma"/>
+        </w:rPr>
+        <w:t xml:space="preserve">- </w:t>
+      </w:r>
+      <w:r>
+        <w:rPr>
+          <w:rFonts w:cs="Tahoma"/>
+        </w:rPr>
+        <w:t>Podemos utilizar apenas UMA função agregadora;</w:t>
+      </w:r>
+    </w:p>
+    <w:p>
+      <w:pPr>
+        <w:pStyle w:val="ListParagraph"/>
+        <w:spacing w:before="60" w:after="60" w:line="240" w:lineRule="auto"/>
+        <w:rPr>
+          <w:rFonts w:cs="Tahoma"/>
+        </w:rPr>
+      </w:pPr>
+      <w:r>
+        <w:rPr>
+          <w:rFonts w:cs="Tahoma"/>
+        </w:rPr>
+        <w:t xml:space="preserve">- </w:t>
+      </w:r>
+      <w:r>
+        <w:rPr>
+          <w:rFonts w:cs="Tahoma"/>
+        </w:rPr>
+        <w:t>Não podemos utilizar campos que são resultados de uma expressão na tabela fonte, nas cláusulas do PIVOT</w:t>
+      </w:r>
+    </w:p>
+    <w:p>
+      <w:pPr>
+        <w:pStyle w:val="ListParagraph"/>
+        <w:spacing w:before="60" w:after="60" w:line="240" w:lineRule="auto"/>
+        <w:rPr>
+          <w:rFonts w:cs="Tahoma"/>
+        </w:rPr>
+      </w:pPr>
+      <w:r>
+        <w:rPr>
+          <w:rFonts w:cs="Tahoma"/>
+        </w:rPr>
+        <w:t xml:space="preserve">- </w:t>
+      </w:r>
+      <w:r>
+        <w:rPr>
+          <w:rFonts w:cs="Tahoma"/>
+        </w:rPr>
+        <w:t>Não permite a parametrização dinâmica das colunas a serem rotacionadas</w:t>
+      </w:r>
+    </w:p>
+    <w:p>
+      <w:pPr>
+        <w:pStyle w:val="ListParagraph"/>
+        <w:spacing w:before="60" w:after="60" w:line="240" w:lineRule="auto"/>
+        <w:rPr>
+          <w:rFonts w:cs="Tahoma"/>
+        </w:rPr>
+      </w:pPr>
+    </w:p>
+    <w:p>
+      <w:pPr>
+        <w:pStyle w:val="ListParagraph"/>
+        <w:spacing w:before="60" w:after="60" w:line="240" w:lineRule="auto"/>
+        <w:rPr>
+          <w:rFonts w:cs="Tahoma"/>
+        </w:rPr>
+      </w:pPr>
+    </w:p>
+    <w:p>
+      <w:pPr>
+        <w:pStyle w:val="ListParagraph"/>
+        <w:numPr>
+          <w:ilvl w:val="0"/>
+          <w:numId w:val="2"/>
+        </w:numPr>
+        <w:spacing w:before="60" w:after="60" w:line="240" w:lineRule="auto"/>
+        <w:rPr>
+          <w:rFonts w:cs="Tahoma"/>
+        </w:rPr>
+      </w:pPr>
+      <w:proofErr w:type="spellStart"/>
+      <w:r>
+        <w:rPr>
+          <w:rFonts w:cs="Tahoma"/>
+        </w:rPr>
+        <w:t>What</w:t>
+      </w:r>
+      <w:proofErr w:type="spellEnd"/>
+      <w:r>
+        <w:rPr>
+          <w:rFonts w:cs="Tahoma"/>
+        </w:rPr>
+        <w:t xml:space="preserve"> are </w:t>
+      </w:r>
+      <w:proofErr w:type="spellStart"/>
+      <w:r>
+        <w:rPr>
+          <w:rFonts w:cs="Tahoma"/>
+        </w:rPr>
+        <w:t>the</w:t>
+      </w:r>
+      <w:proofErr w:type="spellEnd"/>
+      <w:r>
+        <w:rPr>
+          <w:rFonts w:cs="Tahoma"/>
+        </w:rPr>
+        <w:t xml:space="preserve"> </w:t>
+      </w:r>
+      <w:proofErr w:type="spellStart"/>
+      <w:r>
+        <w:rPr>
+          <w:rFonts w:cs="Tahoma"/>
+        </w:rPr>
+        <w:t>limitations</w:t>
+      </w:r>
+      <w:proofErr w:type="spellEnd"/>
+      <w:r>
+        <w:rPr>
+          <w:rFonts w:cs="Tahoma"/>
+        </w:rPr>
+        <w:t xml:space="preserve"> </w:t>
+      </w:r>
+      <w:proofErr w:type="spellStart"/>
+      <w:r>
+        <w:rPr>
+          <w:rFonts w:cs="Tahoma"/>
+        </w:rPr>
+        <w:t>of</w:t>
+      </w:r>
+      <w:proofErr w:type="spellEnd"/>
+      <w:r>
+        <w:rPr>
+          <w:rFonts w:cs="Tahoma"/>
+        </w:rPr>
+        <w:t xml:space="preserve"> </w:t>
+      </w:r>
+      <w:proofErr w:type="spellStart"/>
+      <w:r>
+        <w:rPr>
+          <w:rFonts w:cs="Tahoma"/>
+        </w:rPr>
+        <w:t>the</w:t>
+      </w:r>
+      <w:proofErr w:type="spellEnd"/>
+      <w:r>
+        <w:rPr>
+          <w:rFonts w:cs="Tahoma"/>
+        </w:rPr>
+        <w:t xml:space="preserve"> UNPIVOT </w:t>
+      </w:r>
+      <w:proofErr w:type="spellStart"/>
+      <w:r>
+        <w:rPr>
+          <w:rFonts w:cs="Tahoma"/>
+        </w:rPr>
+        <w:t>operator</w:t>
+      </w:r>
+      <w:proofErr w:type="spellEnd"/>
+      <w:r>
+        <w:rPr>
+          <w:rFonts w:cs="Tahoma"/>
+        </w:rPr>
+        <w:t xml:space="preserve"> in T-SQL?</w:t>
+      </w:r>
+    </w:p>
+    <w:p>
+      <w:pPr>
+        <w:pStyle w:val="ListParagraph"/>
+        <w:spacing w:before="60" w:after="60" w:line="240" w:lineRule="auto"/>
+        <w:rPr>
+          <w:rFonts w:cs="Tahoma"/>
+        </w:rPr>
+      </w:pPr>
+    </w:p>
+    <w:p>
+      <w:pPr>
+        <w:pStyle w:val="ListParagraph"/>
+        <w:spacing w:before="60" w:after="60" w:line="240" w:lineRule="auto"/>
+        <w:rPr>
+          <w:rFonts w:cs="Tahoma"/>
+        </w:rPr>
+      </w:pPr>
+      <w:r>
+        <w:rPr>
+          <w:rFonts w:cs="Tahoma"/>
+        </w:rPr>
+        <w:t xml:space="preserve">- </w:t>
+      </w:r>
+      <w:r>
+        <w:rPr>
+          <w:rFonts w:cs="Tahoma"/>
+        </w:rPr>
+        <w:t>O UNPIVOT só permite realizar a rotação de uma única coluna com valores</w:t>
+      </w:r>
+    </w:p>
+    <w:p>
+      <w:pPr>
+        <w:pStyle w:val="ListParagraph"/>
+        <w:spacing w:before="60" w:after="60" w:line="240" w:lineRule="auto"/>
+        <w:rPr>
+          <w:rFonts w:cs="Tahoma"/>
+        </w:rPr>
+      </w:pPr>
+      <w:r>
+        <w:rPr>
+          <w:rFonts w:cs="Tahoma"/>
+        </w:rPr>
+        <w:t xml:space="preserve">- </w:t>
+      </w:r>
+      <w:r>
+        <w:rPr>
+          <w:rFonts w:cs="Tahoma"/>
+        </w:rPr>
+        <w:t>Não retorna valores NULL</w:t>
+      </w:r>
+    </w:p>
+    <w:p>
+      <w:pPr>
+        <w:pStyle w:val="ListParagraph"/>
+        <w:spacing w:before="60" w:after="60" w:line="240" w:lineRule="auto"/>
+        <w:rPr>
+          <w:rFonts w:cs="Tahoma"/>
+        </w:rPr>
+      </w:pPr>
+      <w:r>
+        <w:rPr>
+          <w:rFonts w:cs="Tahoma"/>
+        </w:rPr>
+        <w:t>- Não permite a parametrização dinâmica das colunas a serem rotacionadas</w:t>
+      </w:r>
+    </w:p>
+    <w:p>
+      <w:pPr>
+        <w:pStyle w:val="ListParagraph"/>
+        <w:spacing w:before="60" w:after="60" w:line="240" w:lineRule="auto"/>
+        <w:rPr>
+          <w:rFonts w:cs="Tahoma"/>
+        </w:rPr>
+      </w:pPr>
+    </w:p>
+    <w:p>
+      <w:pPr>
+        <w:pStyle w:val="ListParagraph"/>
+        <w:numPr>
+          <w:ilvl w:val="0"/>
+          <w:numId w:val="2"/>
+        </w:numPr>
+        <w:spacing w:before="60" w:after="60" w:line="240" w:lineRule="auto"/>
+        <w:rPr>
+          <w:rFonts w:cs="Tahoma"/>
+        </w:rPr>
+      </w:pPr>
+      <w:proofErr w:type="spellStart"/>
+      <w:r>
+        <w:rPr>
+          <w:rFonts w:cs="Tahoma"/>
+        </w:rPr>
+        <w:t>What</w:t>
+      </w:r>
+      <w:proofErr w:type="spellEnd"/>
+      <w:r>
+        <w:rPr>
+          <w:rFonts w:cs="Tahoma"/>
+        </w:rPr>
+        <w:t xml:space="preserve"> are </w:t>
+      </w:r>
+      <w:proofErr w:type="spellStart"/>
+      <w:r>
+        <w:rPr>
+          <w:rFonts w:cs="Tahoma"/>
+        </w:rPr>
+        <w:t>the</w:t>
+      </w:r>
+      <w:proofErr w:type="spellEnd"/>
+      <w:r>
+        <w:rPr>
+          <w:rFonts w:cs="Tahoma"/>
+        </w:rPr>
+        <w:t xml:space="preserve"> </w:t>
+      </w:r>
+      <w:proofErr w:type="spellStart"/>
+      <w:r>
+        <w:rPr>
+          <w:rFonts w:cs="Tahoma"/>
+        </w:rPr>
+        <w:t>best</w:t>
+      </w:r>
+      <w:proofErr w:type="spellEnd"/>
+      <w:r>
+        <w:rPr>
+          <w:rFonts w:cs="Tahoma"/>
+        </w:rPr>
+        <w:t xml:space="preserve"> </w:t>
+      </w:r>
+      <w:proofErr w:type="spellStart"/>
+      <w:r>
+        <w:rPr>
+          <w:rFonts w:cs="Tahoma"/>
+        </w:rPr>
+        <w:t>ways</w:t>
+      </w:r>
+      <w:proofErr w:type="spellEnd"/>
+      <w:r>
+        <w:rPr>
+          <w:rFonts w:cs="Tahoma"/>
+        </w:rPr>
+        <w:t xml:space="preserve"> in T-SQL </w:t>
+      </w:r>
+      <w:proofErr w:type="spellStart"/>
+      <w:r>
+        <w:rPr>
+          <w:rFonts w:cs="Tahoma"/>
+        </w:rPr>
+        <w:t>to</w:t>
+      </w:r>
+      <w:proofErr w:type="spellEnd"/>
+      <w:r>
+        <w:rPr>
+          <w:rFonts w:cs="Tahoma"/>
+        </w:rPr>
+        <w:t xml:space="preserve"> compute </w:t>
+      </w:r>
+      <w:proofErr w:type="spellStart"/>
+      <w:r>
+        <w:rPr>
+          <w:rFonts w:cs="Tahoma"/>
+        </w:rPr>
+        <w:t>totals</w:t>
+      </w:r>
+      <w:proofErr w:type="spellEnd"/>
+      <w:r>
+        <w:rPr>
+          <w:rFonts w:cs="Tahoma"/>
+        </w:rPr>
+        <w:t xml:space="preserve"> </w:t>
+      </w:r>
+      <w:proofErr w:type="spellStart"/>
+      <w:r>
+        <w:rPr>
+          <w:rFonts w:cs="Tahoma"/>
+        </w:rPr>
+        <w:t>and</w:t>
+      </w:r>
+      <w:proofErr w:type="spellEnd"/>
+      <w:r>
+        <w:rPr>
+          <w:rFonts w:cs="Tahoma"/>
+        </w:rPr>
+        <w:t xml:space="preserve"> </w:t>
+      </w:r>
+      <w:proofErr w:type="spellStart"/>
+      <w:r>
+        <w:rPr>
+          <w:rFonts w:cs="Tahoma"/>
+        </w:rPr>
+        <w:t>what</w:t>
+      </w:r>
+      <w:proofErr w:type="spellEnd"/>
+      <w:r>
+        <w:rPr>
+          <w:rFonts w:cs="Tahoma"/>
+        </w:rPr>
+        <w:t xml:space="preserve"> are </w:t>
+      </w:r>
+      <w:proofErr w:type="spellStart"/>
+      <w:r>
+        <w:rPr>
+          <w:rFonts w:cs="Tahoma"/>
+        </w:rPr>
+        <w:t>the</w:t>
+      </w:r>
+      <w:proofErr w:type="spellEnd"/>
+      <w:r>
+        <w:rPr>
+          <w:rFonts w:cs="Tahoma"/>
+        </w:rPr>
+        <w:t xml:space="preserve"> performance </w:t>
+      </w:r>
+      <w:proofErr w:type="spellStart"/>
+      <w:r>
+        <w:rPr>
+          <w:rFonts w:cs="Tahoma"/>
+        </w:rPr>
+        <w:t>considerations</w:t>
+      </w:r>
+      <w:proofErr w:type="spellEnd"/>
+      <w:r>
+        <w:rPr>
+          <w:rFonts w:cs="Tahoma"/>
+        </w:rPr>
+        <w:t xml:space="preserve"> </w:t>
+      </w:r>
+      <w:proofErr w:type="spellStart"/>
+      <w:r>
+        <w:rPr>
+          <w:rFonts w:cs="Tahoma"/>
+        </w:rPr>
+        <w:t>that</w:t>
+      </w:r>
+      <w:proofErr w:type="spellEnd"/>
+      <w:r>
+        <w:rPr>
+          <w:rFonts w:cs="Tahoma"/>
+        </w:rPr>
+        <w:t xml:space="preserve"> </w:t>
+      </w:r>
+      <w:proofErr w:type="spellStart"/>
+      <w:r>
+        <w:rPr>
+          <w:rFonts w:cs="Tahoma"/>
+        </w:rPr>
+        <w:t>you</w:t>
+      </w:r>
+      <w:proofErr w:type="spellEnd"/>
+      <w:r>
+        <w:rPr>
+          <w:rFonts w:cs="Tahoma"/>
+        </w:rPr>
+        <w:t xml:space="preserve"> </w:t>
+      </w:r>
+      <w:proofErr w:type="spellStart"/>
+      <w:r>
+        <w:rPr>
+          <w:rFonts w:cs="Tahoma"/>
+        </w:rPr>
+        <w:t>need</w:t>
+      </w:r>
+      <w:proofErr w:type="spellEnd"/>
+      <w:r>
+        <w:rPr>
+          <w:rFonts w:cs="Tahoma"/>
+        </w:rPr>
+        <w:t xml:space="preserve"> </w:t>
+      </w:r>
+      <w:proofErr w:type="spellStart"/>
+      <w:r>
+        <w:rPr>
+          <w:rFonts w:cs="Tahoma"/>
+        </w:rPr>
+        <w:t>to</w:t>
+      </w:r>
+      <w:proofErr w:type="spellEnd"/>
+      <w:r>
+        <w:rPr>
+          <w:rFonts w:cs="Tahoma"/>
+        </w:rPr>
+        <w:t xml:space="preserve"> </w:t>
+      </w:r>
+      <w:proofErr w:type="spellStart"/>
+      <w:r>
+        <w:rPr>
+          <w:rFonts w:cs="Tahoma"/>
+        </w:rPr>
+        <w:t>be</w:t>
+      </w:r>
+      <w:proofErr w:type="spellEnd"/>
+      <w:r>
+        <w:rPr>
+          <w:rFonts w:cs="Tahoma"/>
+        </w:rPr>
+        <w:t xml:space="preserve"> </w:t>
+      </w:r>
+      <w:proofErr w:type="spellStart"/>
+      <w:r>
+        <w:rPr>
+          <w:rFonts w:cs="Tahoma"/>
+        </w:rPr>
+        <w:t>aware</w:t>
+      </w:r>
+      <w:proofErr w:type="spellEnd"/>
+      <w:r>
+        <w:rPr>
+          <w:rFonts w:cs="Tahoma"/>
+        </w:rPr>
+        <w:t xml:space="preserve"> </w:t>
+      </w:r>
+      <w:proofErr w:type="spellStart"/>
+      <w:r>
+        <w:rPr>
+          <w:rFonts w:cs="Tahoma"/>
+        </w:rPr>
+        <w:t>of</w:t>
+      </w:r>
+      <w:proofErr w:type="spellEnd"/>
+      <w:r>
+        <w:rPr>
+          <w:rFonts w:cs="Tahoma"/>
+        </w:rPr>
+        <w:t xml:space="preserve"> </w:t>
+      </w:r>
+      <w:proofErr w:type="spellStart"/>
+      <w:r>
+        <w:rPr>
+          <w:rFonts w:cs="Tahoma"/>
+        </w:rPr>
+        <w:t>when</w:t>
+      </w:r>
+      <w:proofErr w:type="spellEnd"/>
+      <w:r>
+        <w:rPr>
+          <w:rFonts w:cs="Tahoma"/>
+        </w:rPr>
+        <w:t xml:space="preserve"> </w:t>
+      </w:r>
+      <w:proofErr w:type="spellStart"/>
+      <w:r>
+        <w:rPr>
+          <w:rFonts w:cs="Tahoma"/>
+        </w:rPr>
+        <w:t>using</w:t>
+      </w:r>
+      <w:proofErr w:type="spellEnd"/>
+      <w:r>
+        <w:rPr>
+          <w:rFonts w:cs="Tahoma"/>
+        </w:rPr>
+        <w:t xml:space="preserve"> </w:t>
+      </w:r>
+      <w:proofErr w:type="spellStart"/>
+      <w:r>
+        <w:rPr>
+          <w:rFonts w:cs="Tahoma"/>
+        </w:rPr>
+        <w:t>such</w:t>
+      </w:r>
+      <w:proofErr w:type="spellEnd"/>
+      <w:r>
+        <w:rPr>
+          <w:rFonts w:cs="Tahoma"/>
+        </w:rPr>
+        <w:t xml:space="preserve"> </w:t>
+      </w:r>
+      <w:proofErr w:type="spellStart"/>
+      <w:r>
+        <w:rPr>
+          <w:rFonts w:cs="Tahoma"/>
+        </w:rPr>
+        <w:t>computations</w:t>
+      </w:r>
+      <w:proofErr w:type="spellEnd"/>
+      <w:r>
+        <w:rPr>
+          <w:rFonts w:cs="Tahoma"/>
+        </w:rPr>
+        <w:t>?</w:t>
+      </w:r>
+    </w:p>
+    <w:p>
+      <w:pPr>
+        <w:pStyle w:val="ListParagraph"/>
+        <w:spacing w:before="60" w:after="60" w:line="240" w:lineRule="auto"/>
+        <w:rPr>
+          <w:rFonts w:cs="Tahoma"/>
+        </w:rPr>
+      </w:pPr>
+    </w:p>
+    <w:p>
+      <w:pPr>
+        <w:pStyle w:val="ListParagraph"/>
+        <w:spacing w:before="60" w:after="60" w:line="240" w:lineRule="auto"/>
+        <w:rPr>
+          <w:rFonts w:cs="Tahoma"/>
+        </w:rPr>
+      </w:pPr>
+      <w:r>
+        <w:rPr>
+          <w:rFonts w:cs="Tahoma"/>
+        </w:rPr>
+        <w:t>Função de janela com recorte de ROWS UNBOUNDED PRECEDING. Muito mais eficiente do que utilizar a função RANGE, muito menos performática</w:t>
+      </w:r>
+    </w:p>
+    <w:p>
+      <w:pPr>
+        <w:pStyle w:val="ListParagraph"/>
+        <w:spacing w:before="60" w:after="60" w:line="240" w:lineRule="auto"/>
+        <w:rPr>
+          <w:rFonts w:cs="Tahoma"/>
+        </w:rPr>
+      </w:pPr>
+    </w:p>
+    <w:p>
+      <w:pPr>
+        <w:pStyle w:val="ListParagraph"/>
+        <w:spacing w:before="60" w:after="60" w:line="240" w:lineRule="auto"/>
+        <w:rPr>
+          <w:rFonts w:cs="Tahoma"/>
+        </w:rPr>
+      </w:pPr>
+    </w:p>
+    <w:p>
+      <w:pPr>
+        <w:pStyle w:val="ListParagraph"/>
+        <w:spacing w:before="60" w:after="60" w:line="240" w:lineRule="auto"/>
+        <w:rPr>
+          <w:rFonts w:cs="Tahoma"/>
+        </w:rPr>
+      </w:pPr>
+    </w:p>
+    <w:p>
+      <w:pPr>
+        <w:pStyle w:val="ListParagraph"/>
+        <w:spacing w:before="60" w:after="60" w:line="240" w:lineRule="auto"/>
+        <w:rPr>
+          <w:rFonts w:cs="Tahoma"/>
+        </w:rPr>
+      </w:pPr>
+    </w:p>
+    <w:p>
+      <w:pPr>
+        <w:pStyle w:val="ListParagraph"/>
+        <w:spacing w:before="60" w:after="60" w:line="240" w:lineRule="auto"/>
+        <w:rPr>
+          <w:rFonts w:cs="Tahoma"/>
+        </w:rPr>
+      </w:pPr>
+    </w:p>
+    <w:p>
+      <w:pPr>
+        <w:pStyle w:val="ListParagraph"/>
+        <w:spacing w:before="60" w:after="60" w:line="240" w:lineRule="auto"/>
+        <w:rPr>
+          <w:rFonts w:cs="Tahoma"/>
+        </w:rPr>
+      </w:pPr>
+    </w:p>
+    <w:p>
+      <w:pPr>
+        <w:pStyle w:val="ListParagraph"/>
+        <w:spacing w:before="60" w:after="60" w:line="240" w:lineRule="auto"/>
+        <w:rPr>
+          <w:rFonts w:cs="Tahoma"/>
+        </w:rPr>
+      </w:pPr>
+    </w:p>
+    <w:p>
+      <w:pPr>
+        <w:pStyle w:val="ListParagraph"/>
+        <w:numPr>
+          <w:ilvl w:val="0"/>
+          <w:numId w:val="2"/>
+        </w:numPr>
+        <w:spacing w:before="60" w:after="60" w:line="240" w:lineRule="auto"/>
+        <w:rPr>
+          <w:rFonts w:cs="Tahoma"/>
+        </w:rPr>
+      </w:pPr>
+      <w:proofErr w:type="spellStart"/>
+      <w:r>
+        <w:rPr>
+          <w:rFonts w:cs="Tahoma"/>
+        </w:rPr>
+        <w:lastRenderedPageBreak/>
+        <w:t>Why</w:t>
+      </w:r>
+      <w:proofErr w:type="spellEnd"/>
+      <w:r>
+        <w:rPr>
+          <w:rFonts w:cs="Tahoma"/>
+        </w:rPr>
+        <w:t xml:space="preserve"> </w:t>
+      </w:r>
+      <w:proofErr w:type="spellStart"/>
+      <w:r>
+        <w:rPr>
+          <w:rFonts w:cs="Tahoma"/>
+        </w:rPr>
+        <w:t>can’t</w:t>
+      </w:r>
+      <w:proofErr w:type="spellEnd"/>
+      <w:r>
+        <w:rPr>
+          <w:rFonts w:cs="Tahoma"/>
+        </w:rPr>
+        <w:t xml:space="preserve"> </w:t>
+      </w:r>
+      <w:proofErr w:type="spellStart"/>
+      <w:r>
+        <w:rPr>
+          <w:rFonts w:cs="Tahoma"/>
+        </w:rPr>
+        <w:t>you</w:t>
+      </w:r>
+      <w:proofErr w:type="spellEnd"/>
+      <w:r>
+        <w:rPr>
+          <w:rFonts w:cs="Tahoma"/>
+        </w:rPr>
+        <w:t xml:space="preserve"> </w:t>
+      </w:r>
+      <w:proofErr w:type="spellStart"/>
+      <w:r>
+        <w:rPr>
+          <w:rFonts w:cs="Tahoma"/>
+        </w:rPr>
+        <w:t>place</w:t>
+      </w:r>
+      <w:proofErr w:type="spellEnd"/>
+      <w:r>
+        <w:rPr>
+          <w:rFonts w:cs="Tahoma"/>
+        </w:rPr>
+        <w:t xml:space="preserve"> a </w:t>
+      </w:r>
+      <w:proofErr w:type="spellStart"/>
+      <w:r>
+        <w:rPr>
+          <w:rFonts w:cs="Tahoma"/>
+        </w:rPr>
+        <w:t>row</w:t>
+      </w:r>
+      <w:proofErr w:type="spellEnd"/>
+      <w:r>
+        <w:rPr>
+          <w:rFonts w:cs="Tahoma"/>
+        </w:rPr>
+        <w:t xml:space="preserve"> </w:t>
+      </w:r>
+      <w:proofErr w:type="spellStart"/>
+      <w:r>
+        <w:rPr>
+          <w:rFonts w:cs="Tahoma"/>
+        </w:rPr>
+        <w:t>number</w:t>
+      </w:r>
+      <w:proofErr w:type="spellEnd"/>
+      <w:r>
+        <w:rPr>
+          <w:rFonts w:cs="Tahoma"/>
+        </w:rPr>
+        <w:t xml:space="preserve"> </w:t>
+      </w:r>
+      <w:proofErr w:type="spellStart"/>
+      <w:r>
+        <w:rPr>
+          <w:rFonts w:cs="Tahoma"/>
+        </w:rPr>
+        <w:t>calculation</w:t>
+      </w:r>
+      <w:proofErr w:type="spellEnd"/>
+      <w:r>
+        <w:rPr>
+          <w:rFonts w:cs="Tahoma"/>
+        </w:rPr>
+        <w:t xml:space="preserve"> in </w:t>
+      </w:r>
+      <w:proofErr w:type="spellStart"/>
+      <w:r>
+        <w:rPr>
+          <w:rFonts w:cs="Tahoma"/>
+        </w:rPr>
+        <w:t>the</w:t>
+      </w:r>
+      <w:proofErr w:type="spellEnd"/>
+      <w:r>
+        <w:rPr>
+          <w:rFonts w:cs="Tahoma"/>
+        </w:rPr>
+        <w:t xml:space="preserve"> WHERE </w:t>
+      </w:r>
+      <w:proofErr w:type="spellStart"/>
+      <w:r>
+        <w:rPr>
+          <w:rFonts w:cs="Tahoma"/>
+        </w:rPr>
+        <w:t>clause</w:t>
+      </w:r>
+      <w:proofErr w:type="spellEnd"/>
+      <w:r>
+        <w:rPr>
+          <w:rFonts w:cs="Tahoma"/>
+        </w:rPr>
+        <w:t xml:space="preserve"> </w:t>
+      </w:r>
+      <w:proofErr w:type="spellStart"/>
+      <w:r>
+        <w:rPr>
+          <w:rFonts w:cs="Tahoma"/>
+        </w:rPr>
+        <w:t>if</w:t>
+      </w:r>
+      <w:proofErr w:type="spellEnd"/>
+      <w:r>
+        <w:rPr>
+          <w:rFonts w:cs="Tahoma"/>
+        </w:rPr>
+        <w:t xml:space="preserve"> </w:t>
+      </w:r>
+      <w:proofErr w:type="spellStart"/>
+      <w:r>
+        <w:rPr>
+          <w:rFonts w:cs="Tahoma"/>
+        </w:rPr>
+        <w:t>you</w:t>
+      </w:r>
+      <w:proofErr w:type="spellEnd"/>
+      <w:r>
+        <w:rPr>
+          <w:rFonts w:cs="Tahoma"/>
+        </w:rPr>
+        <w:t xml:space="preserve"> </w:t>
+      </w:r>
+      <w:proofErr w:type="spellStart"/>
+      <w:r>
+        <w:rPr>
+          <w:rFonts w:cs="Tahoma"/>
+        </w:rPr>
+        <w:t>want</w:t>
+      </w:r>
+      <w:proofErr w:type="spellEnd"/>
+      <w:r>
+        <w:rPr>
+          <w:rFonts w:cs="Tahoma"/>
+        </w:rPr>
+        <w:t xml:space="preserve"> </w:t>
+      </w:r>
+      <w:proofErr w:type="spellStart"/>
+      <w:r>
+        <w:rPr>
+          <w:rFonts w:cs="Tahoma"/>
+        </w:rPr>
+        <w:t>to</w:t>
+      </w:r>
+      <w:proofErr w:type="spellEnd"/>
+      <w:r>
+        <w:rPr>
+          <w:rFonts w:cs="Tahoma"/>
+        </w:rPr>
+        <w:t xml:space="preserve"> </w:t>
+      </w:r>
+      <w:proofErr w:type="spellStart"/>
+      <w:r>
+        <w:rPr>
+          <w:rFonts w:cs="Tahoma"/>
+        </w:rPr>
+        <w:t>filter</w:t>
+      </w:r>
+      <w:proofErr w:type="spellEnd"/>
+      <w:r>
+        <w:rPr>
+          <w:rFonts w:cs="Tahoma"/>
+        </w:rPr>
+        <w:t xml:space="preserve"> a range </w:t>
+      </w:r>
+      <w:proofErr w:type="spellStart"/>
+      <w:r>
+        <w:rPr>
+          <w:rFonts w:cs="Tahoma"/>
+        </w:rPr>
+        <w:t>of</w:t>
+      </w:r>
+      <w:proofErr w:type="spellEnd"/>
+      <w:r>
+        <w:rPr>
+          <w:rFonts w:cs="Tahoma"/>
+        </w:rPr>
+        <w:t xml:space="preserve"> </w:t>
+      </w:r>
+      <w:proofErr w:type="spellStart"/>
+      <w:r>
+        <w:rPr>
+          <w:rFonts w:cs="Tahoma"/>
+        </w:rPr>
+        <w:t>row</w:t>
+      </w:r>
+      <w:proofErr w:type="spellEnd"/>
+      <w:r>
+        <w:rPr>
+          <w:rFonts w:cs="Tahoma"/>
+        </w:rPr>
+        <w:t xml:space="preserve"> </w:t>
+      </w:r>
+      <w:proofErr w:type="spellStart"/>
+      <w:r>
+        <w:rPr>
+          <w:rFonts w:cs="Tahoma"/>
+        </w:rPr>
+        <w:t>numbers</w:t>
+      </w:r>
+      <w:proofErr w:type="spellEnd"/>
+      <w:r>
+        <w:rPr>
+          <w:rFonts w:cs="Tahoma"/>
+        </w:rPr>
+        <w:t>?</w:t>
+      </w:r>
+    </w:p>
+    <w:p>
+      <w:pPr>
+        <w:pStyle w:val="ListParagraph"/>
+        <w:spacing w:before="60" w:after="60" w:line="240" w:lineRule="auto"/>
+        <w:rPr>
+          <w:rFonts w:cs="Tahoma"/>
+        </w:rPr>
+      </w:pPr>
+    </w:p>
+    <w:p>
+      <w:pPr>
+        <w:pStyle w:val="ListParagraph"/>
+        <w:spacing w:before="60" w:after="60" w:line="240" w:lineRule="auto"/>
+        <w:rPr>
+          <w:rFonts w:cs="Tahoma"/>
+        </w:rPr>
+      </w:pPr>
+      <w:r>
+        <w:rPr>
+          <w:rFonts w:cs="Tahoma"/>
+        </w:rPr>
+        <w:t>Porque as funções de janela são executadas apenas no SELECT ou ORDER BY, ou seja, na quinta fase e após o FROM, WHERE, GROUP BY e HAVING. Ou seja, se você quiser utilizar uma função de janela na cláusula WHERE, você tem que criar essa query de forma externa, atribuir um alias e AÍ ENTÃO utilizar esse alias no WHERE.</w:t>
+      </w:r>
+    </w:p>
+    <w:p>
+      <w:pPr>
+        <w:pStyle w:val="ListParagraph"/>
+        <w:spacing w:before="60" w:after="60" w:line="240" w:lineRule="auto"/>
+        <w:rPr>
+          <w:rFonts w:cs="Tahoma"/>
+        </w:rPr>
+      </w:pPr>
+    </w:p>
+    <w:p>
+      <w:pPr>
+        <w:pStyle w:val="ListParagraph"/>
+        <w:spacing w:before="60" w:after="60" w:line="240" w:lineRule="auto"/>
+        <w:rPr>
+          <w:rFonts w:cs="Tahoma"/>
+        </w:rPr>
+      </w:pPr>
+    </w:p>
+    <w:p>
+      <w:pPr>
+        <w:pStyle w:val="ListParagraph"/>
+        <w:numPr>
+          <w:ilvl w:val="0"/>
+          <w:numId w:val="2"/>
+        </w:numPr>
+        <w:spacing w:before="60" w:after="60" w:line="240" w:lineRule="auto"/>
+        <w:rPr>
+          <w:rFonts w:cs="Tahoma"/>
+        </w:rPr>
+      </w:pPr>
+      <w:proofErr w:type="spellStart"/>
+      <w:r>
+        <w:rPr>
+          <w:rFonts w:cs="Tahoma"/>
+        </w:rPr>
+        <w:t>How</w:t>
+      </w:r>
+      <w:proofErr w:type="spellEnd"/>
+      <w:r>
+        <w:rPr>
+          <w:rFonts w:cs="Tahoma"/>
+        </w:rPr>
+        <w:t xml:space="preserve"> </w:t>
+      </w:r>
+      <w:proofErr w:type="spellStart"/>
+      <w:r>
+        <w:rPr>
+          <w:rFonts w:cs="Tahoma"/>
+        </w:rPr>
+        <w:t>would</w:t>
+      </w:r>
+      <w:proofErr w:type="spellEnd"/>
+      <w:r>
+        <w:rPr>
+          <w:rFonts w:cs="Tahoma"/>
+        </w:rPr>
+        <w:t xml:space="preserve"> </w:t>
+      </w:r>
+      <w:proofErr w:type="spellStart"/>
+      <w:r>
+        <w:rPr>
+          <w:rFonts w:cs="Tahoma"/>
+        </w:rPr>
+        <w:t>you</w:t>
+      </w:r>
+      <w:proofErr w:type="spellEnd"/>
+      <w:r>
+        <w:rPr>
+          <w:rFonts w:cs="Tahoma"/>
+        </w:rPr>
+        <w:t xml:space="preserve"> </w:t>
+      </w:r>
+      <w:proofErr w:type="spellStart"/>
+      <w:r>
+        <w:rPr>
+          <w:rFonts w:cs="Tahoma"/>
+        </w:rPr>
+        <w:t>quickly</w:t>
+      </w:r>
+      <w:proofErr w:type="spellEnd"/>
+      <w:r>
+        <w:rPr>
+          <w:rFonts w:cs="Tahoma"/>
+        </w:rPr>
+        <w:t xml:space="preserve"> </w:t>
+      </w:r>
+      <w:proofErr w:type="spellStart"/>
+      <w:r>
+        <w:rPr>
+          <w:rFonts w:cs="Tahoma"/>
+        </w:rPr>
+        <w:t>create</w:t>
+      </w:r>
+      <w:proofErr w:type="spellEnd"/>
+      <w:r>
+        <w:rPr>
+          <w:rFonts w:cs="Tahoma"/>
+        </w:rPr>
+        <w:t xml:space="preserve">, </w:t>
+      </w:r>
+      <w:proofErr w:type="spellStart"/>
+      <w:r>
+        <w:rPr>
+          <w:rFonts w:cs="Tahoma"/>
+        </w:rPr>
+        <w:t>with</w:t>
+      </w:r>
+      <w:proofErr w:type="spellEnd"/>
+      <w:r>
+        <w:rPr>
+          <w:rFonts w:cs="Tahoma"/>
+        </w:rPr>
+        <w:t xml:space="preserve"> </w:t>
+      </w:r>
+      <w:proofErr w:type="spellStart"/>
+      <w:r>
+        <w:rPr>
+          <w:rFonts w:cs="Tahoma"/>
+        </w:rPr>
+        <w:t>minimal</w:t>
+      </w:r>
+      <w:proofErr w:type="spellEnd"/>
+      <w:r>
+        <w:rPr>
+          <w:rFonts w:cs="Tahoma"/>
+        </w:rPr>
+        <w:t xml:space="preserve"> </w:t>
+      </w:r>
+      <w:proofErr w:type="spellStart"/>
+      <w:r>
+        <w:rPr>
+          <w:rFonts w:cs="Tahoma"/>
+        </w:rPr>
+        <w:t>effort</w:t>
+      </w:r>
+      <w:proofErr w:type="spellEnd"/>
+      <w:r>
+        <w:rPr>
+          <w:rFonts w:cs="Tahoma"/>
+        </w:rPr>
+        <w:t xml:space="preserve">, na </w:t>
+      </w:r>
+      <w:proofErr w:type="spellStart"/>
+      <w:r>
+        <w:rPr>
+          <w:rFonts w:cs="Tahoma"/>
+        </w:rPr>
+        <w:t>element-centric</w:t>
+      </w:r>
+      <w:proofErr w:type="spellEnd"/>
+      <w:r>
+        <w:rPr>
+          <w:rFonts w:cs="Tahoma"/>
+        </w:rPr>
+        <w:t xml:space="preserve"> XML </w:t>
+      </w:r>
+      <w:proofErr w:type="spellStart"/>
+      <w:r>
+        <w:rPr>
+          <w:rFonts w:cs="Tahoma"/>
+        </w:rPr>
+        <w:t>document</w:t>
+      </w:r>
+      <w:proofErr w:type="spellEnd"/>
+      <w:r>
+        <w:rPr>
+          <w:rFonts w:cs="Tahoma"/>
+        </w:rPr>
+        <w:t xml:space="preserve"> </w:t>
+      </w:r>
+      <w:proofErr w:type="spellStart"/>
+      <w:r>
+        <w:rPr>
+          <w:rFonts w:cs="Tahoma"/>
+        </w:rPr>
+        <w:t>from</w:t>
+      </w:r>
+      <w:proofErr w:type="spellEnd"/>
+      <w:r>
+        <w:rPr>
+          <w:rFonts w:cs="Tahoma"/>
+        </w:rPr>
+        <w:t xml:space="preserve"> a T-SQL SELECT </w:t>
+      </w:r>
+      <w:proofErr w:type="spellStart"/>
+      <w:r>
+        <w:rPr>
+          <w:rFonts w:cs="Tahoma"/>
+        </w:rPr>
+        <w:t>result</w:t>
+      </w:r>
+      <w:proofErr w:type="spellEnd"/>
+      <w:r>
+        <w:rPr>
+          <w:rFonts w:cs="Tahoma"/>
+        </w:rPr>
+        <w:t xml:space="preserve"> set?</w:t>
+      </w:r>
+    </w:p>
+    <w:p>
+      <w:pPr>
+        <w:pStyle w:val="ListParagraph"/>
+        <w:spacing w:before="60" w:after="60" w:line="240" w:lineRule="auto"/>
+        <w:rPr>
+          <w:rFonts w:cs="Tahoma"/>
+        </w:rPr>
+      </w:pPr>
+    </w:p>
+    <w:p>
+      <w:pPr>
+        <w:pStyle w:val="ListParagraph"/>
+        <w:spacing w:before="60" w:after="60" w:line="240" w:lineRule="auto"/>
+        <w:rPr>
+          <w:rFonts w:cs="Tahoma"/>
+        </w:rPr>
+      </w:pPr>
+      <w:r>
+        <w:rPr>
+          <w:rFonts w:cs="Tahoma"/>
+        </w:rPr>
+        <w:t xml:space="preserve">Usando a função </w:t>
+      </w:r>
+      <w:r>
+        <w:rPr>
+          <w:rFonts w:cs="Tahoma"/>
+        </w:rPr>
+        <w:t>FOR XML AUTO</w:t>
+      </w:r>
+      <w:r>
+        <w:rPr>
+          <w:rFonts w:cs="Tahoma"/>
+        </w:rPr>
+        <w:t>, combinando com as sub cláusulas</w:t>
+      </w:r>
+      <w:r>
+        <w:rPr>
+          <w:rFonts w:cs="Tahoma"/>
+        </w:rPr>
+        <w:t xml:space="preserve"> ELEMENTS, ROOT</w:t>
+      </w:r>
+      <w:r>
+        <w:rPr>
+          <w:rFonts w:cs="Tahoma"/>
+        </w:rPr>
+        <w:t>; caso contrário teríamos um fragmento XML e não um documento XML.</w:t>
+      </w:r>
+    </w:p>
+    <w:p>
+      <w:pPr>
+        <w:pStyle w:val="ListParagraph"/>
+        <w:spacing w:before="60" w:after="60" w:line="240" w:lineRule="auto"/>
+        <w:rPr>
+          <w:rFonts w:cs="Tahoma"/>
+        </w:rPr>
+      </w:pPr>
+    </w:p>
+    <w:p>
+      <w:pPr>
+        <w:pStyle w:val="ListParagraph"/>
+        <w:numPr>
+          <w:ilvl w:val="0"/>
+          <w:numId w:val="2"/>
+        </w:numPr>
+        <w:spacing w:before="60" w:after="60" w:line="240" w:lineRule="auto"/>
+        <w:rPr>
+          <w:rFonts w:cs="Tahoma"/>
+        </w:rPr>
+      </w:pPr>
+      <w:proofErr w:type="spellStart"/>
+      <w:r>
+        <w:rPr>
+          <w:rFonts w:cs="Tahoma"/>
+        </w:rPr>
+        <w:t>What’s</w:t>
+      </w:r>
+      <w:proofErr w:type="spellEnd"/>
+      <w:r>
+        <w:rPr>
+          <w:rFonts w:cs="Tahoma"/>
+        </w:rPr>
+        <w:t xml:space="preserve"> </w:t>
+      </w:r>
+      <w:proofErr w:type="spellStart"/>
+      <w:r>
+        <w:rPr>
+          <w:rFonts w:cs="Tahoma"/>
+        </w:rPr>
+        <w:t>the</w:t>
+      </w:r>
+      <w:proofErr w:type="spellEnd"/>
+      <w:r>
+        <w:rPr>
+          <w:rFonts w:cs="Tahoma"/>
+        </w:rPr>
+        <w:t xml:space="preserve"> </w:t>
+      </w:r>
+      <w:proofErr w:type="spellStart"/>
+      <w:r>
+        <w:rPr>
+          <w:rFonts w:cs="Tahoma"/>
+        </w:rPr>
+        <w:t>difference</w:t>
+      </w:r>
+      <w:proofErr w:type="spellEnd"/>
+      <w:r>
+        <w:rPr>
+          <w:rFonts w:cs="Tahoma"/>
+        </w:rPr>
+        <w:t xml:space="preserve"> </w:t>
+      </w:r>
+      <w:proofErr w:type="spellStart"/>
+      <w:r>
+        <w:rPr>
+          <w:rFonts w:cs="Tahoma"/>
+        </w:rPr>
+        <w:t>between</w:t>
+      </w:r>
+      <w:proofErr w:type="spellEnd"/>
+      <w:r>
+        <w:rPr>
+          <w:rFonts w:cs="Tahoma"/>
+        </w:rPr>
+        <w:t xml:space="preserve"> JSON_VALUE </w:t>
+      </w:r>
+      <w:proofErr w:type="spellStart"/>
+      <w:r>
+        <w:rPr>
+          <w:rFonts w:cs="Tahoma"/>
+        </w:rPr>
+        <w:t>and</w:t>
+      </w:r>
+      <w:proofErr w:type="spellEnd"/>
+      <w:r>
+        <w:rPr>
+          <w:rFonts w:cs="Tahoma"/>
+        </w:rPr>
+        <w:t xml:space="preserve"> JSON_QUERY </w:t>
+      </w:r>
+      <w:proofErr w:type="spellStart"/>
+      <w:r>
+        <w:rPr>
+          <w:rFonts w:cs="Tahoma"/>
+        </w:rPr>
+        <w:t>functions</w:t>
+      </w:r>
+      <w:proofErr w:type="spellEnd"/>
+      <w:r>
+        <w:rPr>
+          <w:rFonts w:cs="Tahoma"/>
+        </w:rPr>
+        <w:t>?</w:t>
+      </w:r>
+    </w:p>
+    <w:p>
+      <w:pPr>
+        <w:pStyle w:val="ListParagraph"/>
+        <w:spacing w:before="60" w:after="60" w:line="240" w:lineRule="auto"/>
+        <w:rPr>
+          <w:rFonts w:cs="Tahoma"/>
+        </w:rPr>
+      </w:pPr>
+    </w:p>
+    <w:p>
+      <w:pPr>
+        <w:pStyle w:val="ListParagraph"/>
+        <w:spacing w:before="60" w:after="60" w:line="240" w:lineRule="auto"/>
+        <w:rPr>
+          <w:rFonts w:cs="Tahoma"/>
+        </w:rPr>
+      </w:pPr>
+      <w:r>
+        <w:rPr>
+          <w:rFonts w:cs="Tahoma"/>
+        </w:rPr>
+        <w:t>A função JSON_VALUE retorna um valor escalar; a função JSON_QUERY retorna um objeto ou um array</w:t>
+      </w:r>
+      <w:bookmarkStart w:id="0" w:name="_GoBack"/>
+      <w:bookmarkEnd w:id="0"/>
     </w:p>
     <w:sectPr>
       <w:pgSz w:w="11906" w:h="16838"/>
@@ -55270,7 +56819,7 @@
 </file>
 
 <file path=customXml/itemProps1.xml><?xml version="1.0" encoding="utf-8"?>
-<ds:datastoreItem xmlns:ds="http://schemas.openxmlformats.org/officeDocument/2006/customXml" ds:itemID="{A9C16450-23B0-4CC9-925C-5B8475960B32}">
+<ds:datastoreItem xmlns:ds="http://schemas.openxmlformats.org/officeDocument/2006/customXml" ds:itemID="{8DBC24FB-AD30-48B9-8C14-117EC5C542A3}">
   <ds:schemaRefs>
     <ds:schemaRef ds:uri="http://schemas.openxmlformats.org/officeDocument/2006/bibliography"/>
   </ds:schemaRefs>

</xml_diff>